<commit_message>
Testing commit change, adding table layout for referencing section
</commit_message>
<xml_diff>
--- a/OSSecurityEssay.docx
+++ b/OSSecurityEssay.docx
@@ -224,6 +224,165 @@
         </w:rPr>
         <w:t>References</w:t>
       </w:r>
+    </w:p>
+    <w:tbl>
+      <w:tblPr>
+        <w:tblStyle w:val="TableGrid"/>
+        <w:tblW w:w="0" w:type="auto"/>
+        <w:tblLook w:val="04A0" w:firstRow="1" w:lastRow="0" w:firstColumn="1" w:lastColumn="0" w:noHBand="0" w:noVBand="1"/>
+      </w:tblPr>
+      <w:tblGrid>
+        <w:gridCol w:w="846"/>
+        <w:gridCol w:w="8170"/>
+      </w:tblGrid>
+      <w:tr>
+        <w:tc>
+          <w:tcPr>
+            <w:tcW w:w="846" w:type="dxa"/>
+          </w:tcPr>
+          <w:p>
+            <w:pPr>
+              <w:rPr>
+                <w:sz w:val="26"/>
+                <w:szCs w:val="26"/>
+              </w:rPr>
+            </w:pPr>
+            <w:r>
+              <w:rPr>
+                <w:sz w:val="26"/>
+                <w:szCs w:val="26"/>
+              </w:rPr>
+              <w:t>1</w:t>
+            </w:r>
+          </w:p>
+        </w:tc>
+        <w:tc>
+          <w:tcPr>
+            <w:tcW w:w="8170" w:type="dxa"/>
+          </w:tcPr>
+          <w:p>
+            <w:pPr>
+              <w:rPr>
+                <w:sz w:val="26"/>
+                <w:szCs w:val="26"/>
+              </w:rPr>
+            </w:pPr>
+          </w:p>
+        </w:tc>
+      </w:tr>
+      <w:tr>
+        <w:tc>
+          <w:tcPr>
+            <w:tcW w:w="846" w:type="dxa"/>
+          </w:tcPr>
+          <w:p>
+            <w:pPr>
+              <w:rPr>
+                <w:sz w:val="26"/>
+                <w:szCs w:val="26"/>
+              </w:rPr>
+            </w:pPr>
+            <w:r>
+              <w:rPr>
+                <w:sz w:val="26"/>
+                <w:szCs w:val="26"/>
+              </w:rPr>
+              <w:t>2</w:t>
+            </w:r>
+          </w:p>
+        </w:tc>
+        <w:tc>
+          <w:tcPr>
+            <w:tcW w:w="8170" w:type="dxa"/>
+          </w:tcPr>
+          <w:p>
+            <w:pPr>
+              <w:rPr>
+                <w:sz w:val="26"/>
+                <w:szCs w:val="26"/>
+              </w:rPr>
+            </w:pPr>
+          </w:p>
+        </w:tc>
+      </w:tr>
+      <w:tr>
+        <w:tc>
+          <w:tcPr>
+            <w:tcW w:w="846" w:type="dxa"/>
+          </w:tcPr>
+          <w:p>
+            <w:pPr>
+              <w:rPr>
+                <w:sz w:val="26"/>
+                <w:szCs w:val="26"/>
+              </w:rPr>
+            </w:pPr>
+            <w:r>
+              <w:rPr>
+                <w:sz w:val="26"/>
+                <w:szCs w:val="26"/>
+              </w:rPr>
+              <w:t>3</w:t>
+            </w:r>
+          </w:p>
+        </w:tc>
+        <w:tc>
+          <w:tcPr>
+            <w:tcW w:w="8170" w:type="dxa"/>
+          </w:tcPr>
+          <w:p>
+            <w:pPr>
+              <w:rPr>
+                <w:sz w:val="26"/>
+                <w:szCs w:val="26"/>
+              </w:rPr>
+            </w:pPr>
+          </w:p>
+        </w:tc>
+      </w:tr>
+      <w:tr>
+        <w:tc>
+          <w:tcPr>
+            <w:tcW w:w="846" w:type="dxa"/>
+          </w:tcPr>
+          <w:p>
+            <w:pPr>
+              <w:rPr>
+                <w:sz w:val="26"/>
+                <w:szCs w:val="26"/>
+              </w:rPr>
+            </w:pPr>
+            <w:r>
+              <w:rPr>
+                <w:sz w:val="26"/>
+                <w:szCs w:val="26"/>
+              </w:rPr>
+              <w:t>4</w:t>
+            </w:r>
+          </w:p>
+        </w:tc>
+        <w:tc>
+          <w:tcPr>
+            <w:tcW w:w="8170" w:type="dxa"/>
+          </w:tcPr>
+          <w:p>
+            <w:pPr>
+              <w:rPr>
+                <w:sz w:val="26"/>
+                <w:szCs w:val="26"/>
+              </w:rPr>
+            </w:pPr>
+          </w:p>
+        </w:tc>
+      </w:tr>
+    </w:tbl>
+    <w:p>
+      <w:pPr>
+        <w:rPr>
+          <w:sz w:val="26"/>
+          <w:szCs w:val="26"/>
+        </w:rPr>
+      </w:pPr>
     </w:p>
     <w:sectPr>
       <w:headerReference w:type="default" r:id="rId6"/>
@@ -908,6 +1067,25 @@
       <w:spacing w:val="15"/>
     </w:rPr>
   </w:style>
+  <w:style w:type="table" w:styleId="TableGrid">
+    <w:name w:val="Table Grid"/>
+    <w:basedOn w:val="TableNormal"/>
+    <w:uiPriority w:val="39"/>
+    <w:rsid w:val="009742BB"/>
+    <w:pPr>
+      <w:spacing w:after="0" w:line="240" w:lineRule="auto"/>
+    </w:pPr>
+    <w:tblPr>
+      <w:tblBorders>
+        <w:top w:val="single" w:sz="4" w:space="0" w:color="auto"/>
+        <w:left w:val="single" w:sz="4" w:space="0" w:color="auto"/>
+        <w:bottom w:val="single" w:sz="4" w:space="0" w:color="auto"/>
+        <w:right w:val="single" w:sz="4" w:space="0" w:color="auto"/>
+        <w:insideH w:val="single" w:sz="4" w:space="0" w:color="auto"/>
+        <w:insideV w:val="single" w:sz="4" w:space="0" w:color="auto"/>
+      </w:tblBorders>
+    </w:tblPr>
+  </w:style>
 </w:styles>
 </file>
 

</xml_diff>

<commit_message>
Developing description section and adding some references in reference table
</commit_message>
<xml_diff>
--- a/OSSecurityEssay.docx
+++ b/OSSecurityEssay.docx
@@ -40,188 +40,483 @@
         <w:t>Description</w:t>
       </w:r>
     </w:p>
+    <w:p>
+      <w:r>
+        <w:t xml:space="preserve">In this report we will be analysing the </w:t>
+      </w:r>
+      <w:r>
+        <w:t>following</w:t>
+      </w:r>
+      <w:r>
+        <w:t xml:space="preserve"> </w:t>
+      </w:r>
+      <w:r>
+        <w:t>features</w:t>
+      </w:r>
+      <w:r>
+        <w:t xml:space="preserve"> that Windows 11 brings to tackle issues related to file system security and comparing them with the features provided by Apple’s </w:t>
+      </w:r>
+      <w:r>
+        <w:t>latest version of its macOS operating system</w:t>
+      </w:r>
+      <w:r>
+        <w:t>, macOS Ventura</w:t>
+      </w:r>
+      <w:r>
+        <w:t>:</w:t>
+      </w:r>
+      <w:r>
+        <w:t xml:space="preserve"> </w:t>
+      </w:r>
+    </w:p>
+    <w:tbl>
+      <w:tblPr>
+        <w:tblStyle w:val="TableGrid"/>
+        <w:tblW w:w="5000" w:type="pct"/>
+        <w:tblLook w:val="04A0" w:firstRow="1" w:lastRow="0" w:firstColumn="1" w:lastColumn="0" w:noHBand="0" w:noVBand="1"/>
+      </w:tblPr>
+      <w:tblGrid>
+        <w:gridCol w:w="3114"/>
+        <w:gridCol w:w="5902"/>
+      </w:tblGrid>
+      <w:tr>
+        <w:tc>
+          <w:tcPr>
+            <w:tcW w:w="1727" w:type="pct"/>
+          </w:tcPr>
+          <w:p>
+            <w:pPr>
+              <w:rPr>
+                <w:b/>
+                <w:bCs/>
+              </w:rPr>
+            </w:pPr>
+            <w:r>
+              <w:rPr>
+                <w:b/>
+                <w:bCs/>
+              </w:rPr>
+              <w:t>Bitlocker drive encryption</w:t>
+            </w:r>
+          </w:p>
+        </w:tc>
+        <w:tc>
+          <w:tcPr>
+            <w:tcW w:w="3273" w:type="pct"/>
+          </w:tcPr>
+          <w:p/>
+        </w:tc>
+      </w:tr>
+      <w:tr>
+        <w:tc>
+          <w:tcPr>
+            <w:tcW w:w="1727" w:type="pct"/>
+          </w:tcPr>
+          <w:p>
+            <w:pPr>
+              <w:rPr>
+                <w:b/>
+                <w:bCs/>
+              </w:rPr>
+            </w:pPr>
+            <w:r>
+              <w:rPr>
+                <w:b/>
+                <w:bCs/>
+              </w:rPr>
+              <w:t>Personal data encryption (PDE)</w:t>
+            </w:r>
+          </w:p>
+        </w:tc>
+        <w:tc>
+          <w:tcPr>
+            <w:tcW w:w="3273" w:type="pct"/>
+          </w:tcPr>
+          <w:p/>
+        </w:tc>
+      </w:tr>
+      <w:tr>
+        <w:tc>
+          <w:tcPr>
+            <w:tcW w:w="1727" w:type="pct"/>
+          </w:tcPr>
+          <w:p>
+            <w:pPr>
+              <w:rPr>
+                <w:b/>
+                <w:bCs/>
+              </w:rPr>
+            </w:pPr>
+            <w:r>
+              <w:rPr>
+                <w:b/>
+                <w:bCs/>
+              </w:rPr>
+              <w:t xml:space="preserve">Security descriptors </w:t>
+            </w:r>
+          </w:p>
+        </w:tc>
+        <w:tc>
+          <w:tcPr>
+            <w:tcW w:w="3273" w:type="pct"/>
+          </w:tcPr>
+          <w:p/>
+        </w:tc>
+      </w:tr>
+      <w:tr>
+        <w:tc>
+          <w:tcPr>
+            <w:tcW w:w="1727" w:type="pct"/>
+          </w:tcPr>
+          <w:p>
+            <w:pPr>
+              <w:rPr>
+                <w:b/>
+                <w:bCs/>
+              </w:rPr>
+            </w:pPr>
+            <w:r>
+              <w:rPr>
+                <w:b/>
+                <w:bCs/>
+              </w:rPr>
+              <w:t>Controlled folder access (CFA)</w:t>
+            </w:r>
+          </w:p>
+        </w:tc>
+        <w:tc>
+          <w:tcPr>
+            <w:tcW w:w="3273" w:type="pct"/>
+          </w:tcPr>
+          <w:p/>
+        </w:tc>
+      </w:tr>
+      <w:tr>
+        <w:tc>
+          <w:tcPr>
+            <w:tcW w:w="1727" w:type="pct"/>
+          </w:tcPr>
+          <w:p>
+            <w:pPr>
+              <w:rPr>
+                <w:b/>
+                <w:bCs/>
+              </w:rPr>
+            </w:pPr>
+          </w:p>
+        </w:tc>
+        <w:tc>
+          <w:tcPr>
+            <w:tcW w:w="3273" w:type="pct"/>
+          </w:tcPr>
+          <w:p/>
+        </w:tc>
+      </w:tr>
+      <w:tr>
+        <w:tc>
+          <w:tcPr>
+            <w:tcW w:w="1727" w:type="pct"/>
+          </w:tcPr>
+          <w:p>
+            <w:pPr>
+              <w:rPr>
+                <w:b/>
+                <w:bCs/>
+              </w:rPr>
+            </w:pPr>
+          </w:p>
+        </w:tc>
+        <w:tc>
+          <w:tcPr>
+            <w:tcW w:w="3273" w:type="pct"/>
+          </w:tcPr>
+          <w:p/>
+        </w:tc>
+      </w:tr>
+      <w:tr>
+        <w:tc>
+          <w:tcPr>
+            <w:tcW w:w="1727" w:type="pct"/>
+          </w:tcPr>
+          <w:p>
+            <w:pPr>
+              <w:rPr>
+                <w:b/>
+                <w:bCs/>
+              </w:rPr>
+            </w:pPr>
+          </w:p>
+        </w:tc>
+        <w:tc>
+          <w:tcPr>
+            <w:tcW w:w="3273" w:type="pct"/>
+          </w:tcPr>
+          <w:p/>
+        </w:tc>
+      </w:tr>
+      <w:tr>
+        <w:tc>
+          <w:tcPr>
+            <w:tcW w:w="1727" w:type="pct"/>
+          </w:tcPr>
+          <w:p>
+            <w:pPr>
+              <w:rPr>
+                <w:b/>
+                <w:bCs/>
+              </w:rPr>
+            </w:pPr>
+          </w:p>
+        </w:tc>
+        <w:tc>
+          <w:tcPr>
+            <w:tcW w:w="3273" w:type="pct"/>
+          </w:tcPr>
+          <w:p/>
+        </w:tc>
+      </w:tr>
+    </w:tbl>
+    <w:p>
+      <w:pPr>
+        <w:ind w:left="720" w:hanging="720"/>
+      </w:pPr>
+    </w:p>
+    <w:p>
+      <w:pPr>
+        <w:rPr>
+          <w:b/>
+          <w:bCs/>
+          <w:sz w:val="26"/>
+          <w:szCs w:val="26"/>
+          <w:u w:val="single"/>
+        </w:rPr>
+      </w:pPr>
+      <w:r>
+        <w:rPr>
+          <w:b/>
+          <w:bCs/>
+          <w:sz w:val="26"/>
+          <w:szCs w:val="26"/>
+          <w:u w:val="single"/>
+        </w:rPr>
+        <w:t>OS support</w:t>
+      </w:r>
+    </w:p>
+    <w:p>
+      <w:pPr>
+        <w:rPr>
+          <w:b/>
+          <w:bCs/>
+          <w:sz w:val="26"/>
+          <w:szCs w:val="26"/>
+          <w:u w:val="single"/>
+        </w:rPr>
+      </w:pPr>
+    </w:p>
+    <w:p>
+      <w:pPr>
+        <w:rPr>
+          <w:b/>
+          <w:bCs/>
+          <w:sz w:val="26"/>
+          <w:szCs w:val="26"/>
+          <w:u w:val="single"/>
+        </w:rPr>
+      </w:pPr>
+    </w:p>
+    <w:p>
+      <w:pPr>
+        <w:rPr>
+          <w:b/>
+          <w:bCs/>
+          <w:sz w:val="26"/>
+          <w:szCs w:val="26"/>
+          <w:u w:val="single"/>
+        </w:rPr>
+      </w:pPr>
+      <w:r>
+        <w:rPr>
+          <w:b/>
+          <w:bCs/>
+          <w:sz w:val="26"/>
+          <w:szCs w:val="26"/>
+          <w:u w:val="single"/>
+        </w:rPr>
+        <w:t>Comparison</w:t>
+      </w:r>
+    </w:p>
+    <w:p>
+      <w:pPr>
+        <w:rPr>
+          <w:b/>
+          <w:bCs/>
+          <w:sz w:val="26"/>
+          <w:szCs w:val="26"/>
+          <w:u w:val="single"/>
+        </w:rPr>
+      </w:pPr>
+    </w:p>
+    <w:p>
+      <w:pPr>
+        <w:rPr>
+          <w:b/>
+          <w:bCs/>
+          <w:sz w:val="26"/>
+          <w:szCs w:val="26"/>
+          <w:u w:val="single"/>
+        </w:rPr>
+      </w:pPr>
+    </w:p>
+    <w:p>
+      <w:pPr>
+        <w:rPr>
+          <w:b/>
+          <w:bCs/>
+          <w:sz w:val="26"/>
+          <w:szCs w:val="26"/>
+          <w:u w:val="single"/>
+        </w:rPr>
+      </w:pPr>
+      <w:r>
+        <w:rPr>
+          <w:b/>
+          <w:bCs/>
+          <w:sz w:val="26"/>
+          <w:szCs w:val="26"/>
+          <w:u w:val="single"/>
+        </w:rPr>
+        <w:t>Effects on developers</w:t>
+      </w:r>
+    </w:p>
+    <w:p>
+      <w:pPr>
+        <w:rPr>
+          <w:b/>
+          <w:bCs/>
+          <w:sz w:val="26"/>
+          <w:szCs w:val="26"/>
+          <w:u w:val="single"/>
+        </w:rPr>
+      </w:pPr>
+    </w:p>
+    <w:p>
+      <w:pPr>
+        <w:rPr>
+          <w:b/>
+          <w:bCs/>
+          <w:sz w:val="26"/>
+          <w:szCs w:val="26"/>
+          <w:u w:val="single"/>
+        </w:rPr>
+      </w:pPr>
+    </w:p>
+    <w:p>
+      <w:pPr>
+        <w:rPr>
+          <w:b/>
+          <w:bCs/>
+          <w:sz w:val="26"/>
+          <w:szCs w:val="26"/>
+          <w:u w:val="single"/>
+        </w:rPr>
+      </w:pPr>
+      <w:r>
+        <w:rPr>
+          <w:b/>
+          <w:bCs/>
+          <w:sz w:val="26"/>
+          <w:szCs w:val="26"/>
+          <w:u w:val="single"/>
+        </w:rPr>
+        <w:t>Conclusion</w:t>
+      </w:r>
+    </w:p>
     <w:p/>
-    <w:p/>
-    <w:p>
-      <w:pPr>
-        <w:rPr>
-          <w:b/>
-          <w:bCs/>
-          <w:sz w:val="26"/>
-          <w:szCs w:val="26"/>
-          <w:u w:val="single"/>
-        </w:rPr>
-      </w:pPr>
-      <w:r>
-        <w:rPr>
-          <w:b/>
-          <w:bCs/>
-          <w:sz w:val="26"/>
-          <w:szCs w:val="26"/>
-          <w:u w:val="single"/>
-        </w:rPr>
-        <w:t>OS support</w:t>
-      </w:r>
-    </w:p>
-    <w:p>
-      <w:pPr>
-        <w:rPr>
-          <w:b/>
-          <w:bCs/>
-          <w:sz w:val="26"/>
-          <w:szCs w:val="26"/>
-          <w:u w:val="single"/>
-        </w:rPr>
-      </w:pPr>
-    </w:p>
-    <w:p>
-      <w:pPr>
-        <w:rPr>
-          <w:b/>
-          <w:bCs/>
-          <w:sz w:val="26"/>
-          <w:szCs w:val="26"/>
-          <w:u w:val="single"/>
-        </w:rPr>
-      </w:pPr>
-    </w:p>
-    <w:p>
-      <w:pPr>
-        <w:rPr>
-          <w:b/>
-          <w:bCs/>
-          <w:sz w:val="26"/>
-          <w:szCs w:val="26"/>
-          <w:u w:val="single"/>
-        </w:rPr>
-      </w:pPr>
-      <w:r>
-        <w:rPr>
-          <w:b/>
-          <w:bCs/>
-          <w:sz w:val="26"/>
-          <w:szCs w:val="26"/>
-          <w:u w:val="single"/>
-        </w:rPr>
-        <w:t>Comparison</w:t>
-      </w:r>
-    </w:p>
-    <w:p>
-      <w:pPr>
-        <w:rPr>
-          <w:b/>
-          <w:bCs/>
-          <w:sz w:val="26"/>
-          <w:szCs w:val="26"/>
-          <w:u w:val="single"/>
-        </w:rPr>
-      </w:pPr>
-    </w:p>
-    <w:p>
-      <w:pPr>
-        <w:rPr>
-          <w:b/>
-          <w:bCs/>
-          <w:sz w:val="26"/>
-          <w:szCs w:val="26"/>
-          <w:u w:val="single"/>
-        </w:rPr>
-      </w:pPr>
-    </w:p>
-    <w:p>
-      <w:pPr>
-        <w:rPr>
-          <w:b/>
-          <w:bCs/>
-          <w:sz w:val="26"/>
-          <w:szCs w:val="26"/>
-          <w:u w:val="single"/>
-        </w:rPr>
-      </w:pPr>
-      <w:r>
-        <w:rPr>
-          <w:b/>
-          <w:bCs/>
-          <w:sz w:val="26"/>
-          <w:szCs w:val="26"/>
-          <w:u w:val="single"/>
-        </w:rPr>
-        <w:t>Effects on developers</w:t>
-      </w:r>
-    </w:p>
-    <w:p>
-      <w:pPr>
-        <w:rPr>
-          <w:b/>
-          <w:bCs/>
-          <w:sz w:val="26"/>
-          <w:szCs w:val="26"/>
-          <w:u w:val="single"/>
-        </w:rPr>
-      </w:pPr>
-    </w:p>
-    <w:p>
-      <w:pPr>
-        <w:rPr>
-          <w:b/>
-          <w:bCs/>
-          <w:sz w:val="26"/>
-          <w:szCs w:val="26"/>
-          <w:u w:val="single"/>
-        </w:rPr>
-      </w:pPr>
-    </w:p>
-    <w:p>
-      <w:pPr>
-        <w:rPr>
-          <w:b/>
-          <w:bCs/>
-          <w:sz w:val="26"/>
-          <w:szCs w:val="26"/>
-          <w:u w:val="single"/>
-        </w:rPr>
-      </w:pPr>
-      <w:r>
-        <w:rPr>
-          <w:b/>
-          <w:bCs/>
-          <w:sz w:val="26"/>
-          <w:szCs w:val="26"/>
-          <w:u w:val="single"/>
-        </w:rPr>
-        <w:t>Conclusion</w:t>
-      </w:r>
-    </w:p>
-    <w:p/>
-    <w:p>
-      <w:pPr>
-        <w:rPr>
-          <w:b/>
-          <w:bCs/>
-          <w:sz w:val="26"/>
-          <w:szCs w:val="26"/>
-          <w:u w:val="single"/>
-        </w:rPr>
-      </w:pPr>
-    </w:p>
-    <w:p>
-      <w:pPr>
-        <w:rPr>
-          <w:b/>
-          <w:bCs/>
-          <w:sz w:val="26"/>
-          <w:szCs w:val="26"/>
-          <w:u w:val="single"/>
-        </w:rPr>
-      </w:pPr>
-      <w:r>
-        <w:rPr>
-          <w:b/>
-          <w:bCs/>
-          <w:sz w:val="26"/>
-          <w:szCs w:val="26"/>
-          <w:u w:val="single"/>
-        </w:rPr>
+    <w:p>
+      <w:pPr>
+        <w:rPr>
+          <w:b/>
+          <w:bCs/>
+          <w:sz w:val="26"/>
+          <w:szCs w:val="26"/>
+          <w:u w:val="single"/>
+        </w:rPr>
+      </w:pPr>
+    </w:p>
+    <w:p>
+      <w:pPr>
+        <w:rPr>
+          <w:b/>
+          <w:bCs/>
+          <w:sz w:val="26"/>
+          <w:szCs w:val="26"/>
+          <w:u w:val="single"/>
+        </w:rPr>
+      </w:pPr>
+    </w:p>
+    <w:p>
+      <w:pPr>
+        <w:rPr>
+          <w:b/>
+          <w:bCs/>
+          <w:sz w:val="26"/>
+          <w:szCs w:val="26"/>
+          <w:u w:val="single"/>
+        </w:rPr>
+      </w:pPr>
+    </w:p>
+    <w:p>
+      <w:pPr>
+        <w:rPr>
+          <w:b/>
+          <w:bCs/>
+          <w:sz w:val="26"/>
+          <w:szCs w:val="26"/>
+          <w:u w:val="single"/>
+        </w:rPr>
+      </w:pPr>
+    </w:p>
+    <w:p>
+      <w:pPr>
+        <w:rPr>
+          <w:b/>
+          <w:bCs/>
+          <w:sz w:val="26"/>
+          <w:szCs w:val="26"/>
+          <w:u w:val="single"/>
+        </w:rPr>
+      </w:pPr>
+    </w:p>
+    <w:p>
+      <w:pPr>
+        <w:rPr>
+          <w:b/>
+          <w:bCs/>
+          <w:sz w:val="26"/>
+          <w:szCs w:val="26"/>
+          <w:u w:val="single"/>
+        </w:rPr>
+      </w:pPr>
+    </w:p>
+    <w:p>
+      <w:pPr>
+        <w:rPr>
+          <w:b/>
+          <w:bCs/>
+          <w:sz w:val="26"/>
+          <w:szCs w:val="26"/>
+          <w:u w:val="single"/>
+        </w:rPr>
+      </w:pPr>
+      <w:r>
+        <w:rPr>
+          <w:b/>
+          <w:bCs/>
+          <w:sz w:val="26"/>
+          <w:szCs w:val="26"/>
+          <w:u w:val="single"/>
+        </w:rPr>
+        <w:lastRenderedPageBreak/>
         <w:t>References</w:t>
       </w:r>
     </w:p>
@@ -267,6 +562,16 @@
                 <w:szCs w:val="26"/>
               </w:rPr>
             </w:pPr>
+            <w:hyperlink r:id="rId6" w:history="1">
+              <w:r>
+                <w:rPr>
+                  <w:rStyle w:val="Hyperlink"/>
+                  <w:sz w:val="26"/>
+                  <w:szCs w:val="26"/>
+                </w:rPr>
+                <w:t>https://support.microsoft.com/en-us/topic/description-of-the-windows-file-protection-feature-db28f515-6512-63d1-6178-982ed2022ffb</w:t>
+              </w:r>
+            </w:hyperlink>
           </w:p>
         </w:tc>
       </w:tr>
@@ -302,6 +607,16 @@
                 <w:szCs w:val="26"/>
               </w:rPr>
             </w:pPr>
+            <w:hyperlink r:id="rId7" w:history="1">
+              <w:r>
+                <w:rPr>
+                  <w:rStyle w:val="Hyperlink"/>
+                  <w:sz w:val="26"/>
+                  <w:szCs w:val="26"/>
+                </w:rPr>
+                <w:t>https://learn.microsoft.com/en-us/windows-hardware/drivers/ifs/security-features-for-file-systems</w:t>
+              </w:r>
+            </w:hyperlink>
           </w:p>
         </w:tc>
       </w:tr>
@@ -337,6 +652,16 @@
                 <w:szCs w:val="26"/>
               </w:rPr>
             </w:pPr>
+            <w:hyperlink r:id="rId8" w:history="1">
+              <w:r>
+                <w:rPr>
+                  <w:rStyle w:val="Hyperlink"/>
+                  <w:sz w:val="26"/>
+                  <w:szCs w:val="26"/>
+                </w:rPr>
+                <w:t>https://learn.microsoft.com/en-us/windows/security/identity-protection/access-control/access-control</w:t>
+              </w:r>
+            </w:hyperlink>
           </w:p>
         </w:tc>
       </w:tr>
@@ -385,7 +710,7 @@
       </w:pPr>
     </w:p>
     <w:sectPr>
-      <w:headerReference w:type="default" r:id="rId6"/>
+      <w:headerReference w:type="default" r:id="rId9"/>
       <w:pgSz w:w="11906" w:h="16838"/>
       <w:pgMar w:top="1440" w:right="1440" w:bottom="1440" w:left="1440" w:header="708" w:footer="708" w:gutter="0"/>
       <w:cols w:space="708"/>
@@ -1086,6 +1411,29 @@
       </w:tblBorders>
     </w:tblPr>
   </w:style>
+  <w:style w:type="character" w:styleId="Hyperlink">
+    <w:name w:val="Hyperlink"/>
+    <w:basedOn w:val="DefaultParagraphFont"/>
+    <w:uiPriority w:val="99"/>
+    <w:unhideWhenUsed/>
+    <w:rsid w:val="00DE6622"/>
+    <w:rPr>
+      <w:color w:val="0563C1" w:themeColor="hyperlink"/>
+      <w:u w:val="single"/>
+    </w:rPr>
+  </w:style>
+  <w:style w:type="character" w:styleId="UnresolvedMention">
+    <w:name w:val="Unresolved Mention"/>
+    <w:basedOn w:val="DefaultParagraphFont"/>
+    <w:uiPriority w:val="99"/>
+    <w:semiHidden/>
+    <w:unhideWhenUsed/>
+    <w:rsid w:val="00DE6622"/>
+    <w:rPr>
+      <w:color w:val="605E5C"/>
+      <w:shd w:val="clear" w:color="auto" w:fill="E1DFDD"/>
+    </w:rPr>
+  </w:style>
 </w:styles>
 </file>
 

</xml_diff>

<commit_message>
finishing description and adding more formatted references
</commit_message>
<xml_diff>
--- a/OSSecurityEssay.docx
+++ b/OSSecurityEssay.docx
@@ -73,16 +73,24 @@
       <w:tblPr>
         <w:tblStyle w:val="TableGrid"/>
         <w:tblW w:w="5000" w:type="pct"/>
+        <w:tblBorders>
+          <w:top w:val="none" w:sz="0" w:space="0" w:color="auto"/>
+          <w:left w:val="none" w:sz="0" w:space="0" w:color="auto"/>
+          <w:bottom w:val="none" w:sz="0" w:space="0" w:color="auto"/>
+          <w:right w:val="none" w:sz="0" w:space="0" w:color="auto"/>
+          <w:insideH w:val="none" w:sz="0" w:space="0" w:color="auto"/>
+          <w:insideV w:val="none" w:sz="0" w:space="0" w:color="auto"/>
+        </w:tblBorders>
         <w:tblLook w:val="04A0" w:firstRow="1" w:lastRow="0" w:firstColumn="1" w:lastColumn="0" w:noHBand="0" w:noVBand="1"/>
       </w:tblPr>
       <w:tblGrid>
-        <w:gridCol w:w="3114"/>
-        <w:gridCol w:w="5902"/>
+        <w:gridCol w:w="3119"/>
+        <w:gridCol w:w="5907"/>
       </w:tblGrid>
       <w:tr>
         <w:tc>
           <w:tcPr>
-            <w:tcW w:w="1727" w:type="pct"/>
+            <w:tcW w:w="1728" w:type="pct"/>
           </w:tcPr>
           <w:p>
             <w:pPr>
@@ -102,15 +110,62 @@
         </w:tc>
         <w:tc>
           <w:tcPr>
-            <w:tcW w:w="3273" w:type="pct"/>
-          </w:tcPr>
-          <w:p/>
-        </w:tc>
-      </w:tr>
-      <w:tr>
-        <w:tc>
-          <w:tcPr>
-            <w:tcW w:w="1727" w:type="pct"/>
+            <w:tcW w:w="3272" w:type="pct"/>
+          </w:tcPr>
+          <w:p>
+            <w:r>
+              <w:t xml:space="preserve">Windows 11 utilises Bitlocker </w:t>
+            </w:r>
+            <w:r>
+              <w:t xml:space="preserve">as </w:t>
+            </w:r>
+            <w:r>
+              <w:t>its</w:t>
+            </w:r>
+            <w:r>
+              <w:t xml:space="preserve"> primary data encryption tool protecting all the files on </w:t>
+            </w:r>
+            <w:r>
+              <w:t xml:space="preserve">a </w:t>
+            </w:r>
+            <w:r>
+              <w:t>system</w:t>
+            </w:r>
+            <w:r>
+              <w:t>’s drives</w:t>
+            </w:r>
+            <w:r>
+              <w:t xml:space="preserve"> from unauthorised access by rendering files on the drives unreadable by anybody without the </w:t>
+            </w:r>
+            <w:r>
+              <w:t>password or recovery</w:t>
+            </w:r>
+            <w:r>
+              <w:t xml:space="preserve"> key.</w:t>
+            </w:r>
+            <w:r>
+              <w:t xml:space="preserve"> (et al.</w:t>
+            </w:r>
+            <w:r>
+              <w:t xml:space="preserve">, </w:t>
+            </w:r>
+            <w:r>
+              <w:rPr>
+                <w:i/>
+                <w:iCs/>
+              </w:rPr>
+              <w:t>Bitlocker</w:t>
+            </w:r>
+            <w:r>
+              <w:t xml:space="preserve"> 2023)</w:t>
+            </w:r>
+          </w:p>
+        </w:tc>
+      </w:tr>
+      <w:tr>
+        <w:tc>
+          <w:tcPr>
+            <w:tcW w:w="1728" w:type="pct"/>
           </w:tcPr>
           <w:p>
             <w:pPr>
@@ -130,15 +185,35 @@
         </w:tc>
         <w:tc>
           <w:tcPr>
-            <w:tcW w:w="3273" w:type="pct"/>
-          </w:tcPr>
-          <w:p/>
-        </w:tc>
-      </w:tr>
-      <w:tr>
-        <w:tc>
-          <w:tcPr>
-            <w:tcW w:w="1727" w:type="pct"/>
+            <w:tcW w:w="3272" w:type="pct"/>
+          </w:tcPr>
+          <w:p>
+            <w:r>
+              <w:t>PDE is a data encryption tool that can be used on top of already existing encryption tools like Bitlocker. It is used to encrypt individual files rather than larger volumes of files or drives.</w:t>
+            </w:r>
+            <w:r>
+              <w:t xml:space="preserve"> (et al.</w:t>
+            </w:r>
+            <w:r>
+              <w:t xml:space="preserve">, </w:t>
+            </w:r>
+            <w:r>
+              <w:rPr>
+                <w:i/>
+                <w:iCs/>
+              </w:rPr>
+              <w:t>Personal Data Encryption (PDE)</w:t>
+            </w:r>
+            <w:r>
+              <w:t xml:space="preserve"> 2022)</w:t>
+            </w:r>
+          </w:p>
+        </w:tc>
+      </w:tr>
+      <w:tr>
+        <w:tc>
+          <w:tcPr>
+            <w:tcW w:w="1728" w:type="pct"/>
           </w:tcPr>
           <w:p>
             <w:pPr>
@@ -158,15 +233,44 @@
         </w:tc>
         <w:tc>
           <w:tcPr>
-            <w:tcW w:w="3273" w:type="pct"/>
-          </w:tcPr>
-          <w:p/>
-        </w:tc>
-      </w:tr>
-      <w:tr>
-        <w:tc>
-          <w:tcPr>
-            <w:tcW w:w="1727" w:type="pct"/>
+            <w:tcW w:w="3272" w:type="pct"/>
+          </w:tcPr>
+          <w:p>
+            <w:r>
+              <w:t xml:space="preserve">Windows 11’s NTFS file system uses Security descriptors as means of storing relevant information for each file/directory that dictates </w:t>
+            </w:r>
+            <w:r>
+              <w:t xml:space="preserve">their </w:t>
+            </w:r>
+            <w:r>
+              <w:t>different levels of access</w:t>
+            </w:r>
+            <w:r>
+              <w:t xml:space="preserve"> for users.</w:t>
+            </w:r>
+            <w:r>
+              <w:t xml:space="preserve"> </w:t>
+            </w:r>
+            <w:r>
+              <w:t xml:space="preserve">(Sherer, </w:t>
+            </w:r>
+            <w:r>
+              <w:rPr>
+                <w:i/>
+                <w:iCs/>
+              </w:rPr>
+              <w:t xml:space="preserve">Security descriptors </w:t>
+            </w:r>
+            <w:r>
+              <w:t>2021)</w:t>
+            </w:r>
+          </w:p>
+        </w:tc>
+      </w:tr>
+      <w:tr>
+        <w:tc>
+          <w:tcPr>
+            <w:tcW w:w="1728" w:type="pct"/>
           </w:tcPr>
           <w:p>
             <w:pPr>
@@ -186,15 +290,32 @@
         </w:tc>
         <w:tc>
           <w:tcPr>
-            <w:tcW w:w="3273" w:type="pct"/>
-          </w:tcPr>
-          <w:p/>
-        </w:tc>
-      </w:tr>
-      <w:tr>
-        <w:tc>
-          <w:tcPr>
-            <w:tcW w:w="1727" w:type="pct"/>
+            <w:tcW w:w="3272" w:type="pct"/>
+          </w:tcPr>
+          <w:p>
+            <w:r>
+              <w:t xml:space="preserve">Controlled folder access works by preventing access to files and folders on a system from applications that are not on a list of trusted apps set by an administrator. </w:t>
+            </w:r>
+            <w:r>
+              <w:t xml:space="preserve">(et al., </w:t>
+            </w:r>
+            <w:r>
+              <w:rPr>
+                <w:i/>
+                <w:iCs/>
+              </w:rPr>
+              <w:t>Protect important folders with Controlled Folder Access</w:t>
+            </w:r>
+            <w:r>
+              <w:t xml:space="preserve"> 2023)</w:t>
+            </w:r>
+          </w:p>
+        </w:tc>
+      </w:tr>
+      <w:tr>
+        <w:tc>
+          <w:tcPr>
+            <w:tcW w:w="1728" w:type="pct"/>
           </w:tcPr>
           <w:p>
             <w:pPr>
@@ -203,40 +324,43 @@
                 <w:bCs/>
               </w:rPr>
             </w:pPr>
-          </w:p>
-        </w:tc>
-        <w:tc>
-          <w:tcPr>
-            <w:tcW w:w="3273" w:type="pct"/>
-          </w:tcPr>
-          <w:p/>
-        </w:tc>
-      </w:tr>
-      <w:tr>
-        <w:tc>
-          <w:tcPr>
-            <w:tcW w:w="1727" w:type="pct"/>
-          </w:tcPr>
-          <w:p>
-            <w:pPr>
+            <w:r>
               <w:rPr>
                 <w:b/>
                 <w:bCs/>
               </w:rPr>
-            </w:pPr>
-          </w:p>
-        </w:tc>
-        <w:tc>
-          <w:tcPr>
-            <w:tcW w:w="3273" w:type="pct"/>
-          </w:tcPr>
-          <w:p/>
-        </w:tc>
-      </w:tr>
-      <w:tr>
-        <w:tc>
-          <w:tcPr>
-            <w:tcW w:w="1727" w:type="pct"/>
+              <w:t>Windows File Protection (WFP)</w:t>
+            </w:r>
+          </w:p>
+        </w:tc>
+        <w:tc>
+          <w:tcPr>
+            <w:tcW w:w="3272" w:type="pct"/>
+          </w:tcPr>
+          <w:p>
+            <w:r>
+              <w:t xml:space="preserve">WFP prevents critical Windows system files from being replaced or overwritten by any other programs unless it is from a Windows verified source such as an OS update. </w:t>
+            </w:r>
+            <w:r>
+              <w:t>(</w:t>
+            </w:r>
+            <w:r>
+              <w:rPr>
+                <w:i/>
+                <w:iCs/>
+              </w:rPr>
+              <w:t>Description of the Windows File Protection feature</w:t>
+            </w:r>
+            <w:r>
+              <w:t>)</w:t>
+            </w:r>
+          </w:p>
+        </w:tc>
+      </w:tr>
+      <w:tr>
+        <w:tc>
+          <w:tcPr>
+            <w:tcW w:w="1728" w:type="pct"/>
           </w:tcPr>
           <w:p>
             <w:pPr>
@@ -245,34 +369,100 @@
                 <w:bCs/>
               </w:rPr>
             </w:pPr>
-          </w:p>
-        </w:tc>
-        <w:tc>
-          <w:tcPr>
-            <w:tcW w:w="3273" w:type="pct"/>
-          </w:tcPr>
-          <w:p/>
-        </w:tc>
-      </w:tr>
-      <w:tr>
-        <w:tc>
-          <w:tcPr>
-            <w:tcW w:w="1727" w:type="pct"/>
-          </w:tcPr>
-          <w:p>
-            <w:pPr>
+            <w:r>
               <w:rPr>
                 <w:b/>
                 <w:bCs/>
               </w:rPr>
-            </w:pPr>
-          </w:p>
-        </w:tc>
-        <w:tc>
-          <w:tcPr>
-            <w:tcW w:w="3273" w:type="pct"/>
-          </w:tcPr>
-          <w:p/>
+              <w:t>Auditing</w:t>
+            </w:r>
+          </w:p>
+        </w:tc>
+        <w:tc>
+          <w:tcPr>
+            <w:tcW w:w="3272" w:type="pct"/>
+          </w:tcPr>
+          <w:p>
+            <w:r>
+              <w:t xml:space="preserve">Windows 11 uses an auditing system that logs specific security events including those related to file system security to provide information on any breaches that may occur in a system. </w:t>
+            </w:r>
+            <w:r>
+              <w:t>(</w:t>
+            </w:r>
+            <w:proofErr w:type="spellStart"/>
+            <w:proofErr w:type="gramStart"/>
+            <w:r>
+              <w:t>lorihollasch</w:t>
+            </w:r>
+            <w:proofErr w:type="spellEnd"/>
+            <w:proofErr w:type="gramEnd"/>
+            <w:r>
+              <w:t xml:space="preserve">, </w:t>
+            </w:r>
+            <w:r>
+              <w:rPr>
+                <w:i/>
+                <w:iCs/>
+              </w:rPr>
+              <w:t xml:space="preserve">Auditing </w:t>
+            </w:r>
+            <w:r>
+              <w:t>2021)</w:t>
+            </w:r>
+          </w:p>
+        </w:tc>
+      </w:tr>
+      <w:tr>
+        <w:tc>
+          <w:tcPr>
+            <w:tcW w:w="1728" w:type="pct"/>
+          </w:tcPr>
+          <w:p>
+            <w:pPr>
+              <w:rPr>
+                <w:b/>
+                <w:bCs/>
+              </w:rPr>
+            </w:pPr>
+            <w:r>
+              <w:rPr>
+                <w:b/>
+                <w:bCs/>
+              </w:rPr>
+              <w:t>File signature validation</w:t>
+            </w:r>
+          </w:p>
+        </w:tc>
+        <w:tc>
+          <w:tcPr>
+            <w:tcW w:w="3272" w:type="pct"/>
+          </w:tcPr>
+          <w:p>
+            <w:r>
+              <w:t xml:space="preserve">Files in Windows 11 have file signatures which identify the file type. This information can be used by Windows Defender to identify if a file is potentially dangerous or has been modified. </w:t>
+            </w:r>
+            <w:r>
+              <w:t>(</w:t>
+            </w:r>
+            <w:proofErr w:type="spellStart"/>
+            <w:r>
+              <w:t>Malin</w:t>
+            </w:r>
+            <w:proofErr w:type="spellEnd"/>
+            <w:r>
+              <w:t xml:space="preserve"> et al., </w:t>
+            </w:r>
+            <w:r>
+              <w:rPr>
+                <w:i/>
+                <w:iCs/>
+              </w:rPr>
+              <w:t>Malware forensics field guide for windows systems: Digital Forensics Field Guides</w:t>
+            </w:r>
+            <w:r>
+              <w:t xml:space="preserve"> 2012)</w:t>
+            </w:r>
+          </w:p>
         </w:tc>
       </w:tr>
     </w:tbl>
@@ -385,6 +575,7 @@
           <w:szCs w:val="26"/>
           <w:u w:val="single"/>
         </w:rPr>
+        <w:lastRenderedPageBreak/>
         <w:t>Effects on developers</w:t>
       </w:r>
     </w:p>
@@ -516,7 +707,6 @@
           <w:szCs w:val="26"/>
           <w:u w:val="single"/>
         </w:rPr>
-        <w:lastRenderedPageBreak/>
         <w:t>References</w:t>
       </w:r>
     </w:p>
@@ -538,14 +728,12 @@
           <w:p>
             <w:pPr>
               <w:rPr>
-                <w:sz w:val="26"/>
-                <w:szCs w:val="26"/>
-              </w:rPr>
-            </w:pPr>
-            <w:r>
-              <w:rPr>
-                <w:sz w:val="26"/>
-                <w:szCs w:val="26"/>
+                <w:rFonts w:cstheme="minorHAnsi"/>
+              </w:rPr>
+            </w:pPr>
+            <w:r>
+              <w:rPr>
+                <w:rFonts w:cstheme="minorHAnsi"/>
               </w:rPr>
               <w:t>1</w:t>
             </w:r>
@@ -558,16 +746,14 @@
           <w:p>
             <w:pPr>
               <w:rPr>
-                <w:sz w:val="26"/>
-                <w:szCs w:val="26"/>
+                <w:rFonts w:cstheme="minorHAnsi"/>
               </w:rPr>
             </w:pPr>
             <w:hyperlink r:id="rId6" w:history="1">
               <w:r>
                 <w:rPr>
                   <w:rStyle w:val="Hyperlink"/>
-                  <w:sz w:val="26"/>
-                  <w:szCs w:val="26"/>
+                  <w:rFonts w:cstheme="minorHAnsi"/>
                 </w:rPr>
                 <w:t>https://support.microsoft.com/en-us/topic/description-of-the-windows-file-protection-feature-db28f515-6512-63d1-6178-982ed2022ffb</w:t>
               </w:r>
@@ -583,14 +769,12 @@
           <w:p>
             <w:pPr>
               <w:rPr>
-                <w:sz w:val="26"/>
-                <w:szCs w:val="26"/>
-              </w:rPr>
-            </w:pPr>
-            <w:r>
-              <w:rPr>
-                <w:sz w:val="26"/>
-                <w:szCs w:val="26"/>
+                <w:rFonts w:cstheme="minorHAnsi"/>
+              </w:rPr>
+            </w:pPr>
+            <w:r>
+              <w:rPr>
+                <w:rFonts w:cstheme="minorHAnsi"/>
               </w:rPr>
               <w:t>2</w:t>
             </w:r>
@@ -603,16 +787,14 @@
           <w:p>
             <w:pPr>
               <w:rPr>
-                <w:sz w:val="26"/>
-                <w:szCs w:val="26"/>
+                <w:rFonts w:cstheme="minorHAnsi"/>
               </w:rPr>
             </w:pPr>
             <w:hyperlink r:id="rId7" w:history="1">
               <w:r>
                 <w:rPr>
                   <w:rStyle w:val="Hyperlink"/>
-                  <w:sz w:val="26"/>
-                  <w:szCs w:val="26"/>
+                  <w:rFonts w:cstheme="minorHAnsi"/>
                 </w:rPr>
                 <w:t>https://learn.microsoft.com/en-us/windows-hardware/drivers/ifs/security-features-for-file-systems</w:t>
               </w:r>
@@ -628,14 +810,12 @@
           <w:p>
             <w:pPr>
               <w:rPr>
-                <w:sz w:val="26"/>
-                <w:szCs w:val="26"/>
-              </w:rPr>
-            </w:pPr>
-            <w:r>
-              <w:rPr>
-                <w:sz w:val="26"/>
-                <w:szCs w:val="26"/>
+                <w:rFonts w:cstheme="minorHAnsi"/>
+              </w:rPr>
+            </w:pPr>
+            <w:r>
+              <w:rPr>
+                <w:rFonts w:cstheme="minorHAnsi"/>
               </w:rPr>
               <w:t>3</w:t>
             </w:r>
@@ -648,16 +828,14 @@
           <w:p>
             <w:pPr>
               <w:rPr>
-                <w:sz w:val="26"/>
-                <w:szCs w:val="26"/>
+                <w:rFonts w:cstheme="minorHAnsi"/>
               </w:rPr>
             </w:pPr>
             <w:hyperlink r:id="rId8" w:history="1">
               <w:r>
                 <w:rPr>
                   <w:rStyle w:val="Hyperlink"/>
-                  <w:sz w:val="26"/>
-                  <w:szCs w:val="26"/>
+                  <w:rFonts w:cstheme="minorHAnsi"/>
                 </w:rPr>
                 <w:t>https://learn.microsoft.com/en-us/windows/security/identity-protection/access-control/access-control</w:t>
               </w:r>
@@ -673,14 +851,12 @@
           <w:p>
             <w:pPr>
               <w:rPr>
-                <w:sz w:val="26"/>
-                <w:szCs w:val="26"/>
-              </w:rPr>
-            </w:pPr>
-            <w:r>
-              <w:rPr>
-                <w:sz w:val="26"/>
-                <w:szCs w:val="26"/>
+                <w:rFonts w:cstheme="minorHAnsi"/>
+              </w:rPr>
+            </w:pPr>
+            <w:r>
+              <w:rPr>
+                <w:rFonts w:cstheme="minorHAnsi"/>
               </w:rPr>
               <w:t>4</w:t>
             </w:r>
@@ -693,8 +869,1261 @@
           <w:p>
             <w:pPr>
               <w:rPr>
-                <w:sz w:val="26"/>
-                <w:szCs w:val="26"/>
+                <w:rFonts w:cstheme="minorHAnsi"/>
+              </w:rPr>
+            </w:pPr>
+            <w:hyperlink r:id="rId9" w:history="1">
+              <w:r>
+                <w:rPr>
+                  <w:rStyle w:val="Hyperlink"/>
+                  <w:rFonts w:cstheme="minorHAnsi"/>
+                </w:rPr>
+                <w:t>https://learn.microsoft.com/en-us/windows-hardware/drivers/ifs/security-descriptors</w:t>
+              </w:r>
+            </w:hyperlink>
+          </w:p>
+        </w:tc>
+      </w:tr>
+      <w:tr>
+        <w:tc>
+          <w:tcPr>
+            <w:tcW w:w="846" w:type="dxa"/>
+          </w:tcPr>
+          <w:p>
+            <w:pPr>
+              <w:rPr>
+                <w:rFonts w:cstheme="minorHAnsi"/>
+              </w:rPr>
+            </w:pPr>
+            <w:r>
+              <w:rPr>
+                <w:rFonts w:cstheme="minorHAnsi"/>
+              </w:rPr>
+              <w:t>5</w:t>
+            </w:r>
+          </w:p>
+        </w:tc>
+        <w:tc>
+          <w:tcPr>
+            <w:tcW w:w="8170" w:type="dxa"/>
+          </w:tcPr>
+          <w:p>
+            <w:pPr>
+              <w:rPr>
+                <w:rFonts w:cstheme="minorHAnsi"/>
+              </w:rPr>
+            </w:pPr>
+            <w:hyperlink r:id="rId10" w:history="1">
+              <w:r>
+                <w:rPr>
+                  <w:rStyle w:val="Hyperlink"/>
+                  <w:rFonts w:cstheme="minorHAnsi"/>
+                </w:rPr>
+                <w:t>https://learn.microsoft.com/en-us/windows-hardware/drivers/kernel/security-descriptors</w:t>
+              </w:r>
+            </w:hyperlink>
+          </w:p>
+        </w:tc>
+      </w:tr>
+      <w:tr>
+        <w:tc>
+          <w:tcPr>
+            <w:tcW w:w="846" w:type="dxa"/>
+          </w:tcPr>
+          <w:p>
+            <w:pPr>
+              <w:rPr>
+                <w:rFonts w:cstheme="minorHAnsi"/>
+              </w:rPr>
+            </w:pPr>
+            <w:r>
+              <w:rPr>
+                <w:rFonts w:cstheme="minorHAnsi"/>
+              </w:rPr>
+              <w:t>6</w:t>
+            </w:r>
+          </w:p>
+        </w:tc>
+        <w:tc>
+          <w:tcPr>
+            <w:tcW w:w="8170" w:type="dxa"/>
+          </w:tcPr>
+          <w:p>
+            <w:pPr>
+              <w:rPr>
+                <w:rFonts w:cstheme="minorHAnsi"/>
+              </w:rPr>
+            </w:pPr>
+            <w:hyperlink r:id="rId11" w:history="1">
+              <w:r>
+                <w:rPr>
+                  <w:rStyle w:val="Hyperlink"/>
+                  <w:rFonts w:cstheme="minorHAnsi"/>
+                </w:rPr>
+                <w:t>https://learn.microsoft.com/en-us/windows-hardware/drivers/ifs/kernel-extended-attributes</w:t>
+              </w:r>
+            </w:hyperlink>
+          </w:p>
+        </w:tc>
+      </w:tr>
+      <w:tr>
+        <w:tc>
+          <w:tcPr>
+            <w:tcW w:w="846" w:type="dxa"/>
+          </w:tcPr>
+          <w:p>
+            <w:pPr>
+              <w:rPr>
+                <w:rFonts w:cstheme="minorHAnsi"/>
+              </w:rPr>
+            </w:pPr>
+            <w:r>
+              <w:rPr>
+                <w:rFonts w:cstheme="minorHAnsi"/>
+              </w:rPr>
+              <w:t>7</w:t>
+            </w:r>
+          </w:p>
+        </w:tc>
+        <w:tc>
+          <w:tcPr>
+            <w:tcW w:w="8170" w:type="dxa"/>
+          </w:tcPr>
+          <w:p>
+            <w:pPr>
+              <w:rPr>
+                <w:rFonts w:cstheme="minorHAnsi"/>
+              </w:rPr>
+            </w:pPr>
+            <w:hyperlink r:id="rId12" w:history="1">
+              <w:r>
+                <w:rPr>
+                  <w:rStyle w:val="Hyperlink"/>
+                  <w:rFonts w:cstheme="minorHAnsi"/>
+                </w:rPr>
+                <w:t>https://learn.microsoft.com/en-us/windows-hardware/drivers/ifs/privileges</w:t>
+              </w:r>
+            </w:hyperlink>
+          </w:p>
+        </w:tc>
+      </w:tr>
+      <w:tr>
+        <w:tc>
+          <w:tcPr>
+            <w:tcW w:w="846" w:type="dxa"/>
+          </w:tcPr>
+          <w:p>
+            <w:pPr>
+              <w:rPr>
+                <w:rFonts w:cstheme="minorHAnsi"/>
+              </w:rPr>
+            </w:pPr>
+            <w:r>
+              <w:rPr>
+                <w:rFonts w:cstheme="minorHAnsi"/>
+              </w:rPr>
+              <w:t>8</w:t>
+            </w:r>
+          </w:p>
+        </w:tc>
+        <w:tc>
+          <w:tcPr>
+            <w:tcW w:w="8170" w:type="dxa"/>
+          </w:tcPr>
+          <w:p>
+            <w:pPr>
+              <w:tabs>
+                <w:tab w:val="left" w:pos="1605"/>
+              </w:tabs>
+              <w:rPr>
+                <w:rFonts w:cstheme="minorHAnsi"/>
+              </w:rPr>
+            </w:pPr>
+            <w:hyperlink r:id="rId13" w:history="1">
+              <w:r>
+                <w:rPr>
+                  <w:rStyle w:val="Hyperlink"/>
+                  <w:rFonts w:cstheme="minorHAnsi"/>
+                </w:rPr>
+                <w:t>https://learn.microsoft.com/en-us/windows-hardware/drivers/ifs/access-mask</w:t>
+              </w:r>
+            </w:hyperlink>
+          </w:p>
+        </w:tc>
+      </w:tr>
+      <w:tr>
+        <w:tc>
+          <w:tcPr>
+            <w:tcW w:w="846" w:type="dxa"/>
+          </w:tcPr>
+          <w:p>
+            <w:pPr>
+              <w:rPr>
+                <w:rFonts w:cstheme="minorHAnsi"/>
+              </w:rPr>
+            </w:pPr>
+            <w:r>
+              <w:rPr>
+                <w:rFonts w:cstheme="minorHAnsi"/>
+              </w:rPr>
+              <w:t>9</w:t>
+            </w:r>
+          </w:p>
+        </w:tc>
+        <w:tc>
+          <w:tcPr>
+            <w:tcW w:w="8170" w:type="dxa"/>
+          </w:tcPr>
+          <w:p>
+            <w:pPr>
+              <w:rPr>
+                <w:rFonts w:cstheme="minorHAnsi"/>
+              </w:rPr>
+            </w:pPr>
+            <w:hyperlink r:id="rId14" w:history="1">
+              <w:r>
+                <w:rPr>
+                  <w:rStyle w:val="Hyperlink"/>
+                  <w:rFonts w:cstheme="minorHAnsi"/>
+                </w:rPr>
+                <w:t>https://learn.microsoft.com/en-us/windows-hardware/drivers/ifs/access-control-entry</w:t>
+              </w:r>
+            </w:hyperlink>
+          </w:p>
+        </w:tc>
+      </w:tr>
+      <w:tr>
+        <w:tc>
+          <w:tcPr>
+            <w:tcW w:w="846" w:type="dxa"/>
+          </w:tcPr>
+          <w:p>
+            <w:pPr>
+              <w:rPr>
+                <w:rFonts w:cstheme="minorHAnsi"/>
+              </w:rPr>
+            </w:pPr>
+            <w:r>
+              <w:rPr>
+                <w:rFonts w:cstheme="minorHAnsi"/>
+              </w:rPr>
+              <w:t>10</w:t>
+            </w:r>
+          </w:p>
+        </w:tc>
+        <w:tc>
+          <w:tcPr>
+            <w:tcW w:w="8170" w:type="dxa"/>
+          </w:tcPr>
+          <w:p>
+            <w:pPr>
+              <w:rPr>
+                <w:rFonts w:cstheme="minorHAnsi"/>
+              </w:rPr>
+            </w:pPr>
+            <w:hyperlink r:id="rId15" w:history="1">
+              <w:r>
+                <w:rPr>
+                  <w:rStyle w:val="Hyperlink"/>
+                  <w:rFonts w:cstheme="minorHAnsi"/>
+                </w:rPr>
+                <w:t>https://learn.microsoft.com/en-us/windows-hardware/drivers/ifs/security-descriptors</w:t>
+              </w:r>
+            </w:hyperlink>
+          </w:p>
+        </w:tc>
+      </w:tr>
+      <w:tr>
+        <w:tc>
+          <w:tcPr>
+            <w:tcW w:w="846" w:type="dxa"/>
+          </w:tcPr>
+          <w:p>
+            <w:pPr>
+              <w:rPr>
+                <w:rFonts w:cstheme="minorHAnsi"/>
+              </w:rPr>
+            </w:pPr>
+            <w:r>
+              <w:rPr>
+                <w:rFonts w:cstheme="minorHAnsi"/>
+              </w:rPr>
+              <w:t>11</w:t>
+            </w:r>
+          </w:p>
+        </w:tc>
+        <w:tc>
+          <w:tcPr>
+            <w:tcW w:w="8170" w:type="dxa"/>
+          </w:tcPr>
+          <w:p>
+            <w:pPr>
+              <w:rPr>
+                <w:rFonts w:cstheme="minorHAnsi"/>
+              </w:rPr>
+            </w:pPr>
+            <w:hyperlink r:id="rId16" w:history="1">
+              <w:r>
+                <w:rPr>
+                  <w:rStyle w:val="Hyperlink"/>
+                  <w:rFonts w:cstheme="minorHAnsi"/>
+                </w:rPr>
+                <w:t>https://learn.microsoft.com/en-us/windows-hardware/drivers/ifs/auditing</w:t>
+              </w:r>
+            </w:hyperlink>
+          </w:p>
+        </w:tc>
+      </w:tr>
+      <w:tr>
+        <w:tc>
+          <w:tcPr>
+            <w:tcW w:w="846" w:type="dxa"/>
+          </w:tcPr>
+          <w:p>
+            <w:pPr>
+              <w:rPr>
+                <w:rFonts w:cstheme="minorHAnsi"/>
+              </w:rPr>
+            </w:pPr>
+            <w:r>
+              <w:rPr>
+                <w:rFonts w:cstheme="minorHAnsi"/>
+              </w:rPr>
+              <w:t>12</w:t>
+            </w:r>
+          </w:p>
+        </w:tc>
+        <w:tc>
+          <w:tcPr>
+            <w:tcW w:w="8170" w:type="dxa"/>
+          </w:tcPr>
+          <w:p>
+            <w:pPr>
+              <w:rPr>
+                <w:rFonts w:cstheme="minorHAnsi"/>
+              </w:rPr>
+            </w:pPr>
+            <w:hyperlink r:id="rId17" w:history="1">
+              <w:r>
+                <w:rPr>
+                  <w:rStyle w:val="Hyperlink"/>
+                  <w:rFonts w:cstheme="minorHAnsi"/>
+                </w:rPr>
+                <w:t>https://learn.microsoft.com/en-us/windows/security/encryption-data-protection</w:t>
+              </w:r>
+            </w:hyperlink>
+          </w:p>
+        </w:tc>
+      </w:tr>
+      <w:tr>
+        <w:tc>
+          <w:tcPr>
+            <w:tcW w:w="846" w:type="dxa"/>
+          </w:tcPr>
+          <w:p>
+            <w:pPr>
+              <w:rPr>
+                <w:rFonts w:cstheme="minorHAnsi"/>
+              </w:rPr>
+            </w:pPr>
+            <w:r>
+              <w:rPr>
+                <w:rFonts w:cstheme="minorHAnsi"/>
+              </w:rPr>
+              <w:t>13</w:t>
+            </w:r>
+          </w:p>
+        </w:tc>
+        <w:tc>
+          <w:tcPr>
+            <w:tcW w:w="8170" w:type="dxa"/>
+          </w:tcPr>
+          <w:p>
+            <w:pPr>
+              <w:rPr>
+                <w:rFonts w:cstheme="minorHAnsi"/>
+              </w:rPr>
+            </w:pPr>
+            <w:hyperlink r:id="rId18" w:history="1">
+              <w:r>
+                <w:rPr>
+                  <w:rStyle w:val="Hyperlink"/>
+                  <w:rFonts w:cstheme="minorHAnsi"/>
+                </w:rPr>
+                <w:t>https://learn.microsoft.com/en-us/windows/security/information-protection/encrypted-hard-drive</w:t>
+              </w:r>
+            </w:hyperlink>
+          </w:p>
+        </w:tc>
+      </w:tr>
+      <w:tr>
+        <w:tc>
+          <w:tcPr>
+            <w:tcW w:w="846" w:type="dxa"/>
+          </w:tcPr>
+          <w:p>
+            <w:pPr>
+              <w:rPr>
+                <w:rFonts w:cstheme="minorHAnsi"/>
+              </w:rPr>
+            </w:pPr>
+            <w:r>
+              <w:rPr>
+                <w:rFonts w:cstheme="minorHAnsi"/>
+              </w:rPr>
+              <w:t>14</w:t>
+            </w:r>
+          </w:p>
+        </w:tc>
+        <w:tc>
+          <w:tcPr>
+            <w:tcW w:w="8170" w:type="dxa"/>
+          </w:tcPr>
+          <w:p>
+            <w:pPr>
+              <w:rPr>
+                <w:rFonts w:cstheme="minorHAnsi"/>
+              </w:rPr>
+            </w:pPr>
+            <w:hyperlink r:id="rId19" w:history="1">
+              <w:r>
+                <w:rPr>
+                  <w:rStyle w:val="Hyperlink"/>
+                  <w:rFonts w:cstheme="minorHAnsi"/>
+                </w:rPr>
+                <w:t>https://learn.microsoft.com/en-us/windows/security/threat-protection/auditing/apply-a-basic-audit-policy-on-a-file-or-folder</w:t>
+              </w:r>
+            </w:hyperlink>
+          </w:p>
+        </w:tc>
+      </w:tr>
+      <w:tr>
+        <w:tc>
+          <w:tcPr>
+            <w:tcW w:w="846" w:type="dxa"/>
+          </w:tcPr>
+          <w:p>
+            <w:pPr>
+              <w:rPr>
+                <w:rFonts w:cstheme="minorHAnsi"/>
+              </w:rPr>
+            </w:pPr>
+            <w:r>
+              <w:rPr>
+                <w:rFonts w:cstheme="minorHAnsi"/>
+              </w:rPr>
+              <w:t>15</w:t>
+            </w:r>
+          </w:p>
+        </w:tc>
+        <w:tc>
+          <w:tcPr>
+            <w:tcW w:w="8170" w:type="dxa"/>
+          </w:tcPr>
+          <w:p>
+            <w:pPr>
+              <w:rPr>
+                <w:rFonts w:cstheme="minorHAnsi"/>
+              </w:rPr>
+            </w:pPr>
+            <w:hyperlink r:id="rId20" w:history="1">
+              <w:r>
+                <w:rPr>
+                  <w:rStyle w:val="Hyperlink"/>
+                  <w:rFonts w:cstheme="minorHAnsi"/>
+                </w:rPr>
+                <w:t>https://www.sciencedirect.com/topics/computer-science/signature-file#:~:text=A%20file%20signature%20is%20a,20%20bytes%20of%20the%20file</w:t>
+              </w:r>
+            </w:hyperlink>
+            <w:r>
+              <w:rPr>
+                <w:rFonts w:cstheme="minorHAnsi"/>
+              </w:rPr>
+              <w:t>.</w:t>
+            </w:r>
+          </w:p>
+        </w:tc>
+      </w:tr>
+      <w:tr>
+        <w:tc>
+          <w:tcPr>
+            <w:tcW w:w="846" w:type="dxa"/>
+          </w:tcPr>
+          <w:p>
+            <w:pPr>
+              <w:rPr>
+                <w:rFonts w:cstheme="minorHAnsi"/>
+              </w:rPr>
+            </w:pPr>
+            <w:r>
+              <w:rPr>
+                <w:rFonts w:cstheme="minorHAnsi"/>
+              </w:rPr>
+              <w:t>16</w:t>
+            </w:r>
+          </w:p>
+        </w:tc>
+        <w:tc>
+          <w:tcPr>
+            <w:tcW w:w="8170" w:type="dxa"/>
+          </w:tcPr>
+          <w:p>
+            <w:pPr>
+              <w:rPr>
+                <w:rFonts w:cstheme="minorHAnsi"/>
+              </w:rPr>
+            </w:pPr>
+          </w:p>
+        </w:tc>
+      </w:tr>
+      <w:tr>
+        <w:tc>
+          <w:tcPr>
+            <w:tcW w:w="846" w:type="dxa"/>
+          </w:tcPr>
+          <w:p>
+            <w:pPr>
+              <w:rPr>
+                <w:rFonts w:cstheme="minorHAnsi"/>
+              </w:rPr>
+            </w:pPr>
+            <w:r>
+              <w:rPr>
+                <w:rFonts w:cstheme="minorHAnsi"/>
+              </w:rPr>
+              <w:t>17</w:t>
+            </w:r>
+          </w:p>
+        </w:tc>
+        <w:tc>
+          <w:tcPr>
+            <w:tcW w:w="8170" w:type="dxa"/>
+          </w:tcPr>
+          <w:p>
+            <w:pPr>
+              <w:pStyle w:val="NormalWeb"/>
+              <w:ind w:left="567" w:hanging="567"/>
+              <w:rPr>
+                <w:rFonts w:asciiTheme="minorHAnsi" w:hAnsiTheme="minorHAnsi" w:cstheme="minorHAnsi"/>
+                <w:sz w:val="22"/>
+                <w:szCs w:val="22"/>
+              </w:rPr>
+            </w:pPr>
+            <w:proofErr w:type="spellStart"/>
+            <w:r>
+              <w:rPr>
+                <w:rFonts w:asciiTheme="minorHAnsi" w:hAnsiTheme="minorHAnsi" w:cstheme="minorHAnsi"/>
+                <w:sz w:val="22"/>
+                <w:szCs w:val="22"/>
+              </w:rPr>
+              <w:t>frankroj</w:t>
+            </w:r>
+            <w:proofErr w:type="spellEnd"/>
+            <w:r>
+              <w:rPr>
+                <w:rFonts w:asciiTheme="minorHAnsi" w:hAnsiTheme="minorHAnsi" w:cstheme="minorHAnsi"/>
+                <w:sz w:val="22"/>
+                <w:szCs w:val="22"/>
+              </w:rPr>
+              <w:t xml:space="preserve"> (2022) </w:t>
+            </w:r>
+            <w:r>
+              <w:rPr>
+                <w:rFonts w:asciiTheme="minorHAnsi" w:hAnsiTheme="minorHAnsi" w:cstheme="minorHAnsi"/>
+                <w:i/>
+                <w:iCs/>
+                <w:sz w:val="22"/>
+                <w:szCs w:val="22"/>
+              </w:rPr>
+              <w:t>Personal Data Encryption (PDE)</w:t>
+            </w:r>
+            <w:r>
+              <w:rPr>
+                <w:rFonts w:asciiTheme="minorHAnsi" w:hAnsiTheme="minorHAnsi" w:cstheme="minorHAnsi"/>
+                <w:sz w:val="22"/>
+                <w:szCs w:val="22"/>
+              </w:rPr>
+              <w:t xml:space="preserve">, </w:t>
+            </w:r>
+            <w:r>
+              <w:rPr>
+                <w:rFonts w:asciiTheme="minorHAnsi" w:hAnsiTheme="minorHAnsi" w:cstheme="minorHAnsi"/>
+                <w:i/>
+                <w:iCs/>
+                <w:sz w:val="22"/>
+                <w:szCs w:val="22"/>
+              </w:rPr>
+              <w:t>Microsoft Learn</w:t>
+            </w:r>
+            <w:r>
+              <w:rPr>
+                <w:rFonts w:asciiTheme="minorHAnsi" w:hAnsiTheme="minorHAnsi" w:cstheme="minorHAnsi"/>
+                <w:sz w:val="22"/>
+                <w:szCs w:val="22"/>
+              </w:rPr>
+              <w:t xml:space="preserve">. Edited by </w:t>
+            </w:r>
+            <w:proofErr w:type="spellStart"/>
+            <w:r>
+              <w:rPr>
+                <w:rFonts w:asciiTheme="minorHAnsi" w:hAnsiTheme="minorHAnsi" w:cstheme="minorHAnsi"/>
+                <w:sz w:val="22"/>
+                <w:szCs w:val="22"/>
+              </w:rPr>
+              <w:t>aczechowski</w:t>
+            </w:r>
+            <w:proofErr w:type="spellEnd"/>
+            <w:r>
+              <w:rPr>
+                <w:rFonts w:asciiTheme="minorHAnsi" w:hAnsiTheme="minorHAnsi" w:cstheme="minorHAnsi"/>
+                <w:sz w:val="22"/>
+                <w:szCs w:val="22"/>
+              </w:rPr>
+              <w:t xml:space="preserve"> et al. Microsoft. Available at: https://learn.microsoft.com/en-us/windows/security/information-protection/personal-data-encryption/overview-pde (Accessed: March 1, 2023). </w:t>
+            </w:r>
+          </w:p>
+        </w:tc>
+      </w:tr>
+      <w:tr>
+        <w:tc>
+          <w:tcPr>
+            <w:tcW w:w="846" w:type="dxa"/>
+          </w:tcPr>
+          <w:p>
+            <w:pPr>
+              <w:rPr>
+                <w:rFonts w:cstheme="minorHAnsi"/>
+              </w:rPr>
+            </w:pPr>
+            <w:r>
+              <w:rPr>
+                <w:rFonts w:cstheme="minorHAnsi"/>
+              </w:rPr>
+              <w:lastRenderedPageBreak/>
+              <w:t>18</w:t>
+            </w:r>
+          </w:p>
+        </w:tc>
+        <w:tc>
+          <w:tcPr>
+            <w:tcW w:w="8170" w:type="dxa"/>
+          </w:tcPr>
+          <w:p>
+            <w:pPr>
+              <w:pStyle w:val="NormalWeb"/>
+              <w:ind w:left="567" w:hanging="567"/>
+            </w:pPr>
+            <w:proofErr w:type="spellStart"/>
+            <w:r>
+              <w:t>frankroj</w:t>
+            </w:r>
+            <w:proofErr w:type="spellEnd"/>
+            <w:r>
+              <w:t xml:space="preserve"> (2023) </w:t>
+            </w:r>
+            <w:r>
+              <w:rPr>
+                <w:i/>
+                <w:iCs/>
+              </w:rPr>
+              <w:t>Bitlocker</w:t>
+            </w:r>
+            <w:r>
+              <w:t xml:space="preserve">, </w:t>
+            </w:r>
+            <w:r>
+              <w:rPr>
+                <w:i/>
+                <w:iCs/>
+              </w:rPr>
+              <w:t>Microsoft Learn</w:t>
+            </w:r>
+            <w:r>
+              <w:t xml:space="preserve">. Edited by </w:t>
+            </w:r>
+            <w:proofErr w:type="spellStart"/>
+            <w:r>
+              <w:t>paolomatarazzo</w:t>
+            </w:r>
+            <w:proofErr w:type="spellEnd"/>
+            <w:r>
+              <w:t xml:space="preserve"> et al</w:t>
+            </w:r>
+            <w:r>
+              <w:t xml:space="preserve">. Microsoft. Available at: https://learn.microsoft.com/en-us/windows/security/information-protection/bitlocker/bitlocker-overview (Accessed: March 1, 2023). </w:t>
+            </w:r>
+          </w:p>
+        </w:tc>
+      </w:tr>
+      <w:tr>
+        <w:tc>
+          <w:tcPr>
+            <w:tcW w:w="846" w:type="dxa"/>
+          </w:tcPr>
+          <w:p>
+            <w:pPr>
+              <w:rPr>
+                <w:rFonts w:cstheme="minorHAnsi"/>
+              </w:rPr>
+            </w:pPr>
+            <w:r>
+              <w:rPr>
+                <w:rFonts w:cstheme="minorHAnsi"/>
+              </w:rPr>
+              <w:t>19</w:t>
+            </w:r>
+          </w:p>
+        </w:tc>
+        <w:tc>
+          <w:tcPr>
+            <w:tcW w:w="8170" w:type="dxa"/>
+          </w:tcPr>
+          <w:p>
+            <w:pPr>
+              <w:pStyle w:val="NormalWeb"/>
+              <w:ind w:left="567" w:hanging="567"/>
+            </w:pPr>
+            <w:proofErr w:type="spellStart"/>
+            <w:r>
+              <w:t>Lorihollasch</w:t>
+            </w:r>
+            <w:proofErr w:type="spellEnd"/>
+            <w:r>
+              <w:t xml:space="preserve"> (2021) </w:t>
+            </w:r>
+            <w:r>
+              <w:rPr>
+                <w:i/>
+                <w:iCs/>
+              </w:rPr>
+              <w:t xml:space="preserve">Security descriptors in file systems </w:t>
+            </w:r>
+            <w:r>
+              <w:t xml:space="preserve">, </w:t>
+            </w:r>
+            <w:r>
+              <w:rPr>
+                <w:i/>
+                <w:iCs/>
+              </w:rPr>
+              <w:t>Windows drivers | Microsoft Learn</w:t>
+            </w:r>
+            <w:r>
+              <w:t xml:space="preserve">. Edited by </w:t>
+            </w:r>
+            <w:proofErr w:type="spellStart"/>
+            <w:r>
+              <w:t>aviviano</w:t>
+            </w:r>
+            <w:proofErr w:type="spellEnd"/>
+            <w:r>
+              <w:t xml:space="preserve"> and matt-</w:t>
+            </w:r>
+            <w:proofErr w:type="spellStart"/>
+            <w:r>
+              <w:t>msft</w:t>
+            </w:r>
+            <w:proofErr w:type="spellEnd"/>
+            <w:r>
+              <w:t xml:space="preserve">. Microsoft. Available at: https://learn.microsoft.com/en-us/windows-hardware/drivers/ifs/security-descriptors (Accessed: March 2, 2023). </w:t>
+            </w:r>
+          </w:p>
+        </w:tc>
+      </w:tr>
+      <w:tr>
+        <w:tc>
+          <w:tcPr>
+            <w:tcW w:w="846" w:type="dxa"/>
+          </w:tcPr>
+          <w:p>
+            <w:pPr>
+              <w:rPr>
+                <w:rFonts w:cstheme="minorHAnsi"/>
+              </w:rPr>
+            </w:pPr>
+            <w:r>
+              <w:rPr>
+                <w:rFonts w:cstheme="minorHAnsi"/>
+              </w:rPr>
+              <w:t>20</w:t>
+            </w:r>
+          </w:p>
+        </w:tc>
+        <w:tc>
+          <w:tcPr>
+            <w:tcW w:w="8170" w:type="dxa"/>
+          </w:tcPr>
+          <w:p>
+            <w:pPr>
+              <w:pStyle w:val="NormalWeb"/>
+              <w:ind w:left="567" w:hanging="567"/>
+            </w:pPr>
+            <w:proofErr w:type="spellStart"/>
+            <w:r>
+              <w:t>tedhudek</w:t>
+            </w:r>
+            <w:proofErr w:type="spellEnd"/>
+            <w:r>
+              <w:t xml:space="preserve"> (2021) </w:t>
+            </w:r>
+            <w:r>
+              <w:rPr>
+                <w:i/>
+                <w:iCs/>
+              </w:rPr>
+              <w:t xml:space="preserve">Security </w:t>
+            </w:r>
+            <w:proofErr w:type="gramStart"/>
+            <w:r>
+              <w:rPr>
+                <w:i/>
+                <w:iCs/>
+              </w:rPr>
+              <w:t xml:space="preserve">descriptors </w:t>
+            </w:r>
+            <w:r>
+              <w:t>,</w:t>
+            </w:r>
+            <w:proofErr w:type="gramEnd"/>
+            <w:r>
+              <w:t xml:space="preserve"> </w:t>
+            </w:r>
+            <w:r>
+              <w:rPr>
+                <w:i/>
+                <w:iCs/>
+              </w:rPr>
+              <w:t>Windows drivers | Microsoft Learn</w:t>
+            </w:r>
+            <w:r>
+              <w:t xml:space="preserve">. Edited by T. Sherer. Microsoft. Available at: https://learn.microsoft.com/en-us/windows-hardware/drivers/kernel/security-descriptors (Accessed: March 2, 2023). </w:t>
+            </w:r>
+          </w:p>
+        </w:tc>
+      </w:tr>
+      <w:tr>
+        <w:tc>
+          <w:tcPr>
+            <w:tcW w:w="846" w:type="dxa"/>
+          </w:tcPr>
+          <w:p>
+            <w:pPr>
+              <w:rPr>
+                <w:rFonts w:cstheme="minorHAnsi"/>
+              </w:rPr>
+            </w:pPr>
+            <w:r>
+              <w:rPr>
+                <w:rFonts w:cstheme="minorHAnsi"/>
+              </w:rPr>
+              <w:t>21</w:t>
+            </w:r>
+          </w:p>
+        </w:tc>
+        <w:tc>
+          <w:tcPr>
+            <w:tcW w:w="8170" w:type="dxa"/>
+          </w:tcPr>
+          <w:p>
+            <w:pPr>
+              <w:pStyle w:val="NormalWeb"/>
+              <w:ind w:left="567" w:hanging="567"/>
+            </w:pPr>
+            <w:proofErr w:type="spellStart"/>
+            <w:r>
+              <w:t>denisebmsft</w:t>
+            </w:r>
+            <w:proofErr w:type="spellEnd"/>
+            <w:r>
+              <w:t xml:space="preserve">, </w:t>
+            </w:r>
+            <w:proofErr w:type="spellStart"/>
+            <w:r>
+              <w:t>Dansimp</w:t>
+            </w:r>
+            <w:proofErr w:type="spellEnd"/>
+            <w:r>
+              <w:t xml:space="preserve"> and </w:t>
+            </w:r>
+            <w:proofErr w:type="spellStart"/>
+            <w:r>
+              <w:t>beccarobins</w:t>
+            </w:r>
+            <w:proofErr w:type="spellEnd"/>
+            <w:r>
+              <w:t xml:space="preserve"> (2023) </w:t>
+            </w:r>
+            <w:r>
+              <w:rPr>
+                <w:i/>
+                <w:iCs/>
+              </w:rPr>
+              <w:t>Protect important folders with Controlled Folder Access</w:t>
+            </w:r>
+            <w:r>
+              <w:t xml:space="preserve">, </w:t>
+            </w:r>
+            <w:r>
+              <w:rPr>
+                <w:i/>
+                <w:iCs/>
+              </w:rPr>
+              <w:t>Protect important folders from ransomware from encrypting your files with controlled folder access | Microsoft Learn</w:t>
+            </w:r>
+            <w:r>
+              <w:t xml:space="preserve">. Edited by </w:t>
+            </w:r>
+            <w:proofErr w:type="spellStart"/>
+            <w:r>
+              <w:t>msbemba</w:t>
+            </w:r>
+            <w:proofErr w:type="spellEnd"/>
+            <w:r>
+              <w:t xml:space="preserve">. Microsoft. Available at: https://learn.microsoft.com/en-us/microsoft-365/security/defender-endpoint/controlled-folders?view=o365-worldwide (Accessed: March 2, 2023). </w:t>
+            </w:r>
+          </w:p>
+        </w:tc>
+      </w:tr>
+      <w:tr>
+        <w:tc>
+          <w:tcPr>
+            <w:tcW w:w="846" w:type="dxa"/>
+          </w:tcPr>
+          <w:p>
+            <w:pPr>
+              <w:rPr>
+                <w:rFonts w:cstheme="minorHAnsi"/>
+              </w:rPr>
+            </w:pPr>
+            <w:r>
+              <w:rPr>
+                <w:rFonts w:cstheme="minorHAnsi"/>
+              </w:rPr>
+              <w:t>22</w:t>
+            </w:r>
+          </w:p>
+        </w:tc>
+        <w:tc>
+          <w:tcPr>
+            <w:tcW w:w="8170" w:type="dxa"/>
+          </w:tcPr>
+          <w:p>
+            <w:pPr>
+              <w:pStyle w:val="NormalWeb"/>
+              <w:ind w:left="567" w:hanging="567"/>
+            </w:pPr>
+            <w:r>
+              <w:t xml:space="preserve">Microsoft (no date) </w:t>
+            </w:r>
+            <w:r>
+              <w:rPr>
+                <w:i/>
+                <w:iCs/>
+              </w:rPr>
+              <w:t>Description of the Windows File Protection feature</w:t>
+            </w:r>
+            <w:r>
+              <w:t xml:space="preserve">, </w:t>
+            </w:r>
+            <w:r>
+              <w:rPr>
+                <w:i/>
+                <w:iCs/>
+              </w:rPr>
+              <w:t>Microsoft Support</w:t>
+            </w:r>
+            <w:r>
+              <w:t xml:space="preserve">. Microsoft. Available at: https://support.microsoft.com/en-us/topic/description-of-the-windows-file-protection-feature-db28f515-6512-63d1-6178-982ed2022ffb (Accessed: March 2, 2023). </w:t>
+            </w:r>
+          </w:p>
+        </w:tc>
+      </w:tr>
+      <w:tr>
+        <w:tc>
+          <w:tcPr>
+            <w:tcW w:w="846" w:type="dxa"/>
+          </w:tcPr>
+          <w:p>
+            <w:pPr>
+              <w:rPr>
+                <w:rFonts w:cstheme="minorHAnsi"/>
+              </w:rPr>
+            </w:pPr>
+          </w:p>
+        </w:tc>
+        <w:tc>
+          <w:tcPr>
+            <w:tcW w:w="8170" w:type="dxa"/>
+          </w:tcPr>
+          <w:p>
+            <w:pPr>
+              <w:pStyle w:val="NormalWeb"/>
+              <w:ind w:left="567" w:hanging="567"/>
+            </w:pPr>
+            <w:proofErr w:type="spellStart"/>
+            <w:r>
+              <w:t>lorihollasch</w:t>
+            </w:r>
+            <w:proofErr w:type="spellEnd"/>
+            <w:r>
+              <w:t xml:space="preserve"> (2021) </w:t>
+            </w:r>
+            <w:proofErr w:type="gramStart"/>
+            <w:r>
+              <w:rPr>
+                <w:i/>
+                <w:iCs/>
+              </w:rPr>
+              <w:t xml:space="preserve">Auditing </w:t>
+            </w:r>
+            <w:r>
+              <w:t>,</w:t>
+            </w:r>
+            <w:proofErr w:type="gramEnd"/>
+            <w:r>
+              <w:t xml:space="preserve"> </w:t>
+            </w:r>
+            <w:r>
+              <w:rPr>
+                <w:i/>
+                <w:iCs/>
+              </w:rPr>
+              <w:t>Windows drivers | Microsoft Learn</w:t>
+            </w:r>
+            <w:r>
+              <w:t>. Edited by matt-</w:t>
+            </w:r>
+            <w:proofErr w:type="spellStart"/>
+            <w:r>
+              <w:t>msft</w:t>
+            </w:r>
+            <w:proofErr w:type="spellEnd"/>
+            <w:r>
+              <w:t xml:space="preserve">. Microsoft. Available at: https://learn.microsoft.com/en-us/windows-hardware/drivers/ifs/auditing (Accessed: March 2, 2023). </w:t>
+            </w:r>
+          </w:p>
+        </w:tc>
+      </w:tr>
+      <w:tr>
+        <w:tc>
+          <w:tcPr>
+            <w:tcW w:w="846" w:type="dxa"/>
+          </w:tcPr>
+          <w:p>
+            <w:pPr>
+              <w:rPr>
+                <w:rFonts w:cstheme="minorHAnsi"/>
+              </w:rPr>
+            </w:pPr>
+          </w:p>
+        </w:tc>
+        <w:tc>
+          <w:tcPr>
+            <w:tcW w:w="8170" w:type="dxa"/>
+          </w:tcPr>
+          <w:p>
+            <w:pPr>
+              <w:pStyle w:val="NormalWeb"/>
+              <w:ind w:left="567" w:hanging="567"/>
+            </w:pPr>
+            <w:proofErr w:type="spellStart"/>
+            <w:r>
+              <w:t>Malin</w:t>
+            </w:r>
+            <w:proofErr w:type="spellEnd"/>
+            <w:r>
+              <w:t xml:space="preserve">, C.H., Casey, E. and Aquilina, J.M. (2012) </w:t>
+            </w:r>
+            <w:r>
+              <w:rPr>
+                <w:i/>
+                <w:iCs/>
+              </w:rPr>
+              <w:t>Malware forensics field guide for windows systems: Digital Forensics Field Guides</w:t>
+            </w:r>
+            <w:r>
+              <w:t xml:space="preserve">. Waltham, MA: Syngress. </w:t>
+            </w:r>
+          </w:p>
+        </w:tc>
+      </w:tr>
+      <w:tr>
+        <w:tc>
+          <w:tcPr>
+            <w:tcW w:w="846" w:type="dxa"/>
+          </w:tcPr>
+          <w:p>
+            <w:pPr>
+              <w:rPr>
+                <w:rFonts w:cstheme="minorHAnsi"/>
+              </w:rPr>
+            </w:pPr>
+          </w:p>
+        </w:tc>
+        <w:tc>
+          <w:tcPr>
+            <w:tcW w:w="8170" w:type="dxa"/>
+          </w:tcPr>
+          <w:p>
+            <w:pPr>
+              <w:rPr>
+                <w:rFonts w:cstheme="minorHAnsi"/>
+              </w:rPr>
+            </w:pPr>
+          </w:p>
+        </w:tc>
+      </w:tr>
+      <w:tr>
+        <w:tc>
+          <w:tcPr>
+            <w:tcW w:w="846" w:type="dxa"/>
+          </w:tcPr>
+          <w:p>
+            <w:pPr>
+              <w:rPr>
+                <w:rFonts w:cstheme="minorHAnsi"/>
+              </w:rPr>
+            </w:pPr>
+          </w:p>
+        </w:tc>
+        <w:tc>
+          <w:tcPr>
+            <w:tcW w:w="8170" w:type="dxa"/>
+          </w:tcPr>
+          <w:p>
+            <w:pPr>
+              <w:rPr>
+                <w:rFonts w:cstheme="minorHAnsi"/>
+              </w:rPr>
+            </w:pPr>
+          </w:p>
+        </w:tc>
+      </w:tr>
+      <w:tr>
+        <w:tc>
+          <w:tcPr>
+            <w:tcW w:w="846" w:type="dxa"/>
+          </w:tcPr>
+          <w:p>
+            <w:pPr>
+              <w:rPr>
+                <w:rFonts w:cstheme="minorHAnsi"/>
+              </w:rPr>
+            </w:pPr>
+          </w:p>
+        </w:tc>
+        <w:tc>
+          <w:tcPr>
+            <w:tcW w:w="8170" w:type="dxa"/>
+          </w:tcPr>
+          <w:p>
+            <w:pPr>
+              <w:rPr>
+                <w:rFonts w:cstheme="minorHAnsi"/>
+              </w:rPr>
+            </w:pPr>
+          </w:p>
+        </w:tc>
+      </w:tr>
+      <w:tr>
+        <w:tc>
+          <w:tcPr>
+            <w:tcW w:w="846" w:type="dxa"/>
+          </w:tcPr>
+          <w:p>
+            <w:pPr>
+              <w:rPr>
+                <w:rFonts w:cstheme="minorHAnsi"/>
+              </w:rPr>
+            </w:pPr>
+          </w:p>
+        </w:tc>
+        <w:tc>
+          <w:tcPr>
+            <w:tcW w:w="8170" w:type="dxa"/>
+          </w:tcPr>
+          <w:p>
+            <w:pPr>
+              <w:rPr>
+                <w:rFonts w:cstheme="minorHAnsi"/>
+              </w:rPr>
+            </w:pPr>
+          </w:p>
+        </w:tc>
+      </w:tr>
+      <w:tr>
+        <w:tc>
+          <w:tcPr>
+            <w:tcW w:w="846" w:type="dxa"/>
+          </w:tcPr>
+          <w:p>
+            <w:pPr>
+              <w:rPr>
+                <w:rFonts w:cstheme="minorHAnsi"/>
+              </w:rPr>
+            </w:pPr>
+          </w:p>
+        </w:tc>
+        <w:tc>
+          <w:tcPr>
+            <w:tcW w:w="8170" w:type="dxa"/>
+          </w:tcPr>
+          <w:p>
+            <w:pPr>
+              <w:rPr>
+                <w:rFonts w:cstheme="minorHAnsi"/>
+              </w:rPr>
+            </w:pPr>
+          </w:p>
+        </w:tc>
+      </w:tr>
+      <w:tr>
+        <w:tc>
+          <w:tcPr>
+            <w:tcW w:w="846" w:type="dxa"/>
+          </w:tcPr>
+          <w:p>
+            <w:pPr>
+              <w:rPr>
+                <w:rFonts w:cstheme="minorHAnsi"/>
+              </w:rPr>
+            </w:pPr>
+          </w:p>
+        </w:tc>
+        <w:tc>
+          <w:tcPr>
+            <w:tcW w:w="8170" w:type="dxa"/>
+          </w:tcPr>
+          <w:p>
+            <w:pPr>
+              <w:rPr>
+                <w:rFonts w:cstheme="minorHAnsi"/>
+              </w:rPr>
+            </w:pPr>
+          </w:p>
+        </w:tc>
+      </w:tr>
+      <w:tr>
+        <w:tc>
+          <w:tcPr>
+            <w:tcW w:w="846" w:type="dxa"/>
+          </w:tcPr>
+          <w:p>
+            <w:pPr>
+              <w:rPr>
+                <w:rFonts w:cstheme="minorHAnsi"/>
+              </w:rPr>
+            </w:pPr>
+          </w:p>
+        </w:tc>
+        <w:tc>
+          <w:tcPr>
+            <w:tcW w:w="8170" w:type="dxa"/>
+          </w:tcPr>
+          <w:p>
+            <w:pPr>
+              <w:rPr>
+                <w:rFonts w:cstheme="minorHAnsi"/>
               </w:rPr>
             </w:pPr>
           </w:p>
@@ -710,7 +2139,7 @@
       </w:pPr>
     </w:p>
     <w:sectPr>
-      <w:headerReference w:type="default" r:id="rId9"/>
+      <w:headerReference w:type="default" r:id="rId21"/>
       <w:pgSz w:w="11906" w:h="16838"/>
       <w:pgMar w:top="1440" w:right="1440" w:bottom="1440" w:left="1440" w:header="708" w:footer="708" w:gutter="0"/>
       <w:cols w:space="708"/>
@@ -778,6 +2207,9 @@
     </w:pPr>
     <w:r>
       <w:t>Emir Kamel</w:t>
+    </w:r>
+    <w:r>
+      <w:t xml:space="preserve"> - 19017277</w:t>
     </w:r>
     <w:r>
       <w:tab/>
@@ -1434,6 +2866,24 @@
       <w:shd w:val="clear" w:color="auto" w:fill="E1DFDD"/>
     </w:rPr>
   </w:style>
+  <w:style w:type="paragraph" w:styleId="NormalWeb">
+    <w:name w:val="Normal (Web)"/>
+    <w:basedOn w:val="Normal"/>
+    <w:uiPriority w:val="99"/>
+    <w:unhideWhenUsed/>
+    <w:rsid w:val="004C4ED2"/>
+    <w:pPr>
+      <w:spacing w:before="100" w:beforeAutospacing="1" w:after="100" w:afterAutospacing="1" w:line="240" w:lineRule="auto"/>
+    </w:pPr>
+    <w:rPr>
+      <w:rFonts w:ascii="Times New Roman" w:eastAsia="Times New Roman" w:hAnsi="Times New Roman" w:cs="Times New Roman"/>
+      <w:kern w:val="0"/>
+      <w:sz w:val="24"/>
+      <w:szCs w:val="24"/>
+      <w:lang w:eastAsia="en-GB"/>
+      <w14:ligatures w14:val="none"/>
+    </w:rPr>
+  </w:style>
 </w:styles>
 </file>
 

</xml_diff>

<commit_message>
writing OS Support section
</commit_message>
<xml_diff>
--- a/OSSecurityEssay.docx
+++ b/OSSecurityEssay.docx
@@ -237,7 +237,13 @@
           </w:tcPr>
           <w:p>
             <w:r>
-              <w:t xml:space="preserve">Windows 11’s NTFS file system uses Security descriptors as means of storing relevant information for each file/directory that dictates </w:t>
+              <w:t xml:space="preserve">Windows 11’s NTFS file system uses Security descriptors as </w:t>
+            </w:r>
+            <w:r>
+              <w:t xml:space="preserve">a </w:t>
+            </w:r>
+            <w:r>
+              <w:t xml:space="preserve">means of storing relevant information for each file/directory that dictates </w:t>
             </w:r>
             <w:r>
               <w:t xml:space="preserve">their </w:t>
@@ -490,6 +496,175 @@
           <w:u w:val="single"/>
         </w:rPr>
         <w:t>OS support</w:t>
+      </w:r>
+    </w:p>
+    <w:p>
+      <w:r>
+        <w:rPr>
+          <w:b/>
+          <w:bCs/>
+        </w:rPr>
+        <w:t>Bitlocker</w:t>
+      </w:r>
+      <w:r>
+        <w:t xml:space="preserve"> is a key out-of-box feature that is deeply integrated into Windows 11. </w:t>
+      </w:r>
+      <w:r>
+        <w:t xml:space="preserve">It utilises the AES-128 encryption standard alongside a TPM chip found in almost all modern computers’ motherboards to render all the files in a drive unreadable and inaccessible </w:t>
+      </w:r>
+      <w:r>
+        <w:t>if</w:t>
+      </w:r>
+      <w:r>
+        <w:t xml:space="preserve"> the hardware is compromised, and the machine is modified, stolen or the drives themselves are stolen.</w:t>
+      </w:r>
+      <w:r>
+        <w:t xml:space="preserve"> (et al.</w:t>
+      </w:r>
+      <w:r>
+        <w:t xml:space="preserve">, </w:t>
+      </w:r>
+      <w:r>
+        <w:rPr>
+          <w:i/>
+          <w:iCs/>
+        </w:rPr>
+        <w:t>Bitlocker Security FAQ</w:t>
+      </w:r>
+      <w:r>
+        <w:t>)</w:t>
+      </w:r>
+      <w:r>
+        <w:t xml:space="preserve"> This behaviour is default and occurs as soon as Windows 11 is installed on a machine and logged into for the first time as an administrator. It also allows the option of a user set Key/Password an</w:t>
+      </w:r>
+      <w:r>
+        <w:t xml:space="preserve"> external</w:t>
+      </w:r>
+      <w:r>
+        <w:t xml:space="preserve"> USB key as further methods of authorising access to a drive to enhance file security and it is often </w:t>
+      </w:r>
+      <w:r>
+        <w:lastRenderedPageBreak/>
+        <w:t xml:space="preserve">recommended to use all three methods </w:t>
+      </w:r>
+      <w:r>
+        <w:t>together. (</w:t>
+      </w:r>
+      <w:r>
+        <w:t xml:space="preserve">et al., </w:t>
+      </w:r>
+      <w:proofErr w:type="spellStart"/>
+      <w:r>
+        <w:rPr>
+          <w:i/>
+          <w:iCs/>
+        </w:rPr>
+        <w:t>Protectkeywithtpmandpinandstartupkey</w:t>
+      </w:r>
+      <w:proofErr w:type="spellEnd"/>
+      <w:r>
+        <w:rPr>
+          <w:i/>
+          <w:iCs/>
+        </w:rPr>
+        <w:t xml:space="preserve"> method of the win32_encryptablevolume class - win32 apps</w:t>
+      </w:r>
+      <w:r>
+        <w:t xml:space="preserve"> 2021)</w:t>
+      </w:r>
+    </w:p>
+    <w:p>
+      <w:r>
+        <w:t xml:space="preserve">Alongside Bitlocker, Windows 11 also utilises </w:t>
+      </w:r>
+      <w:r>
+        <w:rPr>
+          <w:b/>
+          <w:bCs/>
+        </w:rPr>
+        <w:t>Personal data encryption</w:t>
+      </w:r>
+      <w:r>
+        <w:t xml:space="preserve"> to protect individual files specified by the user of a system. It is able to work on top of existing encryption methods however unlike Bitlocker, it utilises ‘Windows Hello for Business’ to log in the user by scanning biometric information with onboard hardware such as a fingerprint scanner or facial recognition software and a camera. Upon receipt of authorised biometric data the key is released, and the files </w:t>
+      </w:r>
+      <w:r>
+        <w:t>can</w:t>
+      </w:r>
+      <w:r>
+        <w:t xml:space="preserve"> be accessed.</w:t>
+      </w:r>
+      <w:r>
+        <w:t xml:space="preserve"> </w:t>
+      </w:r>
+      <w:r>
+        <w:t xml:space="preserve">(et al., </w:t>
+      </w:r>
+      <w:r>
+        <w:rPr>
+          <w:i/>
+          <w:iCs/>
+        </w:rPr>
+        <w:t>Personal Data Encryption (PDE)</w:t>
+      </w:r>
+      <w:r>
+        <w:t xml:space="preserve"> 2022)</w:t>
+      </w:r>
+    </w:p>
+    <w:p>
+      <w:r>
+        <w:t xml:space="preserve">Every object in Windows 11 is assigned a </w:t>
+      </w:r>
+      <w:r>
+        <w:rPr>
+          <w:b/>
+          <w:bCs/>
+        </w:rPr>
+        <w:t>s</w:t>
+      </w:r>
+      <w:r>
+        <w:rPr>
+          <w:b/>
+          <w:bCs/>
+        </w:rPr>
+        <w:t>ecurity descriptor</w:t>
+      </w:r>
+      <w:r>
+        <w:t xml:space="preserve">. They can be assigned at a granular level for each individual file/parts of a file or broadly apply to a volume of many files. They are made up of security identifiers (SIDs) that describes the owner of the object or optionally an additional SID that describes a group ownership, where owners can reset the security of an object, a system access control list (SACL) </w:t>
+      </w:r>
+      <w:r>
+        <w:t>describing which actions on the object are logged for auditing purposes</w:t>
+      </w:r>
+    </w:p>
+    <w:p>
+      <w:pPr>
+        <w:rPr>
+          <w:b/>
+          <w:bCs/>
+          <w:sz w:val="26"/>
+          <w:szCs w:val="26"/>
+          <w:u w:val="single"/>
+        </w:rPr>
+      </w:pPr>
+    </w:p>
+    <w:p>
+      <w:pPr>
+        <w:rPr>
+          <w:b/>
+          <w:bCs/>
+          <w:sz w:val="26"/>
+          <w:szCs w:val="26"/>
+          <w:u w:val="single"/>
+        </w:rPr>
+      </w:pPr>
+      <w:r>
+        <w:rPr>
+          <w:b/>
+          <w:bCs/>
+          <w:sz w:val="26"/>
+          <w:szCs w:val="26"/>
+          <w:u w:val="single"/>
+        </w:rPr>
+        <w:t>Comparison</w:t>
       </w:r>
     </w:p>
     <w:p>
@@ -532,50 +707,6 @@
           <w:szCs w:val="26"/>
           <w:u w:val="single"/>
         </w:rPr>
-        <w:t>Comparison</w:t>
-      </w:r>
-    </w:p>
-    <w:p>
-      <w:pPr>
-        <w:rPr>
-          <w:b/>
-          <w:bCs/>
-          <w:sz w:val="26"/>
-          <w:szCs w:val="26"/>
-          <w:u w:val="single"/>
-        </w:rPr>
-      </w:pPr>
-    </w:p>
-    <w:p>
-      <w:pPr>
-        <w:rPr>
-          <w:b/>
-          <w:bCs/>
-          <w:sz w:val="26"/>
-          <w:szCs w:val="26"/>
-          <w:u w:val="single"/>
-        </w:rPr>
-      </w:pPr>
-    </w:p>
-    <w:p>
-      <w:pPr>
-        <w:rPr>
-          <w:b/>
-          <w:bCs/>
-          <w:sz w:val="26"/>
-          <w:szCs w:val="26"/>
-          <w:u w:val="single"/>
-        </w:rPr>
-      </w:pPr>
-      <w:r>
-        <w:rPr>
-          <w:b/>
-          <w:bCs/>
-          <w:sz w:val="26"/>
-          <w:szCs w:val="26"/>
-          <w:u w:val="single"/>
-        </w:rPr>
-        <w:lastRenderedPageBreak/>
         <w:t>Effects on developers</w:t>
       </w:r>
     </w:p>
@@ -858,6 +989,7 @@
               <w:rPr>
                 <w:rFonts w:cstheme="minorHAnsi"/>
               </w:rPr>
+              <w:lastRenderedPageBreak/>
               <w:t>4</w:t>
             </w:r>
           </w:p>
@@ -1499,7 +1631,6 @@
               <w:rPr>
                 <w:rFonts w:cstheme="minorHAnsi"/>
               </w:rPr>
-              <w:lastRenderedPageBreak/>
               <w:t>18</w:t>
             </w:r>
           </w:p>
@@ -1966,10 +2097,47 @@
           </w:tcPr>
           <w:p>
             <w:pPr>
-              <w:rPr>
-                <w:rFonts w:cstheme="minorHAnsi"/>
-              </w:rPr>
-            </w:pPr>
+              <w:pStyle w:val="NormalWeb"/>
+              <w:ind w:left="567" w:hanging="567"/>
+            </w:pPr>
+            <w:proofErr w:type="spellStart"/>
+            <w:r>
+              <w:t>frankroj</w:t>
+            </w:r>
+            <w:proofErr w:type="spellEnd"/>
+            <w:r>
+              <w:t xml:space="preserve"> </w:t>
+            </w:r>
+            <w:r>
+              <w:rPr>
+                <w:i/>
+                <w:iCs/>
+              </w:rPr>
+              <w:t>et al.</w:t>
+            </w:r>
+            <w:r>
+              <w:t xml:space="preserve"> (no date) </w:t>
+            </w:r>
+            <w:r>
+              <w:rPr>
+                <w:i/>
+                <w:iCs/>
+              </w:rPr>
+              <w:t>Bitlocker Security FAQ</w:t>
+            </w:r>
+            <w:r>
+              <w:t xml:space="preserve">, </w:t>
+            </w:r>
+            <w:r>
+              <w:rPr>
+                <w:i/>
+                <w:iCs/>
+              </w:rPr>
+              <w:t>Microsoft Learn</w:t>
+            </w:r>
+            <w:r>
+              <w:t xml:space="preserve">. Microsoft. Available at: https://learn.microsoft.com/en-us/windows/security/information-protection/bitlocker/bitlocker-security-faq (Accessed: March 2, 2023). </w:t>
+            </w:r>
           </w:p>
         </w:tc>
       </w:tr>
@@ -1992,10 +2160,56 @@
           </w:tcPr>
           <w:p>
             <w:pPr>
-              <w:rPr>
-                <w:rFonts w:cstheme="minorHAnsi"/>
-              </w:rPr>
-            </w:pPr>
+              <w:pStyle w:val="NormalWeb"/>
+              <w:ind w:left="567" w:hanging="567"/>
+            </w:pPr>
+            <w:proofErr w:type="spellStart"/>
+            <w:r>
+              <w:t>alvinashcraft</w:t>
+            </w:r>
+            <w:proofErr w:type="spellEnd"/>
+            <w:r>
+              <w:t xml:space="preserve"> </w:t>
+            </w:r>
+            <w:r>
+              <w:rPr>
+                <w:i/>
+                <w:iCs/>
+              </w:rPr>
+              <w:t>et al.</w:t>
+            </w:r>
+            <w:r>
+              <w:t xml:space="preserve"> (2021) </w:t>
+            </w:r>
+            <w:proofErr w:type="spellStart"/>
+            <w:r>
+              <w:rPr>
+                <w:i/>
+                <w:iCs/>
+              </w:rPr>
+              <w:t>Protectkeywithtpmandpinandstartupkey</w:t>
+            </w:r>
+            <w:proofErr w:type="spellEnd"/>
+            <w:r>
+              <w:rPr>
+                <w:i/>
+                <w:iCs/>
+              </w:rPr>
+              <w:t xml:space="preserve"> method of the win32_encryptablevolume class - win32 apps</w:t>
+            </w:r>
+            <w:r>
+              <w:t xml:space="preserve">, </w:t>
+            </w:r>
+            <w:r>
+              <w:rPr>
+                <w:i/>
+                <w:iCs/>
+              </w:rPr>
+              <w:t>Win32 apps | Microsoft Learn</w:t>
+            </w:r>
+            <w:r>
+              <w:t xml:space="preserve">. Microsoft. Available at: https://learn.microsoft.com/en-us/windows/win32/secprov/protectkeywithtpmandpinandstartupkey-win32-encryptablevolume?redirectedfrom=MSDN (Accessed: March 2, 2023). </w:t>
+            </w:r>
           </w:p>
         </w:tc>
       </w:tr>

</xml_diff>

<commit_message>
adding WFP to OS support
</commit_message>
<xml_diff>
--- a/OSSecurityEssay.docx
+++ b/OSSecurityEssay.docx
@@ -351,6 +351,9 @@
               <w:t>(</w:t>
             </w:r>
             <w:r>
+              <w:t xml:space="preserve">Support, </w:t>
+            </w:r>
+            <w:r>
               <w:rPr>
                 <w:i/>
                 <w:iCs/>
@@ -535,17 +538,22 @@
         <w:t>)</w:t>
       </w:r>
       <w:r>
-        <w:t xml:space="preserve"> This behaviour is default and occurs as soon as Windows 11 is installed on a machine and logged into for the first time as an administrator. It also allows the option of a user set Key/Password an</w:t>
+        <w:t xml:space="preserve"> This behaviour is default and occurs as soon as Windows 11 is installed on a machine and logged into for the first time as an administrator. It also allows the option of a</w:t>
+      </w:r>
+      <w:r>
+        <w:t>n administrator</w:t>
+      </w:r>
+      <w:r>
+        <w:t xml:space="preserve"> set Key/Password an</w:t>
+      </w:r>
+      <w:r>
+        <w:t>d an</w:t>
       </w:r>
       <w:r>
         <w:t xml:space="preserve"> external</w:t>
       </w:r>
       <w:r>
-        <w:t xml:space="preserve"> USB key as further methods of authorising access to a drive to enhance file security and it is often </w:t>
-      </w:r>
-      <w:r>
-        <w:lastRenderedPageBreak/>
-        <w:t xml:space="preserve">recommended to use all three methods </w:t>
+        <w:t xml:space="preserve"> USB key as further methods of authorising access to a drive to enhance file security and it is often recommended to use all three methods </w:t>
       </w:r>
       <w:r>
         <w:t>together. (</w:t>
@@ -559,6 +567,7 @@
           <w:i/>
           <w:iCs/>
         </w:rPr>
+        <w:lastRenderedPageBreak/>
         <w:t>Protectkeywithtpmandpinandstartupkey</w:t>
       </w:r>
       <w:proofErr w:type="spellEnd"/>
@@ -585,7 +594,13 @@
         <w:t>Personal data encryption</w:t>
       </w:r>
       <w:r>
-        <w:t xml:space="preserve"> to protect individual files specified by the user of a system. It is able to work on top of existing encryption methods however unlike Bitlocker, it utilises ‘Windows Hello for Business’ to log in the user by scanning biometric information with onboard hardware such as a fingerprint scanner or facial recognition software and a camera. Upon receipt of authorised biometric data the key is released, and the files </w:t>
+        <w:t xml:space="preserve"> to protect individual files specified by the </w:t>
+      </w:r>
+      <w:r>
+        <w:t>administrator</w:t>
+      </w:r>
+      <w:r>
+        <w:t xml:space="preserve"> of a system. It is able to work on top of existing encryption methods however unlike Bitlocker, it utilises ‘Windows Hello for Business’ to log in the user by scanning biometric information with onboard hardware such as a fingerprint scanner or facial recognition software and a camera. Upon receipt of authorised biometric data the key is released, and the files </w:t>
       </w:r>
       <w:r>
         <w:t>can</w:t>
@@ -629,10 +644,186 @@
         <w:t>ecurity descriptor</w:t>
       </w:r>
       <w:r>
-        <w:t xml:space="preserve">. They can be assigned at a granular level for each individual file/parts of a file or broadly apply to a volume of many files. They are made up of security identifiers (SIDs) that describes the owner of the object or optionally an additional SID that describes a group ownership, where owners can reset the security of an object, a system access control list (SACL) </w:t>
-      </w:r>
-      <w:r>
-        <w:t>describing which actions on the object are logged for auditing purposes</w:t>
+        <w:t>. They can be assigned at a granular level for each individual file/parts of a file or broadly apply to a volume of many files. They are made up of security identifiers (SIDs) that describes the owner of the object or optionally an additional SID that describes a group ownership, where owners can reset the security of an object</w:t>
+      </w:r>
+      <w:r>
+        <w:t xml:space="preserve"> </w:t>
+      </w:r>
+      <w:r>
+        <w:t xml:space="preserve">( et al., </w:t>
+      </w:r>
+      <w:r>
+        <w:rPr>
+          <w:i/>
+          <w:iCs/>
+        </w:rPr>
+        <w:t xml:space="preserve">Security descriptors in file systems </w:t>
+      </w:r>
+      <w:r>
+        <w:t>2021)</w:t>
+      </w:r>
+      <w:r>
+        <w:t xml:space="preserve">, a system access control list (SACL) </w:t>
+      </w:r>
+      <w:r>
+        <w:t xml:space="preserve">describing which actions on the object are logged for </w:t>
+      </w:r>
+      <w:r>
+        <w:rPr>
+          <w:b/>
+          <w:bCs/>
+        </w:rPr>
+        <w:t>auditing</w:t>
+      </w:r>
+      <w:r>
+        <w:t xml:space="preserve"> purposes</w:t>
+      </w:r>
+      <w:r>
+        <w:t xml:space="preserve"> and a discretionary access control list (DACL) describing which users can perform actions on the object. </w:t>
+      </w:r>
+      <w:r>
+        <w:t xml:space="preserve">(Sherer, </w:t>
+      </w:r>
+      <w:r>
+        <w:rPr>
+          <w:i/>
+          <w:iCs/>
+        </w:rPr>
+        <w:t xml:space="preserve">Security descriptors </w:t>
+      </w:r>
+      <w:r>
+        <w:t>2021)</w:t>
+      </w:r>
+    </w:p>
+    <w:p>
+      <w:r>
+        <w:t xml:space="preserve">With </w:t>
+      </w:r>
+      <w:r>
+        <w:rPr>
+          <w:b/>
+          <w:bCs/>
+        </w:rPr>
+        <w:t>Controlled folder access (CFA)</w:t>
+      </w:r>
+      <w:r>
+        <w:t>,</w:t>
+      </w:r>
+      <w:r>
+        <w:rPr>
+          <w:b/>
+          <w:bCs/>
+        </w:rPr>
+        <w:t xml:space="preserve"> </w:t>
+      </w:r>
+      <w:r>
+        <w:t xml:space="preserve">users can select folders in a file system that will prevent untrusted applications from accessing the contents of these folders. Trusted applications are selected “based on their prevalence and reputation” </w:t>
+      </w:r>
+      <w:r>
+        <w:t xml:space="preserve">(et al., </w:t>
+      </w:r>
+      <w:r>
+        <w:rPr>
+          <w:i/>
+          <w:iCs/>
+        </w:rPr>
+        <w:t>Protect important folders with Controlled Folder Access</w:t>
+      </w:r>
+      <w:r>
+        <w:t xml:space="preserve"> 2023)</w:t>
+      </w:r>
+      <w:r>
+        <w:t xml:space="preserve"> or can be added to the list of trusted apps by the system administrator. Any applications that are not on this list will not be allowed to access specific folders, also chosen by the administrator of a system, and </w:t>
+      </w:r>
+      <w:r>
+        <w:t xml:space="preserve">a log will be created in the device timeline view for every CFA block that occurs for </w:t>
+      </w:r>
+      <w:r>
+        <w:rPr>
+          <w:b/>
+          <w:bCs/>
+        </w:rPr>
+        <w:t xml:space="preserve">auditing </w:t>
+      </w:r>
+      <w:r>
+        <w:t>purposes</w:t>
+      </w:r>
+      <w:r>
+        <w:t>.</w:t>
+      </w:r>
+    </w:p>
+    <w:p>
+      <w:r>
+        <w:rPr>
+          <w:b/>
+          <w:bCs/>
+        </w:rPr>
+        <w:t xml:space="preserve">Windows File Protection (WFP) </w:t>
+      </w:r>
+      <w:r>
+        <w:t xml:space="preserve">protects crucial system files through 2 primary mechanisms. The first mechanism is a process that runs in the background of the operating system that alerts the system when a change is made to a file in a protected directory, it then uses </w:t>
+      </w:r>
+      <w:r>
+        <w:rPr>
+          <w:b/>
+          <w:bCs/>
+        </w:rPr>
+        <w:t xml:space="preserve">File signature validation </w:t>
+      </w:r>
+      <w:r>
+        <w:t>to check if the file was changed appropriately (</w:t>
+      </w:r>
+      <w:proofErr w:type="gramStart"/>
+      <w:r>
+        <w:t>e.g.</w:t>
+      </w:r>
+      <w:proofErr w:type="gramEnd"/>
+      <w:r>
+        <w:t xml:space="preserve"> Windows Update to system files). If not, the new file is replaced with its previous version held in the cache folder, network installation path or windows CD-ROM, and the attempted change is logged in the system log to be viewed by an administrator</w:t>
+      </w:r>
+      <w:r>
+        <w:t xml:space="preserve"> for </w:t>
+      </w:r>
+      <w:r>
+        <w:rPr>
+          <w:b/>
+          <w:bCs/>
+        </w:rPr>
+        <w:t>auditing</w:t>
+      </w:r>
+      <w:r>
+        <w:t xml:space="preserve"> purposes</w:t>
+      </w:r>
+      <w:r>
+        <w:t>. If the original file cannot be found, a dialogue box is opened for the admin of a system asking to have the physical installation media inserted to recover the unchanged file.</w:t>
+      </w:r>
+      <w:r>
+        <w:t xml:space="preserve"> </w:t>
+      </w:r>
+      <w:r>
+        <w:t>(</w:t>
+      </w:r>
+      <w:r>
+        <w:t xml:space="preserve">Support, </w:t>
+      </w:r>
+      <w:r>
+        <w:rPr>
+          <w:i/>
+          <w:iCs/>
+        </w:rPr>
+        <w:t>Description of the Windows File Protection feature</w:t>
+      </w:r>
+      <w:r>
+        <w:t>)</w:t>
+      </w:r>
+    </w:p>
+    <w:p>
+      <w:r>
+        <w:rPr>
+          <w:b/>
+          <w:bCs/>
+        </w:rPr>
+        <w:t xml:space="preserve">File signature validation </w:t>
       </w:r>
     </w:p>
     <w:p>
@@ -750,6 +941,7 @@
           <w:szCs w:val="26"/>
           <w:u w:val="single"/>
         </w:rPr>
+        <w:lastRenderedPageBreak/>
         <w:t>Conclusion</w:t>
       </w:r>
     </w:p>
@@ -989,7 +1181,6 @@
               <w:rPr>
                 <w:rFonts w:cstheme="minorHAnsi"/>
               </w:rPr>
-              <w:lastRenderedPageBreak/>
               <w:t>4</w:t>
             </w:r>
           </w:p>
@@ -1756,7 +1947,11 @@
             </w:r>
             <w:proofErr w:type="spellEnd"/>
             <w:r>
-              <w:t xml:space="preserve">. Microsoft. Available at: https://learn.microsoft.com/en-us/windows-hardware/drivers/ifs/security-descriptors (Accessed: March 2, 2023). </w:t>
+              <w:t xml:space="preserve">. Microsoft. Available at: </w:t>
+            </w:r>
+            <w:r>
+              <w:lastRenderedPageBreak/>
+              <w:t xml:space="preserve">https://learn.microsoft.com/en-us/windows-hardware/drivers/ifs/security-descriptors (Accessed: March 2, 2023). </w:t>
             </w:r>
           </w:p>
         </w:tc>
@@ -1776,6 +1971,7 @@
               <w:rPr>
                 <w:rFonts w:cstheme="minorHAnsi"/>
               </w:rPr>
+              <w:lastRenderedPageBreak/>
               <w:t>20</w:t>
             </w:r>
           </w:p>

</xml_diff>

<commit_message>
Adding timeline and creating comparison table
</commit_message>
<xml_diff>
--- a/OSSecurityEssay.docx
+++ b/OSSecurityEssay.docx
@@ -816,6 +816,17 @@
       <w:r>
         <w:t>)</w:t>
       </w:r>
+      <w:r>
+        <w:t xml:space="preserve"> The second mechanism used is the System File Checker tool which provides the same security checks but for the cache folder and </w:t>
+      </w:r>
+      <w:proofErr w:type="spellStart"/>
+      <w:r>
+        <w:t>catalog</w:t>
+      </w:r>
+      <w:proofErr w:type="spellEnd"/>
+      <w:r>
+        <w:t xml:space="preserve"> files responsible for providing the correct version of the system files in the first mechanism.</w:t>
+      </w:r>
     </w:p>
     <w:p>
       <w:r>
@@ -824,6 +835,18 @@
           <w:bCs/>
         </w:rPr>
         <w:t xml:space="preserve">File signature validation </w:t>
+      </w:r>
+      <w:r>
+        <w:t xml:space="preserve">identifies a file via its header with the first 20 bytes of the file as hexadecimal characters, the first two bytes of which identify the file type. </w:t>
+      </w:r>
+      <w:r>
+        <w:t xml:space="preserve">It can be </w:t>
+      </w:r>
+      <w:r>
+        <w:t>used</w:t>
+      </w:r>
+      <w:r>
+        <w:t xml:space="preserve"> by system admin’s to scan a system and look for unsigned files that can pose a risk to a system such as unsigned .exe files.</w:t>
       </w:r>
     </w:p>
     <w:p>
@@ -836,6 +859,60 @@
           <w:u w:val="single"/>
         </w:rPr>
       </w:pPr>
+      <w:r>
+        <w:rPr>
+          <w:noProof/>
+        </w:rPr>
+        <w:lastRenderedPageBreak/>
+        <w:drawing>
+          <wp:inline distT="0" distB="0" distL="0" distR="0" wp14:anchorId="30F5DFA9" wp14:editId="5082BCCF">
+            <wp:extent cx="5731510" cy="2082800"/>
+            <wp:effectExtent l="0" t="0" r="2540" b="0"/>
+            <wp:docPr id="1" name="Picture 1" descr="Timeline&#10;&#10;Description automatically generated"/>
+            <wp:cNvGraphicFramePr>
+              <a:graphicFrameLocks xmlns:a="http://schemas.openxmlformats.org/drawingml/2006/main" noChangeAspect="1"/>
+            </wp:cNvGraphicFramePr>
+            <a:graphic xmlns:a="http://schemas.openxmlformats.org/drawingml/2006/main">
+              <a:graphicData uri="http://schemas.openxmlformats.org/drawingml/2006/picture">
+                <pic:pic xmlns:pic="http://schemas.openxmlformats.org/drawingml/2006/picture">
+                  <pic:nvPicPr>
+                    <pic:cNvPr id="1" name="Picture 1" descr="Timeline&#10;&#10;Description automatically generated"/>
+                    <pic:cNvPicPr>
+                      <a:picLocks noChangeAspect="1" noChangeArrowheads="1"/>
+                    </pic:cNvPicPr>
+                  </pic:nvPicPr>
+                  <pic:blipFill>
+                    <a:blip r:embed="rId6" cstate="print">
+                      <a:extLst>
+                        <a:ext uri="{28A0092B-C50C-407E-A947-70E740481C1C}">
+                          <a14:useLocalDpi xmlns:a14="http://schemas.microsoft.com/office/drawing/2010/main" val="0"/>
+                        </a:ext>
+                      </a:extLst>
+                    </a:blip>
+                    <a:srcRect/>
+                    <a:stretch>
+                      <a:fillRect/>
+                    </a:stretch>
+                  </pic:blipFill>
+                  <pic:spPr bwMode="auto">
+                    <a:xfrm>
+                      <a:off x="0" y="0"/>
+                      <a:ext cx="5731510" cy="2082800"/>
+                    </a:xfrm>
+                    <a:prstGeom prst="rect">
+                      <a:avLst/>
+                    </a:prstGeom>
+                    <a:noFill/>
+                    <a:ln>
+                      <a:noFill/>
+                    </a:ln>
+                  </pic:spPr>
+                </pic:pic>
+              </a:graphicData>
+            </a:graphic>
+          </wp:inline>
+        </w:drawing>
+      </w:r>
     </w:p>
     <w:p>
       <w:pPr>
@@ -847,7 +924,9 @@
           <w:u w:val="single"/>
         </w:rPr>
       </w:pPr>
-      <w:r>
+    </w:p>
+    <w:p>
+      <w:pPr>
         <w:rPr>
           <w:b/>
           <w:bCs/>
@@ -855,11 +934,8 @@
           <w:szCs w:val="26"/>
           <w:u w:val="single"/>
         </w:rPr>
-        <w:t>Comparison</w:t>
-      </w:r>
-    </w:p>
-    <w:p>
-      <w:pPr>
+      </w:pPr>
+      <w:r>
         <w:rPr>
           <w:b/>
           <w:bCs/>
@@ -867,8 +943,215 @@
           <w:szCs w:val="26"/>
           <w:u w:val="single"/>
         </w:rPr>
-      </w:pPr>
+        <w:t>Comparison</w:t>
+      </w:r>
     </w:p>
+    <w:tbl>
+      <w:tblPr>
+        <w:tblStyle w:val="TableGrid"/>
+        <w:tblW w:w="0" w:type="auto"/>
+        <w:tblLook w:val="04A0" w:firstRow="1" w:lastRow="0" w:firstColumn="1" w:lastColumn="0" w:noHBand="0" w:noVBand="1"/>
+      </w:tblPr>
+      <w:tblGrid>
+        <w:gridCol w:w="4508"/>
+        <w:gridCol w:w="4508"/>
+      </w:tblGrid>
+      <w:tr>
+        <w:trPr>
+          <w:trHeight w:val="621"/>
+        </w:trPr>
+        <w:tc>
+          <w:tcPr>
+            <w:tcW w:w="4508" w:type="dxa"/>
+          </w:tcPr>
+          <w:p>
+            <w:pPr>
+              <w:jc w:val="center"/>
+              <w:rPr>
+                <w:b/>
+                <w:bCs/>
+                <w:sz w:val="26"/>
+                <w:szCs w:val="26"/>
+              </w:rPr>
+            </w:pPr>
+            <w:r>
+              <w:rPr>
+                <w:b/>
+                <w:bCs/>
+                <w:sz w:val="26"/>
+                <w:szCs w:val="26"/>
+              </w:rPr>
+              <w:t>Windows 11</w:t>
+            </w:r>
+          </w:p>
+        </w:tc>
+        <w:tc>
+          <w:tcPr>
+            <w:tcW w:w="4508" w:type="dxa"/>
+          </w:tcPr>
+          <w:p>
+            <w:pPr>
+              <w:jc w:val="center"/>
+              <w:rPr>
+                <w:sz w:val="26"/>
+                <w:szCs w:val="26"/>
+              </w:rPr>
+            </w:pPr>
+            <w:r>
+              <w:rPr>
+                <w:b/>
+                <w:bCs/>
+                <w:sz w:val="26"/>
+                <w:szCs w:val="26"/>
+              </w:rPr>
+              <w:t>macOS Ventura</w:t>
+            </w:r>
+          </w:p>
+        </w:tc>
+      </w:tr>
+      <w:tr>
+        <w:tc>
+          <w:tcPr>
+            <w:tcW w:w="4508" w:type="dxa"/>
+          </w:tcPr>
+          <w:p/>
+        </w:tc>
+        <w:tc>
+          <w:tcPr>
+            <w:tcW w:w="4508" w:type="dxa"/>
+          </w:tcPr>
+          <w:p>
+            <w:pPr>
+              <w:rPr>
+                <w:b/>
+                <w:bCs/>
+                <w:u w:val="single"/>
+              </w:rPr>
+            </w:pPr>
+          </w:p>
+        </w:tc>
+      </w:tr>
+      <w:tr>
+        <w:tc>
+          <w:tcPr>
+            <w:tcW w:w="4508" w:type="dxa"/>
+          </w:tcPr>
+          <w:p>
+            <w:pPr>
+              <w:rPr>
+                <w:b/>
+                <w:bCs/>
+                <w:u w:val="single"/>
+              </w:rPr>
+            </w:pPr>
+          </w:p>
+        </w:tc>
+        <w:tc>
+          <w:tcPr>
+            <w:tcW w:w="4508" w:type="dxa"/>
+          </w:tcPr>
+          <w:p>
+            <w:pPr>
+              <w:rPr>
+                <w:b/>
+                <w:bCs/>
+                <w:u w:val="single"/>
+              </w:rPr>
+            </w:pPr>
+          </w:p>
+        </w:tc>
+      </w:tr>
+      <w:tr>
+        <w:tc>
+          <w:tcPr>
+            <w:tcW w:w="4508" w:type="dxa"/>
+          </w:tcPr>
+          <w:p>
+            <w:pPr>
+              <w:rPr>
+                <w:b/>
+                <w:bCs/>
+                <w:u w:val="single"/>
+              </w:rPr>
+            </w:pPr>
+          </w:p>
+        </w:tc>
+        <w:tc>
+          <w:tcPr>
+            <w:tcW w:w="4508" w:type="dxa"/>
+          </w:tcPr>
+          <w:p>
+            <w:pPr>
+              <w:rPr>
+                <w:b/>
+                <w:bCs/>
+                <w:u w:val="single"/>
+              </w:rPr>
+            </w:pPr>
+          </w:p>
+        </w:tc>
+      </w:tr>
+      <w:tr>
+        <w:tc>
+          <w:tcPr>
+            <w:tcW w:w="4508" w:type="dxa"/>
+          </w:tcPr>
+          <w:p>
+            <w:pPr>
+              <w:rPr>
+                <w:b/>
+                <w:bCs/>
+                <w:u w:val="single"/>
+              </w:rPr>
+            </w:pPr>
+          </w:p>
+        </w:tc>
+        <w:tc>
+          <w:tcPr>
+            <w:tcW w:w="4508" w:type="dxa"/>
+          </w:tcPr>
+          <w:p>
+            <w:pPr>
+              <w:rPr>
+                <w:b/>
+                <w:bCs/>
+                <w:u w:val="single"/>
+              </w:rPr>
+            </w:pPr>
+          </w:p>
+        </w:tc>
+      </w:tr>
+      <w:tr>
+        <w:tc>
+          <w:tcPr>
+            <w:tcW w:w="4508" w:type="dxa"/>
+          </w:tcPr>
+          <w:p>
+            <w:pPr>
+              <w:rPr>
+                <w:b/>
+                <w:bCs/>
+                <w:u w:val="single"/>
+              </w:rPr>
+            </w:pPr>
+          </w:p>
+        </w:tc>
+        <w:tc>
+          <w:tcPr>
+            <w:tcW w:w="4508" w:type="dxa"/>
+          </w:tcPr>
+          <w:p>
+            <w:pPr>
+              <w:rPr>
+                <w:b/>
+                <w:bCs/>
+                <w:u w:val="single"/>
+              </w:rPr>
+            </w:pPr>
+          </w:p>
+        </w:tc>
+      </w:tr>
+    </w:tbl>
     <w:p>
       <w:pPr>
         <w:rPr>
@@ -890,7 +1173,9 @@
           <w:u w:val="single"/>
         </w:rPr>
       </w:pPr>
-      <w:r>
+    </w:p>
+    <w:p>
+      <w:pPr>
         <w:rPr>
           <w:b/>
           <w:bCs/>
@@ -898,11 +1183,8 @@
           <w:szCs w:val="26"/>
           <w:u w:val="single"/>
         </w:rPr>
-        <w:t>Effects on developers</w:t>
-      </w:r>
-    </w:p>
-    <w:p>
-      <w:pPr>
+      </w:pPr>
+      <w:r>
         <w:rPr>
           <w:b/>
           <w:bCs/>
@@ -910,7 +1192,8 @@
           <w:szCs w:val="26"/>
           <w:u w:val="single"/>
         </w:rPr>
-      </w:pPr>
+        <w:t>Effects on developers</w:t>
+      </w:r>
     </w:p>
     <w:p>
       <w:pPr>
@@ -933,7 +1216,9 @@
           <w:u w:val="single"/>
         </w:rPr>
       </w:pPr>
-      <w:r>
+    </w:p>
+    <w:p>
+      <w:pPr>
         <w:rPr>
           <w:b/>
           <w:bCs/>
@@ -941,7 +1226,15 @@
           <w:szCs w:val="26"/>
           <w:u w:val="single"/>
         </w:rPr>
-        <w:lastRenderedPageBreak/>
+      </w:pPr>
+      <w:r>
+        <w:rPr>
+          <w:b/>
+          <w:bCs/>
+          <w:sz w:val="26"/>
+          <w:szCs w:val="26"/>
+          <w:u w:val="single"/>
+        </w:rPr>
         <w:t>Conclusion</w:t>
       </w:r>
     </w:p>
@@ -1058,6 +1351,7 @@
               <w:rPr>
                 <w:rFonts w:cstheme="minorHAnsi"/>
               </w:rPr>
+              <w:lastRenderedPageBreak/>
               <w:t>1</w:t>
             </w:r>
           </w:p>
@@ -1072,7 +1366,7 @@
                 <w:rFonts w:cstheme="minorHAnsi"/>
               </w:rPr>
             </w:pPr>
-            <w:hyperlink r:id="rId6" w:history="1">
+            <w:hyperlink r:id="rId7" w:history="1">
               <w:r>
                 <w:rPr>
                   <w:rStyle w:val="Hyperlink"/>
@@ -1113,7 +1407,7 @@
                 <w:rFonts w:cstheme="minorHAnsi"/>
               </w:rPr>
             </w:pPr>
-            <w:hyperlink r:id="rId7" w:history="1">
+            <w:hyperlink r:id="rId8" w:history="1">
               <w:r>
                 <w:rPr>
                   <w:rStyle w:val="Hyperlink"/>
@@ -1154,7 +1448,7 @@
                 <w:rFonts w:cstheme="minorHAnsi"/>
               </w:rPr>
             </w:pPr>
-            <w:hyperlink r:id="rId8" w:history="1">
+            <w:hyperlink r:id="rId9" w:history="1">
               <w:r>
                 <w:rPr>
                   <w:rStyle w:val="Hyperlink"/>
@@ -1195,7 +1489,7 @@
                 <w:rFonts w:cstheme="minorHAnsi"/>
               </w:rPr>
             </w:pPr>
-            <w:hyperlink r:id="rId9" w:history="1">
+            <w:hyperlink r:id="rId10" w:history="1">
               <w:r>
                 <w:rPr>
                   <w:rStyle w:val="Hyperlink"/>
@@ -1236,7 +1530,7 @@
                 <w:rFonts w:cstheme="minorHAnsi"/>
               </w:rPr>
             </w:pPr>
-            <w:hyperlink r:id="rId10" w:history="1">
+            <w:hyperlink r:id="rId11" w:history="1">
               <w:r>
                 <w:rPr>
                   <w:rStyle w:val="Hyperlink"/>
@@ -1277,7 +1571,7 @@
                 <w:rFonts w:cstheme="minorHAnsi"/>
               </w:rPr>
             </w:pPr>
-            <w:hyperlink r:id="rId11" w:history="1">
+            <w:hyperlink r:id="rId12" w:history="1">
               <w:r>
                 <w:rPr>
                   <w:rStyle w:val="Hyperlink"/>
@@ -1318,7 +1612,7 @@
                 <w:rFonts w:cstheme="minorHAnsi"/>
               </w:rPr>
             </w:pPr>
-            <w:hyperlink r:id="rId12" w:history="1">
+            <w:hyperlink r:id="rId13" w:history="1">
               <w:r>
                 <w:rPr>
                   <w:rStyle w:val="Hyperlink"/>
@@ -1362,7 +1656,7 @@
                 <w:rFonts w:cstheme="minorHAnsi"/>
               </w:rPr>
             </w:pPr>
-            <w:hyperlink r:id="rId13" w:history="1">
+            <w:hyperlink r:id="rId14" w:history="1">
               <w:r>
                 <w:rPr>
                   <w:rStyle w:val="Hyperlink"/>
@@ -1403,7 +1697,7 @@
                 <w:rFonts w:cstheme="minorHAnsi"/>
               </w:rPr>
             </w:pPr>
-            <w:hyperlink r:id="rId14" w:history="1">
+            <w:hyperlink r:id="rId15" w:history="1">
               <w:r>
                 <w:rPr>
                   <w:rStyle w:val="Hyperlink"/>
@@ -1444,7 +1738,7 @@
                 <w:rFonts w:cstheme="minorHAnsi"/>
               </w:rPr>
             </w:pPr>
-            <w:hyperlink r:id="rId15" w:history="1">
+            <w:hyperlink r:id="rId16" w:history="1">
               <w:r>
                 <w:rPr>
                   <w:rStyle w:val="Hyperlink"/>
@@ -1485,7 +1779,7 @@
                 <w:rFonts w:cstheme="minorHAnsi"/>
               </w:rPr>
             </w:pPr>
-            <w:hyperlink r:id="rId16" w:history="1">
+            <w:hyperlink r:id="rId17" w:history="1">
               <w:r>
                 <w:rPr>
                   <w:rStyle w:val="Hyperlink"/>
@@ -1526,7 +1820,7 @@
                 <w:rFonts w:cstheme="minorHAnsi"/>
               </w:rPr>
             </w:pPr>
-            <w:hyperlink r:id="rId17" w:history="1">
+            <w:hyperlink r:id="rId18" w:history="1">
               <w:r>
                 <w:rPr>
                   <w:rStyle w:val="Hyperlink"/>
@@ -1567,7 +1861,7 @@
                 <w:rFonts w:cstheme="minorHAnsi"/>
               </w:rPr>
             </w:pPr>
-            <w:hyperlink r:id="rId18" w:history="1">
+            <w:hyperlink r:id="rId19" w:history="1">
               <w:r>
                 <w:rPr>
                   <w:rStyle w:val="Hyperlink"/>
@@ -1608,7 +1902,7 @@
                 <w:rFonts w:cstheme="minorHAnsi"/>
               </w:rPr>
             </w:pPr>
-            <w:hyperlink r:id="rId19" w:history="1">
+            <w:hyperlink r:id="rId20" w:history="1">
               <w:r>
                 <w:rPr>
                   <w:rStyle w:val="Hyperlink"/>
@@ -1649,7 +1943,7 @@
                 <w:rFonts w:cstheme="minorHAnsi"/>
               </w:rPr>
             </w:pPr>
-            <w:hyperlink r:id="rId20" w:history="1">
+            <w:hyperlink r:id="rId21" w:history="1">
               <w:r>
                 <w:rPr>
                   <w:rStyle w:val="Hyperlink"/>
@@ -1947,11 +2241,7 @@
             </w:r>
             <w:proofErr w:type="spellEnd"/>
             <w:r>
-              <w:t xml:space="preserve">. Microsoft. Available at: </w:t>
-            </w:r>
-            <w:r>
-              <w:lastRenderedPageBreak/>
-              <w:t xml:space="preserve">https://learn.microsoft.com/en-us/windows-hardware/drivers/ifs/security-descriptors (Accessed: March 2, 2023). </w:t>
+              <w:t xml:space="preserve">. Microsoft. Available at: https://learn.microsoft.com/en-us/windows-hardware/drivers/ifs/security-descriptors (Accessed: March 2, 2023). </w:t>
             </w:r>
           </w:p>
         </w:tc>
@@ -1971,7 +2261,6 @@
               <w:rPr>
                 <w:rFonts w:cstheme="minorHAnsi"/>
               </w:rPr>
-              <w:lastRenderedPageBreak/>
               <w:t>20</w:t>
             </w:r>
           </w:p>
@@ -2549,7 +2838,7 @@
       </w:pPr>
     </w:p>
     <w:sectPr>
-      <w:headerReference w:type="default" r:id="rId21"/>
+      <w:headerReference w:type="default" r:id="rId22"/>
       <w:pgSz w:w="11906" w:h="16838"/>
       <w:pgMar w:top="1440" w:right="1440" w:bottom="1440" w:left="1440" w:header="708" w:footer="708" w:gutter="0"/>
       <w:cols w:space="708"/>

</xml_diff>

<commit_message>
adding to comparison table and references
</commit_message>
<xml_diff>
--- a/OSSecurityEssay.docx
+++ b/OSSecurityEssay.docx
@@ -1014,7 +1014,290 @@
           <w:tcPr>
             <w:tcW w:w="4508" w:type="dxa"/>
           </w:tcPr>
-          <w:p/>
+          <w:p>
+            <w:pPr>
+              <w:tabs>
+                <w:tab w:val="left" w:pos="1635"/>
+              </w:tabs>
+              <w:jc w:val="center"/>
+            </w:pPr>
+            <w:r>
+              <w:t>Bitlocker</w:t>
+            </w:r>
+          </w:p>
+        </w:tc>
+        <w:tc>
+          <w:tcPr>
+            <w:tcW w:w="4508" w:type="dxa"/>
+          </w:tcPr>
+          <w:p>
+            <w:proofErr w:type="spellStart"/>
+            <w:r>
+              <w:t>FileVault</w:t>
+            </w:r>
+            <w:proofErr w:type="spellEnd"/>
+            <w:r>
+              <w:t xml:space="preserve"> is macOS’ solution to drive encryption. Much like </w:t>
+            </w:r>
+            <w:r>
+              <w:t>B</w:t>
+            </w:r>
+            <w:r>
+              <w:t>itlocker, it is enabled by default as out-of-box behaviour for the OS and utilises the AES encryption standard</w:t>
+            </w:r>
+            <w:r>
+              <w:t xml:space="preserve"> to encrypt all the files in the system. </w:t>
+            </w:r>
+            <w:r>
+              <w:t xml:space="preserve">(Support, </w:t>
+            </w:r>
+            <w:r>
+              <w:rPr>
+                <w:i/>
+                <w:iCs/>
+              </w:rPr>
+              <w:t xml:space="preserve">Volume encryption with </w:t>
+            </w:r>
+            <w:proofErr w:type="spellStart"/>
+            <w:r>
+              <w:rPr>
+                <w:i/>
+                <w:iCs/>
+              </w:rPr>
+              <w:t>FileVault</w:t>
+            </w:r>
+            <w:proofErr w:type="spellEnd"/>
+            <w:r>
+              <w:rPr>
+                <w:i/>
+                <w:iCs/>
+              </w:rPr>
+              <w:t xml:space="preserve"> in </w:t>
+            </w:r>
+            <w:proofErr w:type="spellStart"/>
+            <w:r>
+              <w:rPr>
+                <w:i/>
+                <w:iCs/>
+              </w:rPr>
+              <w:t>macos</w:t>
+            </w:r>
+            <w:proofErr w:type="spellEnd"/>
+            <w:r>
+              <w:t xml:space="preserve"> 2021)</w:t>
+            </w:r>
+            <w:r>
+              <w:t xml:space="preserve"> </w:t>
+            </w:r>
+            <w:r>
+              <w:t>However, macOS has a much more advanced approach to security for its systems utilising a separate processor called ‘Secure Enclave Processor’ as a microkernel to perform its security functions alongside a T2 chip which is Apple’s alternative to a TPM chip that works with their proprietary hardware found in apple systems</w:t>
+            </w:r>
+            <w:r>
+              <w:t>.</w:t>
+            </w:r>
+            <w:r>
+              <w:t xml:space="preserve"> </w:t>
+            </w:r>
+            <w:r>
+              <w:t xml:space="preserve">(Support, </w:t>
+            </w:r>
+            <w:r>
+              <w:rPr>
+                <w:i/>
+                <w:iCs/>
+              </w:rPr>
+              <w:t>Secure enclave</w:t>
+            </w:r>
+            <w:r>
+              <w:t xml:space="preserve"> 2021)</w:t>
+            </w:r>
+          </w:p>
+        </w:tc>
+      </w:tr>
+      <w:tr>
+        <w:tc>
+          <w:tcPr>
+            <w:tcW w:w="4508" w:type="dxa"/>
+          </w:tcPr>
+          <w:p>
+            <w:pPr>
+              <w:jc w:val="center"/>
+            </w:pPr>
+            <w:r>
+              <w:t xml:space="preserve">Personal </w:t>
+            </w:r>
+            <w:r>
+              <w:t>d</w:t>
+            </w:r>
+            <w:r>
+              <w:t xml:space="preserve">ata </w:t>
+            </w:r>
+            <w:r>
+              <w:t>e</w:t>
+            </w:r>
+            <w:r>
+              <w:t>ncryption</w:t>
+            </w:r>
+          </w:p>
+        </w:tc>
+        <w:tc>
+          <w:tcPr>
+            <w:tcW w:w="4508" w:type="dxa"/>
+          </w:tcPr>
+          <w:p>
+            <w:r>
+              <w:t>Personal data is protected by Secure Enclave in the process of full drive encryption rather than a separate level of encryption over individual files. However, Face/Touch</w:t>
+            </w:r>
+            <w:r>
+              <w:t xml:space="preserve"> </w:t>
+            </w:r>
+            <w:r>
+              <w:t xml:space="preserve">ID </w:t>
+            </w:r>
+            <w:r>
+              <w:t xml:space="preserve">for file encryption </w:t>
+            </w:r>
+            <w:r>
+              <w:t xml:space="preserve">is not tied to a </w:t>
+            </w:r>
+            <w:r>
+              <w:t>separate version of software like Microsoft’s Hello for business</w:t>
+            </w:r>
+            <w:r>
+              <w:t xml:space="preserve"> </w:t>
+            </w:r>
+            <w:r>
+              <w:t xml:space="preserve">and is instead a default feature offered to systems with biometric capabilities. </w:t>
+            </w:r>
+            <w:r>
+              <w:t xml:space="preserve">(Support, </w:t>
+            </w:r>
+            <w:r>
+              <w:rPr>
+                <w:i/>
+                <w:iCs/>
+              </w:rPr>
+              <w:t xml:space="preserve">Face </w:t>
+            </w:r>
+            <w:proofErr w:type="gramStart"/>
+            <w:r>
+              <w:rPr>
+                <w:i/>
+                <w:iCs/>
+              </w:rPr>
+              <w:t>ID</w:t>
+            </w:r>
+            <w:proofErr w:type="gramEnd"/>
+            <w:r>
+              <w:rPr>
+                <w:i/>
+                <w:iCs/>
+              </w:rPr>
+              <w:t xml:space="preserve"> and touch ID security</w:t>
+            </w:r>
+            <w:r>
+              <w:t xml:space="preserve"> 2021)</w:t>
+            </w:r>
+          </w:p>
+        </w:tc>
+      </w:tr>
+      <w:tr>
+        <w:tc>
+          <w:tcPr>
+            <w:tcW w:w="4508" w:type="dxa"/>
+          </w:tcPr>
+          <w:p>
+            <w:pPr>
+              <w:jc w:val="center"/>
+            </w:pPr>
+            <w:r>
+              <w:t>Security descriptors</w:t>
+            </w:r>
+          </w:p>
+        </w:tc>
+        <w:tc>
+          <w:tcPr>
+            <w:tcW w:w="4508" w:type="dxa"/>
+          </w:tcPr>
+          <w:p>
+            <w:r>
+              <w:t>Apple uses their own APFS file system where security descriptors are not used. Rather, APFS allocates space on demand and uses separate volumes per user as a means of user access control.</w:t>
+            </w:r>
+            <w:r>
+              <w:t xml:space="preserve"> </w:t>
+            </w:r>
+            <w:r>
+              <w:t xml:space="preserve">(Support, </w:t>
+            </w:r>
+            <w:r>
+              <w:rPr>
+                <w:i/>
+                <w:iCs/>
+              </w:rPr>
+              <w:t>Role of apple file system</w:t>
+            </w:r>
+            <w:r>
+              <w:t xml:space="preserve"> 2022)</w:t>
+            </w:r>
+          </w:p>
+        </w:tc>
+      </w:tr>
+      <w:tr>
+        <w:tc>
+          <w:tcPr>
+            <w:tcW w:w="4508" w:type="dxa"/>
+          </w:tcPr>
+          <w:p>
+            <w:pPr>
+              <w:jc w:val="center"/>
+            </w:pPr>
+            <w:r>
+              <w:t>Controlled folder access</w:t>
+            </w:r>
+          </w:p>
+        </w:tc>
+        <w:tc>
+          <w:tcPr>
+            <w:tcW w:w="4508" w:type="dxa"/>
+          </w:tcPr>
+          <w:p>
+            <w:r>
+              <w:t xml:space="preserve">Similar to Windows 11, apple allows users to control which applications have access to their files through their own system called ‘Data </w:t>
+            </w:r>
+            <w:r>
+              <w:lastRenderedPageBreak/>
+              <w:t xml:space="preserve">Vault’ and applications are denied access to user files by default unless it is specified otherwise. </w:t>
+            </w:r>
+            <w:r>
+              <w:t xml:space="preserve">(Support, </w:t>
+            </w:r>
+            <w:r>
+              <w:rPr>
+                <w:i/>
+                <w:iCs/>
+              </w:rPr>
+              <w:t>Protecting app access to User Data</w:t>
+            </w:r>
+            <w:r>
+              <w:t xml:space="preserve"> 2022)</w:t>
+            </w:r>
+          </w:p>
+        </w:tc>
+      </w:tr>
+      <w:tr>
+        <w:tc>
+          <w:tcPr>
+            <w:tcW w:w="4508" w:type="dxa"/>
+          </w:tcPr>
+          <w:p>
+            <w:pPr>
+              <w:jc w:val="center"/>
+            </w:pPr>
+            <w:r>
+              <w:lastRenderedPageBreak/>
+              <w:t>Windows File Protection</w:t>
+            </w:r>
+          </w:p>
         </w:tc>
         <w:tc>
           <w:tcPr>
@@ -1038,6 +1321,19 @@
           </w:tcPr>
           <w:p>
             <w:pPr>
+              <w:jc w:val="center"/>
+            </w:pPr>
+            <w:r>
+              <w:t>File signature validation</w:t>
+            </w:r>
+          </w:p>
+        </w:tc>
+        <w:tc>
+          <w:tcPr>
+            <w:tcW w:w="4508" w:type="dxa"/>
+          </w:tcPr>
+          <w:p>
+            <w:pPr>
               <w:rPr>
                 <w:b/>
                 <w:bCs/>
@@ -1046,123 +1342,8 @@
             </w:pPr>
           </w:p>
         </w:tc>
-        <w:tc>
-          <w:tcPr>
-            <w:tcW w:w="4508" w:type="dxa"/>
-          </w:tcPr>
-          <w:p>
-            <w:pPr>
-              <w:rPr>
-                <w:b/>
-                <w:bCs/>
-                <w:u w:val="single"/>
-              </w:rPr>
-            </w:pPr>
-          </w:p>
-        </w:tc>
-      </w:tr>
-      <w:tr>
-        <w:tc>
-          <w:tcPr>
-            <w:tcW w:w="4508" w:type="dxa"/>
-          </w:tcPr>
-          <w:p>
-            <w:pPr>
-              <w:rPr>
-                <w:b/>
-                <w:bCs/>
-                <w:u w:val="single"/>
-              </w:rPr>
-            </w:pPr>
-          </w:p>
-        </w:tc>
-        <w:tc>
-          <w:tcPr>
-            <w:tcW w:w="4508" w:type="dxa"/>
-          </w:tcPr>
-          <w:p>
-            <w:pPr>
-              <w:rPr>
-                <w:b/>
-                <w:bCs/>
-                <w:u w:val="single"/>
-              </w:rPr>
-            </w:pPr>
-          </w:p>
-        </w:tc>
-      </w:tr>
-      <w:tr>
-        <w:tc>
-          <w:tcPr>
-            <w:tcW w:w="4508" w:type="dxa"/>
-          </w:tcPr>
-          <w:p>
-            <w:pPr>
-              <w:rPr>
-                <w:b/>
-                <w:bCs/>
-                <w:u w:val="single"/>
-              </w:rPr>
-            </w:pPr>
-          </w:p>
-        </w:tc>
-        <w:tc>
-          <w:tcPr>
-            <w:tcW w:w="4508" w:type="dxa"/>
-          </w:tcPr>
-          <w:p>
-            <w:pPr>
-              <w:rPr>
-                <w:b/>
-                <w:bCs/>
-                <w:u w:val="single"/>
-              </w:rPr>
-            </w:pPr>
-          </w:p>
-        </w:tc>
-      </w:tr>
-      <w:tr>
-        <w:tc>
-          <w:tcPr>
-            <w:tcW w:w="4508" w:type="dxa"/>
-          </w:tcPr>
-          <w:p>
-            <w:pPr>
-              <w:rPr>
-                <w:b/>
-                <w:bCs/>
-                <w:u w:val="single"/>
-              </w:rPr>
-            </w:pPr>
-          </w:p>
-        </w:tc>
-        <w:tc>
-          <w:tcPr>
-            <w:tcW w:w="4508" w:type="dxa"/>
-          </w:tcPr>
-          <w:p>
-            <w:pPr>
-              <w:rPr>
-                <w:b/>
-                <w:bCs/>
-                <w:u w:val="single"/>
-              </w:rPr>
-            </w:pPr>
-          </w:p>
-        </w:tc>
       </w:tr>
     </w:tbl>
-    <w:p>
-      <w:pPr>
-        <w:rPr>
-          <w:b/>
-          <w:bCs/>
-          <w:sz w:val="26"/>
-          <w:szCs w:val="26"/>
-          <w:u w:val="single"/>
-        </w:rPr>
-      </w:pPr>
-    </w:p>
     <w:p>
       <w:pPr>
         <w:rPr>
@@ -1351,7 +1532,6 @@
               <w:rPr>
                 <w:rFonts w:cstheme="minorHAnsi"/>
               </w:rPr>
-              <w:lastRenderedPageBreak/>
               <w:t>1</w:t>
             </w:r>
           </w:p>
@@ -1929,6 +2109,7 @@
               <w:rPr>
                 <w:rFonts w:cstheme="minorHAnsi"/>
               </w:rPr>
+              <w:lastRenderedPageBreak/>
               <w:t>15</w:t>
             </w:r>
           </w:p>
@@ -2695,6 +2876,349 @@
             <w:r>
               <w:t xml:space="preserve">. Microsoft. Available at: https://learn.microsoft.com/en-us/windows/win32/secprov/protectkeywithtpmandpinandstartupkey-win32-encryptablevolume?redirectedfrom=MSDN (Accessed: March 2, 2023). </w:t>
             </w:r>
+          </w:p>
+        </w:tc>
+      </w:tr>
+      <w:tr>
+        <w:tc>
+          <w:tcPr>
+            <w:tcW w:w="846" w:type="dxa"/>
+          </w:tcPr>
+          <w:p>
+            <w:pPr>
+              <w:rPr>
+                <w:rFonts w:cstheme="minorHAnsi"/>
+              </w:rPr>
+            </w:pPr>
+          </w:p>
+        </w:tc>
+        <w:tc>
+          <w:tcPr>
+            <w:tcW w:w="8170" w:type="dxa"/>
+          </w:tcPr>
+          <w:p>
+            <w:pPr>
+              <w:pStyle w:val="NormalWeb"/>
+              <w:ind w:left="567" w:hanging="567"/>
+            </w:pPr>
+            <w:r>
+              <w:t xml:space="preserve">Support, A. (2021) </w:t>
+            </w:r>
+            <w:r>
+              <w:rPr>
+                <w:i/>
+                <w:iCs/>
+              </w:rPr>
+              <w:t>Secure enclave</w:t>
+            </w:r>
+            <w:r>
+              <w:t xml:space="preserve">, </w:t>
+            </w:r>
+            <w:r>
+              <w:rPr>
+                <w:i/>
+                <w:iCs/>
+              </w:rPr>
+              <w:t>Apple Support</w:t>
+            </w:r>
+            <w:r>
+              <w:t xml:space="preserve">. Apple. Available at: https://support.apple.com/en-gb/guide/security/sec59b0b31ff/web (Accessed: March 3, 2023). </w:t>
+            </w:r>
+          </w:p>
+        </w:tc>
+      </w:tr>
+      <w:tr>
+        <w:tc>
+          <w:tcPr>
+            <w:tcW w:w="846" w:type="dxa"/>
+          </w:tcPr>
+          <w:p>
+            <w:pPr>
+              <w:rPr>
+                <w:rFonts w:cstheme="minorHAnsi"/>
+              </w:rPr>
+            </w:pPr>
+          </w:p>
+        </w:tc>
+        <w:tc>
+          <w:tcPr>
+            <w:tcW w:w="8170" w:type="dxa"/>
+          </w:tcPr>
+          <w:p>
+            <w:pPr>
+              <w:pStyle w:val="NormalWeb"/>
+              <w:ind w:left="567" w:hanging="567"/>
+            </w:pPr>
+            <w:r>
+              <w:t xml:space="preserve">Support, A. (2021) </w:t>
+            </w:r>
+            <w:r>
+              <w:rPr>
+                <w:i/>
+                <w:iCs/>
+              </w:rPr>
+              <w:t xml:space="preserve">Volume encryption with </w:t>
+            </w:r>
+            <w:proofErr w:type="spellStart"/>
+            <w:r>
+              <w:rPr>
+                <w:i/>
+                <w:iCs/>
+              </w:rPr>
+              <w:t>FileVault</w:t>
+            </w:r>
+            <w:proofErr w:type="spellEnd"/>
+            <w:r>
+              <w:rPr>
+                <w:i/>
+                <w:iCs/>
+              </w:rPr>
+              <w:t xml:space="preserve"> in </w:t>
+            </w:r>
+            <w:proofErr w:type="spellStart"/>
+            <w:r>
+              <w:rPr>
+                <w:i/>
+                <w:iCs/>
+              </w:rPr>
+              <w:t>macos</w:t>
+            </w:r>
+            <w:proofErr w:type="spellEnd"/>
+            <w:r>
+              <w:t xml:space="preserve">, </w:t>
+            </w:r>
+            <w:r>
+              <w:rPr>
+                <w:i/>
+                <w:iCs/>
+              </w:rPr>
+              <w:t>Apple Support</w:t>
+            </w:r>
+            <w:r>
+              <w:t xml:space="preserve">. Apple. Available at: https://support.apple.com/en-gb/guide/security/sec4c6dc1b6e/1/web/1 (Accessed: March 3, 2023). </w:t>
+            </w:r>
+          </w:p>
+        </w:tc>
+      </w:tr>
+      <w:tr>
+        <w:tc>
+          <w:tcPr>
+            <w:tcW w:w="846" w:type="dxa"/>
+          </w:tcPr>
+          <w:p>
+            <w:pPr>
+              <w:rPr>
+                <w:rFonts w:cstheme="minorHAnsi"/>
+              </w:rPr>
+            </w:pPr>
+          </w:p>
+        </w:tc>
+        <w:tc>
+          <w:tcPr>
+            <w:tcW w:w="8170" w:type="dxa"/>
+          </w:tcPr>
+          <w:p>
+            <w:pPr>
+              <w:pStyle w:val="NormalWeb"/>
+              <w:ind w:left="567" w:hanging="567"/>
+            </w:pPr>
+            <w:r>
+              <w:t xml:space="preserve">Support, A. (2021) </w:t>
+            </w:r>
+            <w:r>
+              <w:rPr>
+                <w:i/>
+                <w:iCs/>
+              </w:rPr>
+              <w:t>Face ID and touch ID security</w:t>
+            </w:r>
+            <w:r>
+              <w:t xml:space="preserve">, </w:t>
+            </w:r>
+            <w:r>
+              <w:rPr>
+                <w:i/>
+                <w:iCs/>
+              </w:rPr>
+              <w:t>Apple Support</w:t>
+            </w:r>
+            <w:r>
+              <w:t xml:space="preserve">. Apple. Available at: https://support.apple.com/en-gb/guide/security/sec067eb0c9e/1/web/1 (Accessed: March 3, 2023). </w:t>
+            </w:r>
+          </w:p>
+        </w:tc>
+      </w:tr>
+      <w:tr>
+        <w:tc>
+          <w:tcPr>
+            <w:tcW w:w="846" w:type="dxa"/>
+          </w:tcPr>
+          <w:p>
+            <w:pPr>
+              <w:rPr>
+                <w:rFonts w:cstheme="minorHAnsi"/>
+              </w:rPr>
+            </w:pPr>
+          </w:p>
+        </w:tc>
+        <w:tc>
+          <w:tcPr>
+            <w:tcW w:w="8170" w:type="dxa"/>
+          </w:tcPr>
+          <w:p>
+            <w:pPr>
+              <w:pStyle w:val="NormalWeb"/>
+              <w:ind w:left="567" w:hanging="567"/>
+            </w:pPr>
+            <w:r>
+              <w:t xml:space="preserve">Support, A. (2022) </w:t>
+            </w:r>
+            <w:r>
+              <w:rPr>
+                <w:i/>
+                <w:iCs/>
+              </w:rPr>
+              <w:t>Role of apple file system</w:t>
+            </w:r>
+            <w:r>
+              <w:t xml:space="preserve">, </w:t>
+            </w:r>
+            <w:r>
+              <w:rPr>
+                <w:i/>
+                <w:iCs/>
+              </w:rPr>
+              <w:t>Apple Support</w:t>
+            </w:r>
+            <w:r>
+              <w:t xml:space="preserve">. Apple. Available at: https://support.apple.com/en-gb/guide/security/seca6147599e/1/web/1 (Accessed: March 3, 2023). </w:t>
+            </w:r>
+          </w:p>
+        </w:tc>
+      </w:tr>
+      <w:tr>
+        <w:tc>
+          <w:tcPr>
+            <w:tcW w:w="846" w:type="dxa"/>
+          </w:tcPr>
+          <w:p>
+            <w:pPr>
+              <w:rPr>
+                <w:rFonts w:cstheme="minorHAnsi"/>
+              </w:rPr>
+            </w:pPr>
+          </w:p>
+        </w:tc>
+        <w:tc>
+          <w:tcPr>
+            <w:tcW w:w="8170" w:type="dxa"/>
+          </w:tcPr>
+          <w:p>
+            <w:pPr>
+              <w:pStyle w:val="NormalWeb"/>
+              <w:ind w:left="567" w:hanging="567"/>
+            </w:pPr>
+            <w:r>
+              <w:t xml:space="preserve">Support, A. (2022) </w:t>
+            </w:r>
+            <w:r>
+              <w:rPr>
+                <w:i/>
+                <w:iCs/>
+              </w:rPr>
+              <w:t>Protecting app access to User Data</w:t>
+            </w:r>
+            <w:r>
+              <w:t xml:space="preserve">, </w:t>
+            </w:r>
+            <w:r>
+              <w:rPr>
+                <w:i/>
+                <w:iCs/>
+              </w:rPr>
+              <w:t>Apple Support</w:t>
+            </w:r>
+            <w:r>
+              <w:t xml:space="preserve">. Apple. Available at: https://support.apple.com/en-gb/guide/security/secc01781f46/1/web/1 (Accessed: March 3, 2023). </w:t>
+            </w:r>
+          </w:p>
+        </w:tc>
+      </w:tr>
+      <w:tr>
+        <w:tc>
+          <w:tcPr>
+            <w:tcW w:w="846" w:type="dxa"/>
+          </w:tcPr>
+          <w:p>
+            <w:pPr>
+              <w:rPr>
+                <w:rFonts w:cstheme="minorHAnsi"/>
+              </w:rPr>
+            </w:pPr>
+          </w:p>
+        </w:tc>
+        <w:tc>
+          <w:tcPr>
+            <w:tcW w:w="8170" w:type="dxa"/>
+          </w:tcPr>
+          <w:p>
+            <w:pPr>
+              <w:rPr>
+                <w:rFonts w:cstheme="minorHAnsi"/>
+              </w:rPr>
+            </w:pPr>
+          </w:p>
+        </w:tc>
+      </w:tr>
+      <w:tr>
+        <w:tc>
+          <w:tcPr>
+            <w:tcW w:w="846" w:type="dxa"/>
+          </w:tcPr>
+          <w:p>
+            <w:pPr>
+              <w:rPr>
+                <w:rFonts w:cstheme="minorHAnsi"/>
+              </w:rPr>
+            </w:pPr>
+          </w:p>
+        </w:tc>
+        <w:tc>
+          <w:tcPr>
+            <w:tcW w:w="8170" w:type="dxa"/>
+          </w:tcPr>
+          <w:p>
+            <w:pPr>
+              <w:rPr>
+                <w:rFonts w:cstheme="minorHAnsi"/>
+              </w:rPr>
+            </w:pPr>
+          </w:p>
+        </w:tc>
+      </w:tr>
+      <w:tr>
+        <w:tc>
+          <w:tcPr>
+            <w:tcW w:w="846" w:type="dxa"/>
+          </w:tcPr>
+          <w:p>
+            <w:pPr>
+              <w:rPr>
+                <w:rFonts w:cstheme="minorHAnsi"/>
+              </w:rPr>
+            </w:pPr>
+          </w:p>
+        </w:tc>
+        <w:tc>
+          <w:tcPr>
+            <w:tcW w:w="8170" w:type="dxa"/>
+          </w:tcPr>
+          <w:p>
+            <w:pPr>
+              <w:rPr>
+                <w:rFonts w:cstheme="minorHAnsi"/>
+              </w:rPr>
+            </w:pPr>
           </w:p>
         </w:tc>
       </w:tr>

</xml_diff>

<commit_message>
finishing effects on developers
</commit_message>
<xml_diff>
--- a/OSSecurityEssay.docx
+++ b/OSSecurityEssay.docx
@@ -1388,26 +1388,119 @@
       </w:r>
     </w:p>
     <w:p>
-      <w:pPr>
+      <w:r>
+        <w:t xml:space="preserve">As </w:t>
+      </w:r>
+      <w:r>
         <w:rPr>
           <w:b/>
           <w:bCs/>
-          <w:sz w:val="26"/>
-          <w:szCs w:val="26"/>
-          <w:u w:val="single"/>
-        </w:rPr>
-      </w:pPr>
+        </w:rPr>
+        <w:t xml:space="preserve">Bitlocker </w:t>
+      </w:r>
+      <w:r>
+        <w:t xml:space="preserve">and </w:t>
+      </w:r>
+      <w:r>
+        <w:rPr>
+          <w:b/>
+          <w:bCs/>
+        </w:rPr>
+        <w:t xml:space="preserve">Personal Data Encryption </w:t>
+      </w:r>
+      <w:r>
+        <w:t>are designed to protect the file system from unauthorised access in cases of compromised hardware, there are not many considerations to be made for these features when developing an application for Windows 11 systems. However, in situations where developers are relying on remote restart and log in for their application (</w:t>
+      </w:r>
+      <w:proofErr w:type="gramStart"/>
+      <w:r>
+        <w:t>e.g.</w:t>
+      </w:r>
+      <w:proofErr w:type="gramEnd"/>
+      <w:r>
+        <w:t xml:space="preserve"> remote access software) this can be a blocker as </w:t>
+      </w:r>
+      <w:r>
+        <w:t xml:space="preserve">Windows Hello for business can prevent logging back into a system. </w:t>
+      </w:r>
     </w:p>
     <w:p>
-      <w:pPr>
+      <w:r>
+        <w:t xml:space="preserve">Developers may want to configure SACLs for the </w:t>
+      </w:r>
+      <w:r>
         <w:rPr>
           <w:b/>
           <w:bCs/>
-          <w:sz w:val="26"/>
-          <w:szCs w:val="26"/>
-          <w:u w:val="single"/>
-        </w:rPr>
-      </w:pPr>
+        </w:rPr>
+        <w:t>security descriptor</w:t>
+      </w:r>
+      <w:r>
+        <w:t xml:space="preserve">s of their files to allow for logging and </w:t>
+      </w:r>
+      <w:r>
+        <w:rPr>
+          <w:b/>
+          <w:bCs/>
+        </w:rPr>
+        <w:t>auditing</w:t>
+      </w:r>
+      <w:r>
+        <w:t xml:space="preserve"> of changes made to files in their applications in a user’s system. This can be an important tool for managing the integrity of </w:t>
+      </w:r>
+      <w:r>
+        <w:t>an application</w:t>
+      </w:r>
+      <w:r>
+        <w:t>.</w:t>
+      </w:r>
+    </w:p>
+    <w:p>
+      <w:r>
+        <w:rPr>
+          <w:b/>
+          <w:bCs/>
+        </w:rPr>
+        <w:t>CFA</w:t>
+      </w:r>
+      <w:r>
+        <w:t xml:space="preserve"> has a major effect on application developers as </w:t>
+      </w:r>
+      <w:r>
+        <w:t xml:space="preserve">it requires the application to be built to request addition to the trusted applications list in a system if it requires access to </w:t>
+      </w:r>
+      <w:r>
+        <w:t>user protected files</w:t>
+      </w:r>
+      <w:r>
+        <w:t>.</w:t>
+      </w:r>
+    </w:p>
+    <w:p>
+      <w:r>
+        <w:rPr>
+          <w:b/>
+          <w:bCs/>
+        </w:rPr>
+        <w:t>WFP</w:t>
+      </w:r>
+      <w:r>
+        <w:t xml:space="preserve"> should not have an effect as applications should not need to access/modify system critical files in Windows 11.</w:t>
+      </w:r>
+    </w:p>
+    <w:p>
+      <w:r>
+        <w:t xml:space="preserve">All application developers should ensure that the files in their application are signed appropriately with a digital signature for purposes of </w:t>
+      </w:r>
+      <w:r>
+        <w:rPr>
+          <w:b/>
+          <w:bCs/>
+        </w:rPr>
+        <w:t>file signature validation</w:t>
+      </w:r>
+      <w:r>
+        <w:t xml:space="preserve"> checks not raising security issues with their applications.</w:t>
+      </w:r>
     </w:p>
     <w:p>
       <w:pPr>
@@ -1748,7 +1841,6 @@
               <w:rPr>
                 <w:rFonts w:cstheme="minorHAnsi"/>
               </w:rPr>
-              <w:lastRenderedPageBreak/>
               <w:t>6</w:t>
             </w:r>
           </w:p>
@@ -2587,7 +2679,11 @@
             </w:r>
             <w:proofErr w:type="spellEnd"/>
             <w:r>
-              <w:t xml:space="preserve">. Microsoft. Available at: https://learn.microsoft.com/en-us/microsoft-365/security/defender-endpoint/controlled-folders?view=o365-worldwide (Accessed: March 2, 2023). </w:t>
+              <w:t>. Microsoft. Available at: https://learn.microsoft.com/en-</w:t>
+            </w:r>
+            <w:r>
+              <w:lastRenderedPageBreak/>
+              <w:t xml:space="preserve">us/microsoft-365/security/defender-endpoint/controlled-folders?view=o365-worldwide (Accessed: March 2, 2023). </w:t>
             </w:r>
           </w:p>
         </w:tc>
@@ -2607,6 +2703,7 @@
               <w:rPr>
                 <w:rFonts w:cstheme="minorHAnsi"/>
               </w:rPr>
+              <w:lastRenderedPageBreak/>
               <w:t>22</w:t>
             </w:r>
           </w:p>
@@ -2813,11 +2910,7 @@
               <w:t>Microsoft Learn</w:t>
             </w:r>
             <w:r>
-              <w:t>. Microsoft. Available at: https://learn.microsoft.com/en-</w:t>
-            </w:r>
-            <w:r>
-              <w:lastRenderedPageBreak/>
-              <w:t xml:space="preserve">us/windows/security/information-protection/bitlocker/bitlocker-security-faq (Accessed: March 2, 2023). </w:t>
+              <w:t xml:space="preserve">. Microsoft. Available at: https://learn.microsoft.com/en-us/windows/security/information-protection/bitlocker/bitlocker-security-faq (Accessed: March 2, 2023). </w:t>
             </w:r>
           </w:p>
         </w:tc>

</xml_diff>

<commit_message>
Complete with cover sheet
</commit_message>
<xml_diff>
--- a/OSSecurityEssay.docx
+++ b/OSSecurityEssay.docx
@@ -4,17 +4,1119 @@
   <w:body>
     <w:p>
       <w:pPr>
+        <w:spacing w:after="69"/>
+      </w:pPr>
+      <w:r>
+        <w:rPr>
+          <w:rFonts w:ascii="Arial" w:eastAsia="Arial" w:hAnsi="Arial" w:cs="Arial"/>
+          <w:b/>
+          <w:sz w:val="42"/>
+        </w:rPr>
+        <w:t>Assessment cover</w:t>
+      </w:r>
+    </w:p>
+    <w:p>
+      <w:pPr>
+        <w:spacing w:after="0"/>
+      </w:pPr>
+      <w:r>
+        <w:rPr>
+          <w:rFonts w:ascii="Arial" w:eastAsia="Arial" w:hAnsi="Arial" w:cs="Arial"/>
+          <w:b/>
+          <w:color w:val="FF0000"/>
+          <w:sz w:val="24"/>
+        </w:rPr>
+        <w:t>STUDENTS, PLEASE COPY THIS PAGE AND USE AS THE COVER PAGE FOR YOUR SUBMISSION</w:t>
+      </w:r>
+    </w:p>
+    <w:tbl>
+      <w:tblPr>
+        <w:tblStyle w:val="TableGrid0"/>
+        <w:tblW w:w="10360" w:type="dxa"/>
+        <w:tblInd w:w="10" w:type="dxa"/>
+        <w:tblCellMar>
+          <w:top w:w="55" w:type="dxa"/>
+          <w:left w:w="110" w:type="dxa"/>
+          <w:bottom w:w="0" w:type="dxa"/>
+          <w:right w:w="115" w:type="dxa"/>
+        </w:tblCellMar>
+        <w:tblLook w:val="04A0" w:firstRow="1" w:lastRow="0" w:firstColumn="1" w:lastColumn="0" w:noHBand="0" w:noVBand="1"/>
+      </w:tblPr>
+      <w:tblGrid>
+        <w:gridCol w:w="11"/>
+        <w:gridCol w:w="1977"/>
+        <w:gridCol w:w="1698"/>
+        <w:gridCol w:w="1008"/>
+        <w:gridCol w:w="588"/>
+        <w:gridCol w:w="239"/>
+        <w:gridCol w:w="4819"/>
+        <w:gridCol w:w="10"/>
+        <w:gridCol w:w="10"/>
+      </w:tblGrid>
+      <w:tr>
+        <w:trPr>
+          <w:gridBefore w:val="1"/>
+          <w:gridAfter w:val="2"/>
+          <w:wBefore w:w="10" w:type="dxa"/>
+          <w:wAfter w:w="20" w:type="dxa"/>
+          <w:trHeight w:val="380"/>
+        </w:trPr>
+        <w:tc>
+          <w:tcPr>
+            <w:tcW w:w="1980" w:type="dxa"/>
+            <w:tcBorders>
+              <w:top w:val="single" w:sz="8" w:space="0" w:color="000000"/>
+              <w:left w:val="single" w:sz="8" w:space="0" w:color="000000"/>
+              <w:bottom w:val="single" w:sz="8" w:space="0" w:color="000000"/>
+              <w:right w:val="single" w:sz="8" w:space="0" w:color="000000"/>
+            </w:tcBorders>
+          </w:tcPr>
+          <w:p>
+            <w:pPr>
+              <w:spacing w:line="259" w:lineRule="auto"/>
+              <w:ind w:left="15"/>
+            </w:pPr>
+            <w:r>
+              <w:rPr>
+                <w:rFonts w:ascii="Arial" w:eastAsia="Arial" w:hAnsi="Arial" w:cs="Arial"/>
+              </w:rPr>
+              <w:t>Module No:</w:t>
+            </w:r>
+          </w:p>
+        </w:tc>
+        <w:tc>
+          <w:tcPr>
+            <w:tcW w:w="1700" w:type="dxa"/>
+            <w:tcBorders>
+              <w:top w:val="single" w:sz="8" w:space="0" w:color="000000"/>
+              <w:left w:val="single" w:sz="8" w:space="0" w:color="000000"/>
+              <w:bottom w:val="single" w:sz="8" w:space="0" w:color="000000"/>
+              <w:right w:val="single" w:sz="8" w:space="0" w:color="000000"/>
+            </w:tcBorders>
+          </w:tcPr>
+          <w:p>
+            <w:pPr>
+              <w:spacing w:line="259" w:lineRule="auto"/>
+            </w:pPr>
+            <w:r>
+              <w:rPr>
+                <w:rFonts w:ascii="Arial" w:eastAsia="Arial" w:hAnsi="Arial" w:cs="Arial"/>
+                <w:b/>
+              </w:rPr>
+              <w:t>COMP6015</w:t>
+            </w:r>
+          </w:p>
+        </w:tc>
+        <w:tc>
+          <w:tcPr>
+            <w:tcW w:w="1600" w:type="dxa"/>
+            <w:gridSpan w:val="2"/>
+            <w:tcBorders>
+              <w:top w:val="single" w:sz="8" w:space="0" w:color="000000"/>
+              <w:left w:val="single" w:sz="8" w:space="0" w:color="000000"/>
+              <w:bottom w:val="single" w:sz="8" w:space="0" w:color="000000"/>
+              <w:right w:val="single" w:sz="8" w:space="0" w:color="000000"/>
+            </w:tcBorders>
+          </w:tcPr>
+          <w:p>
+            <w:pPr>
+              <w:spacing w:line="259" w:lineRule="auto"/>
+            </w:pPr>
+            <w:r>
+              <w:rPr>
+                <w:rFonts w:ascii="Arial" w:eastAsia="Arial" w:hAnsi="Arial" w:cs="Arial"/>
+              </w:rPr>
+              <w:t>Module title:</w:t>
+            </w:r>
+          </w:p>
+        </w:tc>
+        <w:tc>
+          <w:tcPr>
+            <w:tcW w:w="5080" w:type="dxa"/>
+            <w:gridSpan w:val="2"/>
+            <w:tcBorders>
+              <w:top w:val="single" w:sz="8" w:space="0" w:color="000000"/>
+              <w:left w:val="single" w:sz="8" w:space="0" w:color="000000"/>
+              <w:bottom w:val="single" w:sz="8" w:space="0" w:color="000000"/>
+              <w:right w:val="single" w:sz="8" w:space="0" w:color="000000"/>
+            </w:tcBorders>
+          </w:tcPr>
+          <w:p>
+            <w:pPr>
+              <w:spacing w:line="259" w:lineRule="auto"/>
+            </w:pPr>
+            <w:r>
+              <w:rPr>
+                <w:rFonts w:ascii="Arial" w:eastAsia="Arial" w:hAnsi="Arial" w:cs="Arial"/>
+                <w:b/>
+              </w:rPr>
+              <w:t>Principals of Secure Operating Systems</w:t>
+            </w:r>
+          </w:p>
+        </w:tc>
+      </w:tr>
+      <w:tr>
+        <w:trPr>
+          <w:gridBefore w:val="1"/>
+          <w:gridAfter w:val="2"/>
+          <w:wBefore w:w="10" w:type="dxa"/>
+          <w:wAfter w:w="20" w:type="dxa"/>
+          <w:trHeight w:val="380"/>
+        </w:trPr>
+        <w:tc>
+          <w:tcPr>
+            <w:tcW w:w="1980" w:type="dxa"/>
+            <w:tcBorders>
+              <w:top w:val="single" w:sz="8" w:space="0" w:color="000000"/>
+              <w:left w:val="single" w:sz="8" w:space="0" w:color="000000"/>
+              <w:bottom w:val="single" w:sz="8" w:space="0" w:color="000000"/>
+              <w:right w:val="single" w:sz="8" w:space="0" w:color="000000"/>
+            </w:tcBorders>
+          </w:tcPr>
+          <w:p>
+            <w:pPr>
+              <w:spacing w:line="259" w:lineRule="auto"/>
+            </w:pPr>
+            <w:r>
+              <w:rPr>
+                <w:rFonts w:ascii="Arial" w:eastAsia="Arial" w:hAnsi="Arial" w:cs="Arial"/>
+              </w:rPr>
+              <w:t xml:space="preserve">Assessment </w:t>
+            </w:r>
+            <w:proofErr w:type="gramStart"/>
+            <w:r>
+              <w:rPr>
+                <w:rFonts w:ascii="Arial" w:eastAsia="Arial" w:hAnsi="Arial" w:cs="Arial"/>
+              </w:rPr>
+              <w:t>title :</w:t>
+            </w:r>
+            <w:proofErr w:type="gramEnd"/>
+          </w:p>
+        </w:tc>
+        <w:tc>
+          <w:tcPr>
+            <w:tcW w:w="8380" w:type="dxa"/>
+            <w:gridSpan w:val="5"/>
+            <w:tcBorders>
+              <w:top w:val="single" w:sz="8" w:space="0" w:color="000000"/>
+              <w:left w:val="single" w:sz="8" w:space="0" w:color="000000"/>
+              <w:bottom w:val="single" w:sz="8" w:space="0" w:color="000000"/>
+              <w:right w:val="single" w:sz="8" w:space="0" w:color="000000"/>
+            </w:tcBorders>
+          </w:tcPr>
+          <w:p>
+            <w:pPr>
+              <w:spacing w:line="259" w:lineRule="auto"/>
+              <w:ind w:left="15"/>
+            </w:pPr>
+            <w:r>
+              <w:rPr>
+                <w:rFonts w:ascii="Arial" w:eastAsia="Arial" w:hAnsi="Arial" w:cs="Arial"/>
+                <w:b/>
+              </w:rPr>
+              <w:t>Coursework</w:t>
+            </w:r>
+          </w:p>
+        </w:tc>
+      </w:tr>
+      <w:tr>
+        <w:trPr>
+          <w:gridAfter w:val="1"/>
+          <w:wAfter w:w="10" w:type="dxa"/>
+          <w:trHeight w:val="300"/>
+        </w:trPr>
+        <w:tc>
+          <w:tcPr>
+            <w:tcW w:w="4700" w:type="dxa"/>
+            <w:gridSpan w:val="4"/>
+            <w:tcBorders>
+              <w:top w:val="single" w:sz="8" w:space="0" w:color="000000"/>
+              <w:left w:val="single" w:sz="8" w:space="0" w:color="000000"/>
+              <w:bottom w:val="single" w:sz="8" w:space="0" w:color="000000"/>
+              <w:right w:val="single" w:sz="8" w:space="0" w:color="000000"/>
+            </w:tcBorders>
+          </w:tcPr>
+          <w:p>
+            <w:pPr>
+              <w:spacing w:line="259" w:lineRule="auto"/>
+            </w:pPr>
+            <w:r>
+              <w:rPr>
+                <w:rFonts w:ascii="Arial" w:eastAsia="Arial" w:hAnsi="Arial" w:cs="Arial"/>
+              </w:rPr>
+              <w:t>Due date and time</w:t>
+            </w:r>
+            <w:r>
+              <w:rPr>
+                <w:rFonts w:ascii="Arial" w:eastAsia="Arial" w:hAnsi="Arial" w:cs="Arial"/>
+                <w:b/>
+              </w:rPr>
+              <w:t>:</w:t>
+            </w:r>
+          </w:p>
+        </w:tc>
+        <w:tc>
+          <w:tcPr>
+            <w:tcW w:w="5680" w:type="dxa"/>
+            <w:gridSpan w:val="4"/>
+            <w:tcBorders>
+              <w:top w:val="single" w:sz="8" w:space="0" w:color="000000"/>
+              <w:left w:val="single" w:sz="8" w:space="0" w:color="000000"/>
+              <w:bottom w:val="single" w:sz="8" w:space="0" w:color="000000"/>
+              <w:right w:val="single" w:sz="8" w:space="0" w:color="000000"/>
+            </w:tcBorders>
+          </w:tcPr>
+          <w:p>
+            <w:pPr>
+              <w:spacing w:line="259" w:lineRule="auto"/>
+            </w:pPr>
+            <w:r>
+              <w:rPr>
+                <w:rFonts w:ascii="Arial" w:eastAsia="Arial" w:hAnsi="Arial" w:cs="Arial"/>
+                <w:b/>
+              </w:rPr>
+              <w:t>03/03/2023 17:00</w:t>
+            </w:r>
+          </w:p>
+        </w:tc>
+      </w:tr>
+      <w:tr>
+        <w:trPr>
+          <w:gridBefore w:val="1"/>
+          <w:wBefore w:w="10" w:type="dxa"/>
+          <w:trHeight w:val="520"/>
+        </w:trPr>
+        <w:tc>
+          <w:tcPr>
+            <w:tcW w:w="5520" w:type="dxa"/>
+            <w:gridSpan w:val="5"/>
+            <w:tcBorders>
+              <w:top w:val="single" w:sz="8" w:space="0" w:color="000000"/>
+              <w:left w:val="single" w:sz="8" w:space="0" w:color="000000"/>
+              <w:bottom w:val="single" w:sz="8" w:space="0" w:color="000000"/>
+              <w:right w:val="single" w:sz="8" w:space="0" w:color="000000"/>
+            </w:tcBorders>
+          </w:tcPr>
+          <w:p>
+            <w:pPr>
+              <w:spacing w:line="259" w:lineRule="auto"/>
+            </w:pPr>
+            <w:r>
+              <w:rPr>
+                <w:rFonts w:ascii="Arial" w:eastAsia="Arial" w:hAnsi="Arial" w:cs="Arial"/>
+              </w:rPr>
+              <w:t>Estimated total time to be spent on assignment:</w:t>
+            </w:r>
+          </w:p>
+        </w:tc>
+        <w:tc>
+          <w:tcPr>
+            <w:tcW w:w="4860" w:type="dxa"/>
+            <w:gridSpan w:val="3"/>
+            <w:tcBorders>
+              <w:top w:val="single" w:sz="8" w:space="0" w:color="000000"/>
+              <w:left w:val="single" w:sz="8" w:space="0" w:color="000000"/>
+              <w:bottom w:val="single" w:sz="8" w:space="0" w:color="000000"/>
+              <w:right w:val="single" w:sz="8" w:space="0" w:color="000000"/>
+            </w:tcBorders>
+          </w:tcPr>
+          <w:p>
+            <w:pPr>
+              <w:spacing w:line="259" w:lineRule="auto"/>
+            </w:pPr>
+            <w:r>
+              <w:rPr>
+                <w:rFonts w:ascii="Arial" w:eastAsia="Arial" w:hAnsi="Arial" w:cs="Arial"/>
+              </w:rPr>
+              <w:t>35 hours per student</w:t>
+            </w:r>
+          </w:p>
+        </w:tc>
+      </w:tr>
+    </w:tbl>
+    <w:p>
+      <w:pPr>
+        <w:spacing w:after="0"/>
+        <w:ind w:left="-5"/>
+      </w:pPr>
+      <w:r>
+        <w:rPr>
+          <w:rFonts w:ascii="Arial" w:eastAsia="Arial" w:hAnsi="Arial" w:cs="Arial"/>
+          <w:b/>
+        </w:rPr>
+        <w:t>LEARNING OUTCOMES</w:t>
+      </w:r>
+    </w:p>
+    <w:tbl>
+      <w:tblPr>
+        <w:tblStyle w:val="TableGrid0"/>
+        <w:tblW w:w="10360" w:type="dxa"/>
+        <w:tblInd w:w="10" w:type="dxa"/>
+        <w:tblCellMar>
+          <w:top w:w="57" w:type="dxa"/>
+          <w:left w:w="125" w:type="dxa"/>
+          <w:bottom w:w="0" w:type="dxa"/>
+          <w:right w:w="115" w:type="dxa"/>
+        </w:tblCellMar>
+        <w:tblLook w:val="04A0" w:firstRow="1" w:lastRow="0" w:firstColumn="1" w:lastColumn="0" w:noHBand="0" w:noVBand="1"/>
+      </w:tblPr>
+      <w:tblGrid>
+        <w:gridCol w:w="1160"/>
+        <w:gridCol w:w="9200"/>
+      </w:tblGrid>
+      <w:tr>
+        <w:trPr>
+          <w:trHeight w:val="520"/>
+        </w:trPr>
+        <w:tc>
+          <w:tcPr>
+            <w:tcW w:w="10360" w:type="dxa"/>
+            <w:gridSpan w:val="2"/>
+            <w:tcBorders>
+              <w:top w:val="single" w:sz="8" w:space="0" w:color="000000"/>
+              <w:left w:val="single" w:sz="8" w:space="0" w:color="000000"/>
+              <w:bottom w:val="single" w:sz="8" w:space="0" w:color="000000"/>
+              <w:right w:val="single" w:sz="8" w:space="0" w:color="000000"/>
+            </w:tcBorders>
+          </w:tcPr>
+          <w:p>
+            <w:pPr>
+              <w:spacing w:line="259" w:lineRule="auto"/>
+            </w:pPr>
+            <w:r>
+              <w:rPr>
+                <w:rFonts w:ascii="Arial" w:eastAsia="Arial" w:hAnsi="Arial" w:cs="Arial"/>
+                <w:b/>
+              </w:rPr>
+              <w:t xml:space="preserve">On successful completion of this module, students will be able to achieve the module following learning outcomes (LOs): </w:t>
+            </w:r>
+            <w:r>
+              <w:rPr>
+                <w:rFonts w:ascii="Arial" w:eastAsia="Arial" w:hAnsi="Arial" w:cs="Arial"/>
+                <w:i/>
+                <w:color w:val="0000FF"/>
+              </w:rPr>
+              <w:t>LO numbers and text copied and pasted from the module descriptor</w:t>
+            </w:r>
+          </w:p>
+        </w:tc>
+      </w:tr>
+      <w:tr>
+        <w:trPr>
+          <w:trHeight w:val="540"/>
+        </w:trPr>
+        <w:tc>
+          <w:tcPr>
+            <w:tcW w:w="10360" w:type="dxa"/>
+            <w:gridSpan w:val="2"/>
+            <w:tcBorders>
+              <w:top w:val="single" w:sz="8" w:space="0" w:color="000000"/>
+              <w:left w:val="single" w:sz="8" w:space="0" w:color="000000"/>
+              <w:bottom w:val="single" w:sz="8" w:space="0" w:color="000000"/>
+              <w:right w:val="single" w:sz="8" w:space="0" w:color="000000"/>
+            </w:tcBorders>
+          </w:tcPr>
+          <w:p>
+            <w:pPr>
+              <w:spacing w:line="259" w:lineRule="auto"/>
+            </w:pPr>
+            <w:r>
+              <w:t>LO 1: Demonstrate a thorough understanding of the fundamentals of OS design, including process/thread, file, IO, and memory management.</w:t>
+            </w:r>
+          </w:p>
+        </w:tc>
+      </w:tr>
+      <w:tr>
+        <w:trPr>
+          <w:trHeight w:val="560"/>
+        </w:trPr>
+        <w:tc>
+          <w:tcPr>
+            <w:tcW w:w="10360" w:type="dxa"/>
+            <w:gridSpan w:val="2"/>
+            <w:tcBorders>
+              <w:top w:val="single" w:sz="8" w:space="0" w:color="000000"/>
+              <w:left w:val="single" w:sz="8" w:space="0" w:color="000000"/>
+              <w:bottom w:val="single" w:sz="8" w:space="0" w:color="000000"/>
+              <w:right w:val="single" w:sz="8" w:space="0" w:color="000000"/>
+            </w:tcBorders>
+          </w:tcPr>
+          <w:p>
+            <w:pPr>
+              <w:spacing w:line="259" w:lineRule="auto"/>
+            </w:pPr>
+            <w:r>
+              <w:t xml:space="preserve">LO 3: Critically evaluate the security, reliability, and protection </w:t>
+            </w:r>
+            <w:proofErr w:type="gramStart"/>
+            <w:r>
+              <w:t>in a given</w:t>
+            </w:r>
+            <w:proofErr w:type="gramEnd"/>
+            <w:r>
+              <w:t xml:space="preserve"> OS configuration. Use the results of the evaluation to produce recommendations for hardening the system.</w:t>
+            </w:r>
+          </w:p>
+        </w:tc>
+      </w:tr>
+      <w:tr>
+        <w:trPr>
+          <w:trHeight w:val="523"/>
+        </w:trPr>
+        <w:tc>
+          <w:tcPr>
+            <w:tcW w:w="10360" w:type="dxa"/>
+            <w:gridSpan w:val="2"/>
+            <w:tcBorders>
+              <w:top w:val="single" w:sz="8" w:space="0" w:color="000000"/>
+              <w:left w:val="single" w:sz="8" w:space="0" w:color="000000"/>
+              <w:bottom w:val="single" w:sz="8" w:space="0" w:color="000000"/>
+              <w:right w:val="single" w:sz="8" w:space="0" w:color="000000"/>
+            </w:tcBorders>
+            <w:shd w:val="clear" w:color="auto" w:fill="C0C0C0"/>
+          </w:tcPr>
+          <w:p>
+            <w:pPr>
+              <w:spacing w:line="259" w:lineRule="auto"/>
+              <w:ind w:right="3359"/>
+            </w:pPr>
+            <w:r>
+              <w:rPr>
+                <w:rFonts w:ascii="Arial" w:eastAsia="Arial" w:hAnsi="Arial" w:cs="Arial"/>
+                <w:b/>
+              </w:rPr>
+              <w:t xml:space="preserve">Engineering Council AHEP4 LOs assessed (from S1 2022-23) </w:t>
+            </w:r>
+            <w:r>
+              <w:rPr>
+                <w:rFonts w:ascii="Arial" w:eastAsia="Arial" w:hAnsi="Arial" w:cs="Arial"/>
+                <w:i/>
+                <w:color w:val="0000FF"/>
+              </w:rPr>
+              <w:t>LOs copied and pasted from the AHEP4 matrix</w:t>
+            </w:r>
+          </w:p>
+        </w:tc>
+      </w:tr>
+      <w:tr>
+        <w:trPr>
+          <w:trHeight w:val="296"/>
+        </w:trPr>
+        <w:tc>
+          <w:tcPr>
+            <w:tcW w:w="1160" w:type="dxa"/>
+            <w:tcBorders>
+              <w:top w:val="single" w:sz="8" w:space="0" w:color="000000"/>
+              <w:left w:val="single" w:sz="8" w:space="0" w:color="000000"/>
+              <w:bottom w:val="single" w:sz="8" w:space="0" w:color="000000"/>
+              <w:right w:val="single" w:sz="8" w:space="0" w:color="000000"/>
+            </w:tcBorders>
+          </w:tcPr>
+          <w:p>
+            <w:pPr>
+              <w:spacing w:after="160" w:line="259" w:lineRule="auto"/>
+            </w:pPr>
+          </w:p>
+        </w:tc>
+        <w:tc>
+          <w:tcPr>
+            <w:tcW w:w="9200" w:type="dxa"/>
+            <w:tcBorders>
+              <w:top w:val="single" w:sz="8" w:space="0" w:color="000000"/>
+              <w:left w:val="single" w:sz="8" w:space="0" w:color="000000"/>
+              <w:bottom w:val="single" w:sz="8" w:space="0" w:color="000000"/>
+              <w:right w:val="single" w:sz="8" w:space="0" w:color="000000"/>
+            </w:tcBorders>
+          </w:tcPr>
+          <w:p>
+            <w:pPr>
+              <w:spacing w:after="160" w:line="259" w:lineRule="auto"/>
+            </w:pPr>
+          </w:p>
+        </w:tc>
+      </w:tr>
+      <w:tr>
+        <w:trPr>
+          <w:trHeight w:val="300"/>
+        </w:trPr>
+        <w:tc>
+          <w:tcPr>
+            <w:tcW w:w="1160" w:type="dxa"/>
+            <w:tcBorders>
+              <w:top w:val="single" w:sz="8" w:space="0" w:color="000000"/>
+              <w:left w:val="single" w:sz="8" w:space="0" w:color="000000"/>
+              <w:bottom w:val="single" w:sz="8" w:space="0" w:color="000000"/>
+              <w:right w:val="single" w:sz="8" w:space="0" w:color="000000"/>
+            </w:tcBorders>
+          </w:tcPr>
+          <w:p>
+            <w:pPr>
+              <w:spacing w:after="160" w:line="259" w:lineRule="auto"/>
+            </w:pPr>
+          </w:p>
+        </w:tc>
+        <w:tc>
+          <w:tcPr>
+            <w:tcW w:w="9200" w:type="dxa"/>
+            <w:tcBorders>
+              <w:top w:val="single" w:sz="8" w:space="0" w:color="000000"/>
+              <w:left w:val="single" w:sz="8" w:space="0" w:color="000000"/>
+              <w:bottom w:val="single" w:sz="8" w:space="0" w:color="000000"/>
+              <w:right w:val="single" w:sz="8" w:space="0" w:color="000000"/>
+            </w:tcBorders>
+          </w:tcPr>
+          <w:p>
+            <w:pPr>
+              <w:spacing w:after="160" w:line="259" w:lineRule="auto"/>
+            </w:pPr>
+          </w:p>
+        </w:tc>
+      </w:tr>
+      <w:tr>
+        <w:trPr>
+          <w:trHeight w:val="300"/>
+        </w:trPr>
+        <w:tc>
+          <w:tcPr>
+            <w:tcW w:w="1160" w:type="dxa"/>
+            <w:tcBorders>
+              <w:top w:val="single" w:sz="8" w:space="0" w:color="000000"/>
+              <w:left w:val="single" w:sz="8" w:space="0" w:color="000000"/>
+              <w:bottom w:val="single" w:sz="8" w:space="0" w:color="000000"/>
+              <w:right w:val="single" w:sz="8" w:space="0" w:color="000000"/>
+            </w:tcBorders>
+          </w:tcPr>
+          <w:p>
+            <w:pPr>
+              <w:spacing w:after="160" w:line="259" w:lineRule="auto"/>
+            </w:pPr>
+          </w:p>
+        </w:tc>
+        <w:tc>
+          <w:tcPr>
+            <w:tcW w:w="9200" w:type="dxa"/>
+            <w:tcBorders>
+              <w:top w:val="single" w:sz="8" w:space="0" w:color="000000"/>
+              <w:left w:val="single" w:sz="8" w:space="0" w:color="000000"/>
+              <w:bottom w:val="single" w:sz="8" w:space="0" w:color="000000"/>
+              <w:right w:val="single" w:sz="8" w:space="0" w:color="000000"/>
+            </w:tcBorders>
+          </w:tcPr>
+          <w:p>
+            <w:pPr>
+              <w:spacing w:after="160" w:line="259" w:lineRule="auto"/>
+            </w:pPr>
+          </w:p>
+        </w:tc>
+      </w:tr>
+      <w:tr>
+        <w:trPr>
+          <w:trHeight w:val="300"/>
+        </w:trPr>
+        <w:tc>
+          <w:tcPr>
+            <w:tcW w:w="1160" w:type="dxa"/>
+            <w:tcBorders>
+              <w:top w:val="single" w:sz="8" w:space="0" w:color="000000"/>
+              <w:left w:val="single" w:sz="8" w:space="0" w:color="000000"/>
+              <w:bottom w:val="single" w:sz="8" w:space="0" w:color="000000"/>
+              <w:right w:val="single" w:sz="8" w:space="0" w:color="000000"/>
+            </w:tcBorders>
+          </w:tcPr>
+          <w:p>
+            <w:pPr>
+              <w:spacing w:after="160" w:line="259" w:lineRule="auto"/>
+            </w:pPr>
+          </w:p>
+        </w:tc>
+        <w:tc>
+          <w:tcPr>
+            <w:tcW w:w="9200" w:type="dxa"/>
+            <w:tcBorders>
+              <w:top w:val="single" w:sz="8" w:space="0" w:color="000000"/>
+              <w:left w:val="single" w:sz="8" w:space="0" w:color="000000"/>
+              <w:bottom w:val="single" w:sz="8" w:space="0" w:color="000000"/>
+              <w:right w:val="single" w:sz="8" w:space="0" w:color="000000"/>
+            </w:tcBorders>
+          </w:tcPr>
+          <w:p>
+            <w:pPr>
+              <w:spacing w:after="160" w:line="259" w:lineRule="auto"/>
+            </w:pPr>
+          </w:p>
+        </w:tc>
+      </w:tr>
+    </w:tbl>
+    <w:p>
+      <w:pPr>
+        <w:spacing w:after="0"/>
+      </w:pPr>
+      <w:r>
+        <w:rPr>
+          <w:rFonts w:ascii="Arial" w:eastAsia="Arial" w:hAnsi="Arial" w:cs="Arial"/>
+          <w:b/>
+        </w:rPr>
+        <w:t xml:space="preserve">STUDENT NAMES </w:t>
+      </w:r>
+      <w:r>
+        <w:rPr>
+          <w:rFonts w:ascii="Arial" w:eastAsia="Arial" w:hAnsi="Arial" w:cs="Arial"/>
+          <w:b/>
+          <w:color w:val="FF0000"/>
+        </w:rPr>
+        <w:t>(ONLY IF GROUP ASSIGNMENT, OTHERWISE ANONYMOUS)</w:t>
+      </w:r>
+    </w:p>
+    <w:tbl>
+      <w:tblPr>
+        <w:tblStyle w:val="TableGrid0"/>
+        <w:tblW w:w="10340" w:type="dxa"/>
+        <w:tblInd w:w="10" w:type="dxa"/>
+        <w:tblCellMar>
+          <w:top w:w="64" w:type="dxa"/>
+          <w:left w:w="113" w:type="dxa"/>
+          <w:bottom w:w="0" w:type="dxa"/>
+          <w:right w:w="115" w:type="dxa"/>
+        </w:tblCellMar>
+        <w:tblLook w:val="04A0" w:firstRow="1" w:lastRow="0" w:firstColumn="1" w:lastColumn="0" w:noHBand="0" w:noVBand="1"/>
+      </w:tblPr>
+      <w:tblGrid>
+        <w:gridCol w:w="1140"/>
+        <w:gridCol w:w="6237"/>
+        <w:gridCol w:w="2963"/>
+      </w:tblGrid>
+      <w:tr>
+        <w:trPr>
+          <w:trHeight w:val="521"/>
+        </w:trPr>
+        <w:tc>
+          <w:tcPr>
+            <w:tcW w:w="1140" w:type="dxa"/>
+            <w:tcBorders>
+              <w:top w:val="single" w:sz="8" w:space="0" w:color="000000"/>
+              <w:left w:val="single" w:sz="8" w:space="0" w:color="000000"/>
+              <w:bottom w:val="single" w:sz="8" w:space="0" w:color="000000"/>
+              <w:right w:val="single" w:sz="8" w:space="0" w:color="000000"/>
+            </w:tcBorders>
+            <w:shd w:val="clear" w:color="auto" w:fill="C0C0C0"/>
+          </w:tcPr>
+          <w:p>
+            <w:pPr>
+              <w:spacing w:line="259" w:lineRule="auto"/>
+              <w:jc w:val="center"/>
+            </w:pPr>
+            <w:r>
+              <w:rPr>
+                <w:rFonts w:ascii="Arial" w:eastAsia="Arial" w:hAnsi="Arial" w:cs="Arial"/>
+                <w:b/>
+              </w:rPr>
+              <w:t>Student No:</w:t>
+            </w:r>
+          </w:p>
+        </w:tc>
+        <w:tc>
+          <w:tcPr>
+            <w:tcW w:w="6238" w:type="dxa"/>
+            <w:tcBorders>
+              <w:top w:val="single" w:sz="8" w:space="0" w:color="000000"/>
+              <w:left w:val="single" w:sz="8" w:space="0" w:color="000000"/>
+              <w:bottom w:val="single" w:sz="8" w:space="0" w:color="000000"/>
+              <w:right w:val="single" w:sz="8" w:space="0" w:color="000000"/>
+            </w:tcBorders>
+            <w:shd w:val="clear" w:color="auto" w:fill="C0C0C0"/>
+          </w:tcPr>
+          <w:p>
+            <w:pPr>
+              <w:spacing w:line="259" w:lineRule="auto"/>
+              <w:ind w:right="15"/>
+              <w:jc w:val="center"/>
+            </w:pPr>
+            <w:r>
+              <w:rPr>
+                <w:rFonts w:ascii="Arial" w:eastAsia="Arial" w:hAnsi="Arial" w:cs="Arial"/>
+                <w:b/>
+              </w:rPr>
+              <w:t>Student Name:</w:t>
+            </w:r>
+          </w:p>
+        </w:tc>
+        <w:tc>
+          <w:tcPr>
+            <w:tcW w:w="2963" w:type="dxa"/>
+            <w:tcBorders>
+              <w:top w:val="single" w:sz="8" w:space="0" w:color="000000"/>
+              <w:left w:val="single" w:sz="8" w:space="0" w:color="000000"/>
+              <w:bottom w:val="single" w:sz="8" w:space="0" w:color="000000"/>
+              <w:right w:val="single" w:sz="8" w:space="0" w:color="000000"/>
+            </w:tcBorders>
+            <w:shd w:val="clear" w:color="auto" w:fill="BFBFBF"/>
+          </w:tcPr>
+          <w:p>
+            <w:pPr>
+              <w:spacing w:line="259" w:lineRule="auto"/>
+              <w:ind w:right="60"/>
+            </w:pPr>
+            <w:r>
+              <w:rPr>
+                <w:rFonts w:ascii="Arial" w:eastAsia="Arial" w:hAnsi="Arial" w:cs="Arial"/>
+                <w:b/>
+              </w:rPr>
+              <w:t>Group Name and Number:</w:t>
+            </w:r>
+          </w:p>
+        </w:tc>
+      </w:tr>
+      <w:tr>
+        <w:trPr>
+          <w:trHeight w:val="399"/>
+        </w:trPr>
+        <w:tc>
+          <w:tcPr>
+            <w:tcW w:w="1140" w:type="dxa"/>
+            <w:tcBorders>
+              <w:top w:val="single" w:sz="8" w:space="0" w:color="000000"/>
+              <w:left w:val="single" w:sz="8" w:space="0" w:color="000000"/>
+              <w:bottom w:val="single" w:sz="8" w:space="0" w:color="000000"/>
+              <w:right w:val="single" w:sz="8" w:space="0" w:color="000000"/>
+            </w:tcBorders>
+          </w:tcPr>
+          <w:p>
+            <w:pPr>
+              <w:spacing w:line="259" w:lineRule="auto"/>
+              <w:ind w:left="13"/>
+            </w:pPr>
+            <w:r>
+              <w:rPr>
+                <w:rFonts w:ascii="Arial" w:eastAsia="Arial" w:hAnsi="Arial" w:cs="Arial"/>
+                <w:b/>
+              </w:rPr>
+              <w:t>1.</w:t>
+            </w:r>
+          </w:p>
+        </w:tc>
+        <w:tc>
+          <w:tcPr>
+            <w:tcW w:w="6238" w:type="dxa"/>
+            <w:tcBorders>
+              <w:top w:val="single" w:sz="8" w:space="0" w:color="000000"/>
+              <w:left w:val="single" w:sz="8" w:space="0" w:color="000000"/>
+              <w:bottom w:val="single" w:sz="8" w:space="0" w:color="000000"/>
+              <w:right w:val="single" w:sz="8" w:space="0" w:color="000000"/>
+            </w:tcBorders>
+          </w:tcPr>
+          <w:p>
+            <w:pPr>
+              <w:spacing w:after="160" w:line="259" w:lineRule="auto"/>
+            </w:pPr>
+          </w:p>
+        </w:tc>
+        <w:tc>
+          <w:tcPr>
+            <w:tcW w:w="2963" w:type="dxa"/>
+            <w:tcBorders>
+              <w:top w:val="single" w:sz="8" w:space="0" w:color="000000"/>
+              <w:left w:val="single" w:sz="8" w:space="0" w:color="000000"/>
+              <w:bottom w:val="single" w:sz="8" w:space="0" w:color="000000"/>
+              <w:right w:val="single" w:sz="8" w:space="0" w:color="000000"/>
+            </w:tcBorders>
+          </w:tcPr>
+          <w:p>
+            <w:pPr>
+              <w:spacing w:after="160" w:line="259" w:lineRule="auto"/>
+            </w:pPr>
+          </w:p>
+        </w:tc>
+      </w:tr>
+    </w:tbl>
+    <w:p>
+      <w:pPr>
+        <w:spacing w:after="335"/>
+        <w:ind w:left="-5"/>
+      </w:pPr>
+      <w:r>
+        <w:rPr>
+          <w:rFonts w:ascii="Arial" w:eastAsia="Arial" w:hAnsi="Arial" w:cs="Arial"/>
+          <w:b/>
+          <w:noProof/>
+        </w:rPr>
+        <mc:AlternateContent>
+          <mc:Choice Requires="wps">
+            <w:drawing>
+              <wp:anchor distT="0" distB="0" distL="114300" distR="114300" simplePos="0" relativeHeight="251659264" behindDoc="0" locked="0" layoutInCell="1" allowOverlap="1" wp14:anchorId="50C1C856" wp14:editId="13B7656F">
+                <wp:simplePos x="0" y="0"/>
+                <wp:positionH relativeFrom="column">
+                  <wp:posOffset>200025</wp:posOffset>
+                </wp:positionH>
+                <wp:positionV relativeFrom="paragraph">
+                  <wp:posOffset>319405</wp:posOffset>
+                </wp:positionV>
+                <wp:extent cx="314325" cy="257175"/>
+                <wp:effectExtent l="0" t="0" r="28575" b="47625"/>
+                <wp:wrapNone/>
+                <wp:docPr id="3" name="Freeform: Shape 3"/>
+                <wp:cNvGraphicFramePr/>
+                <a:graphic xmlns:a="http://schemas.openxmlformats.org/drawingml/2006/main">
+                  <a:graphicData uri="http://schemas.microsoft.com/office/word/2010/wordprocessingShape">
+                    <wps:wsp>
+                      <wps:cNvSpPr/>
+                      <wps:spPr>
+                        <a:xfrm>
+                          <a:off x="0" y="0"/>
+                          <a:ext cx="314325" cy="257175"/>
+                        </a:xfrm>
+                        <a:custGeom>
+                          <a:avLst/>
+                          <a:gdLst>
+                            <a:gd name="connsiteX0" fmla="*/ 0 w 314325"/>
+                            <a:gd name="connsiteY0" fmla="*/ 190500 h 257175"/>
+                            <a:gd name="connsiteX1" fmla="*/ 47625 w 314325"/>
+                            <a:gd name="connsiteY1" fmla="*/ 209550 h 257175"/>
+                            <a:gd name="connsiteX2" fmla="*/ 104775 w 314325"/>
+                            <a:gd name="connsiteY2" fmla="*/ 257175 h 257175"/>
+                            <a:gd name="connsiteX3" fmla="*/ 114300 w 314325"/>
+                            <a:gd name="connsiteY3" fmla="*/ 219075 h 257175"/>
+                            <a:gd name="connsiteX4" fmla="*/ 219075 w 314325"/>
+                            <a:gd name="connsiteY4" fmla="*/ 76200 h 257175"/>
+                            <a:gd name="connsiteX5" fmla="*/ 276225 w 314325"/>
+                            <a:gd name="connsiteY5" fmla="*/ 28575 h 257175"/>
+                            <a:gd name="connsiteX6" fmla="*/ 314325 w 314325"/>
+                            <a:gd name="connsiteY6" fmla="*/ 0 h 257175"/>
+                          </a:gdLst>
+                          <a:ahLst/>
+                          <a:cxnLst>
+                            <a:cxn ang="0">
+                              <a:pos x="connsiteX0" y="connsiteY0"/>
+                            </a:cxn>
+                            <a:cxn ang="0">
+                              <a:pos x="connsiteX1" y="connsiteY1"/>
+                            </a:cxn>
+                            <a:cxn ang="0">
+                              <a:pos x="connsiteX2" y="connsiteY2"/>
+                            </a:cxn>
+                            <a:cxn ang="0">
+                              <a:pos x="connsiteX3" y="connsiteY3"/>
+                            </a:cxn>
+                            <a:cxn ang="0">
+                              <a:pos x="connsiteX4" y="connsiteY4"/>
+                            </a:cxn>
+                            <a:cxn ang="0">
+                              <a:pos x="connsiteX5" y="connsiteY5"/>
+                            </a:cxn>
+                            <a:cxn ang="0">
+                              <a:pos x="connsiteX6" y="connsiteY6"/>
+                            </a:cxn>
+                          </a:cxnLst>
+                          <a:rect l="l" t="t" r="r" b="b"/>
+                          <a:pathLst>
+                            <a:path w="314325" h="257175">
+                              <a:moveTo>
+                                <a:pt x="0" y="190500"/>
+                              </a:moveTo>
+                              <a:cubicBezTo>
+                                <a:pt x="15875" y="196850"/>
+                                <a:pt x="32332" y="201904"/>
+                                <a:pt x="47625" y="209550"/>
+                              </a:cubicBezTo>
+                              <a:cubicBezTo>
+                                <a:pt x="74147" y="222811"/>
+                                <a:pt x="83709" y="236109"/>
+                                <a:pt x="104775" y="257175"/>
+                              </a:cubicBezTo>
+                              <a:cubicBezTo>
+                                <a:pt x="107950" y="244475"/>
+                                <a:pt x="108983" y="231038"/>
+                                <a:pt x="114300" y="219075"/>
+                              </a:cubicBezTo>
+                              <a:cubicBezTo>
+                                <a:pt x="131661" y="180013"/>
+                                <a:pt x="201883" y="90527"/>
+                                <a:pt x="219075" y="76200"/>
+                              </a:cubicBezTo>
+                              <a:cubicBezTo>
+                                <a:pt x="238125" y="60325"/>
+                                <a:pt x="256861" y="44066"/>
+                                <a:pt x="276225" y="28575"/>
+                              </a:cubicBezTo>
+                              <a:cubicBezTo>
+                                <a:pt x="288621" y="18658"/>
+                                <a:pt x="314325" y="0"/>
+                                <a:pt x="314325" y="0"/>
+                              </a:cubicBezTo>
+                            </a:path>
+                          </a:pathLst>
+                        </a:custGeom>
+                        <a:ln/>
+                      </wps:spPr>
+                      <wps:style>
+                        <a:lnRef idx="3">
+                          <a:schemeClr val="dk1"/>
+                        </a:lnRef>
+                        <a:fillRef idx="0">
+                          <a:schemeClr val="dk1"/>
+                        </a:fillRef>
+                        <a:effectRef idx="2">
+                          <a:schemeClr val="dk1"/>
+                        </a:effectRef>
+                        <a:fontRef idx="minor">
+                          <a:schemeClr val="tx1"/>
+                        </a:fontRef>
+                      </wps:style>
+                      <wps:bodyPr rot="0" spcFirstLastPara="0" vertOverflow="overflow" horzOverflow="overflow" vert="horz" wrap="square" lIns="91440" tIns="45720" rIns="91440" bIns="45720" numCol="1" spcCol="0" rtlCol="0" fromWordArt="0" anchor="ctr" anchorCtr="0" forceAA="0" compatLnSpc="1">
+                        <a:prstTxWarp prst="textNoShape">
+                          <a:avLst/>
+                        </a:prstTxWarp>
+                        <a:noAutofit/>
+                      </wps:bodyPr>
+                    </wps:wsp>
+                  </a:graphicData>
+                </a:graphic>
+              </wp:anchor>
+            </w:drawing>
+          </mc:Choice>
+          <mc:Fallback>
+            <w:pict>
+              <v:shape w14:anchorId="50EB4C84" id="Freeform: Shape 3" o:spid="_x0000_s1026" style="position:absolute;margin-left:15.75pt;margin-top:25.15pt;width:24.75pt;height:20.25pt;z-index:251659264;visibility:visible;mso-wrap-style:square;mso-wrap-distance-left:9pt;mso-wrap-distance-top:0;mso-wrap-distance-right:9pt;mso-wrap-distance-bottom:0;mso-position-horizontal:absolute;mso-position-horizontal-relative:text;mso-position-vertical:absolute;mso-position-vertical-relative:text;v-text-anchor:middle" coordsize="314325,257175" o:gfxdata="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" path="m,190500v15875,6350,32332,11404,47625,19050c74147,222811,83709,236109,104775,257175v3175,-12700,4208,-26137,9525,-38100c131661,180013,201883,90527,219075,76200,238125,60325,256861,44066,276225,28575,288621,18658,314325,,314325,e" filled="f" strokecolor="black [3200]" strokeweight="1.5pt">
+                <v:stroke joinstyle="miter"/>
+                <v:path arrowok="t" o:connecttype="custom" o:connectlocs="0,190500;47625,209550;104775,257175;114300,219075;219075,76200;276225,28575;314325,0" o:connectangles="0,0,0,0,0,0,0"/>
+              </v:shape>
+            </w:pict>
+          </mc:Fallback>
+        </mc:AlternateContent>
+      </w:r>
+      <w:r>
+        <w:rPr>
+          <w:rFonts w:ascii="Arial" w:eastAsia="Arial" w:hAnsi="Arial" w:cs="Arial"/>
+          <w:b/>
+        </w:rPr>
+        <w:t xml:space="preserve">Statement of Compliance </w:t>
+      </w:r>
+      <w:r>
+        <w:rPr>
+          <w:rFonts w:ascii="Arial" w:eastAsia="Arial" w:hAnsi="Arial" w:cs="Arial"/>
+          <w:b/>
+          <w:i/>
+        </w:rPr>
+        <w:t>(please tick to sign)</w:t>
+      </w:r>
+    </w:p>
+    <w:p>
+      <w:pPr>
+        <w:spacing w:after="1196" w:line="216" w:lineRule="auto"/>
+        <w:ind w:left="765" w:hanging="585"/>
+      </w:pPr>
+      <w:r>
+        <w:rPr>
+          <w:noProof/>
+        </w:rPr>
+        <w:drawing>
+          <wp:inline distT="0" distB="0" distL="0" distR="0" wp14:anchorId="3F4575A3" wp14:editId="66BEB8EB">
+            <wp:extent cx="257175" cy="257175"/>
+            <wp:effectExtent l="0" t="0" r="0" b="0"/>
+            <wp:docPr id="172" name="Picture 172"/>
+            <wp:cNvGraphicFramePr/>
+            <a:graphic xmlns:a="http://schemas.openxmlformats.org/drawingml/2006/main">
+              <a:graphicData uri="http://schemas.openxmlformats.org/drawingml/2006/picture">
+                <pic:pic xmlns:pic="http://schemas.openxmlformats.org/drawingml/2006/picture">
+                  <pic:nvPicPr>
+                    <pic:cNvPr id="172" name="Picture 172"/>
+                    <pic:cNvPicPr/>
+                  </pic:nvPicPr>
+                  <pic:blipFill>
+                    <a:blip r:embed="rId7"/>
+                    <a:stretch>
+                      <a:fillRect/>
+                    </a:stretch>
+                  </pic:blipFill>
+                  <pic:spPr>
+                    <a:xfrm>
+                      <a:off x="0" y="0"/>
+                      <a:ext cx="257175" cy="257175"/>
+                    </a:xfrm>
+                    <a:prstGeom prst="rect">
+                      <a:avLst/>
+                    </a:prstGeom>
+                  </pic:spPr>
+                </pic:pic>
+              </a:graphicData>
+            </a:graphic>
+          </wp:inline>
+        </w:drawing>
+      </w:r>
+      <w:r>
+        <w:rPr>
+          <w:rFonts w:ascii="Arial" w:eastAsia="Arial" w:hAnsi="Arial" w:cs="Arial"/>
+        </w:rPr>
+        <w:t xml:space="preserve"> I declare that the work submitted is my own and that the work I submit is fully in accordance with the University regulations regarding assessments </w:t>
+      </w:r>
+      <w:hyperlink r:id="rId8">
+        <w:r>
+          <w:rPr>
+            <w:rFonts w:ascii="Arial" w:eastAsia="Arial" w:hAnsi="Arial" w:cs="Arial"/>
+            <w:i/>
+          </w:rPr>
+          <w:t>(</w:t>
+        </w:r>
+      </w:hyperlink>
+      <w:hyperlink r:id="rId9">
+        <w:r>
+          <w:rPr>
+            <w:rFonts w:ascii="Arial" w:eastAsia="Arial" w:hAnsi="Arial" w:cs="Arial"/>
+            <w:i/>
+            <w:color w:val="0000FF"/>
+            <w:u w:val="single" w:color="0000FF"/>
+          </w:rPr>
+          <w:t>www.brookes.ac.uk/uniregulations/current</w:t>
+        </w:r>
+      </w:hyperlink>
+      <w:r>
+        <w:rPr>
+          <w:rFonts w:ascii="Arial" w:eastAsia="Arial" w:hAnsi="Arial" w:cs="Arial"/>
+          <w:i/>
+        </w:rPr>
+        <w:t>)</w:t>
+      </w:r>
+    </w:p>
+    <w:p>
+      <w:pPr>
         <w:pStyle w:val="Title"/>
         <w:rPr>
           <w:sz w:val="52"/>
           <w:szCs w:val="52"/>
         </w:rPr>
       </w:pPr>
-      <w:r>
-        <w:rPr>
+    </w:p>
+    <w:p>
+      <w:pPr>
+        <w:rPr>
+          <w:rFonts w:asciiTheme="majorHAnsi" w:eastAsiaTheme="majorEastAsia" w:hAnsiTheme="majorHAnsi" w:cstheme="majorBidi"/>
+          <w:spacing w:val="-10"/>
+          <w:kern w:val="28"/>
           <w:sz w:val="52"/>
           <w:szCs w:val="52"/>
         </w:rPr>
+      </w:pPr>
+      <w:r>
+        <w:rPr>
+          <w:sz w:val="52"/>
+          <w:szCs w:val="52"/>
+        </w:rPr>
+        <w:br w:type="page"/>
+      </w:r>
+    </w:p>
+    <w:p>
+      <w:pPr>
+        <w:pStyle w:val="Title"/>
+        <w:rPr>
+          <w:sz w:val="52"/>
+          <w:szCs w:val="52"/>
+        </w:rPr>
+      </w:pPr>
+      <w:r>
+        <w:rPr>
+          <w:sz w:val="52"/>
+          <w:szCs w:val="52"/>
+        </w:rPr>
+        <w:lastRenderedPageBreak/>
         <w:t>File system security features in Windows 11</w:t>
       </w:r>
     </w:p>
@@ -891,7 +1993,7 @@
                     </pic:cNvPicPr>
                   </pic:nvPicPr>
                   <pic:blipFill>
-                    <a:blip r:embed="rId7" cstate="print">
+                    <a:blip r:embed="rId10" cstate="print">
                       <a:extLst>
                         <a:ext uri="{28A0092B-C50C-407E-A947-70E740481C1C}">
                           <a14:useLocalDpi xmlns:a14="http://schemas.microsoft.com/office/drawing/2010/main" val="0"/>
@@ -2706,16 +3808,19 @@
         </w:rPr>
         <w:t xml:space="preserve">Link to GitHub repository: </w:t>
       </w:r>
-      <w:r>
-        <w:rPr>
-          <w:sz w:val="26"/>
-          <w:szCs w:val="26"/>
-        </w:rPr>
-        <w:t>https://github.com/EmirK224/OSSecurity</w:t>
-      </w:r>
+      <w:hyperlink r:id="rId11" w:history="1">
+        <w:r>
+          <w:rPr>
+            <w:rStyle w:val="Hyperlink"/>
+            <w:sz w:val="26"/>
+            <w:szCs w:val="26"/>
+          </w:rPr>
+          <w:t>https://github.com/EmirK224/OSSecurity</w:t>
+        </w:r>
+      </w:hyperlink>
     </w:p>
     <w:sectPr>
-      <w:headerReference w:type="default" r:id="rId8"/>
+      <w:headerReference w:type="default" r:id="rId12"/>
       <w:pgSz w:w="11906" w:h="16838"/>
       <w:pgMar w:top="1440" w:right="1440" w:bottom="1440" w:left="1440" w:header="708" w:footer="708" w:gutter="0"/>
       <w:cols w:space="708"/>
@@ -3586,6 +4691,27 @@
       <w:contextualSpacing/>
     </w:pPr>
   </w:style>
+  <w:style w:type="table" w:customStyle="1" w:styleId="TableGrid0">
+    <w:name w:val="TableGrid"/>
+    <w:rsid w:val="003D540A"/>
+    <w:pPr>
+      <w:spacing w:after="0" w:line="240" w:lineRule="auto"/>
+    </w:pPr>
+    <w:rPr>
+      <w:rFonts w:eastAsiaTheme="minorEastAsia"/>
+      <w:kern w:val="0"/>
+      <w:lang w:eastAsia="en-GB"/>
+      <w14:ligatures w14:val="none"/>
+    </w:rPr>
+    <w:tblPr>
+      <w:tblCellMar>
+        <w:top w:w="0" w:type="dxa"/>
+        <w:left w:w="0" w:type="dxa"/>
+        <w:bottom w:w="0" w:type="dxa"/>
+        <w:right w:w="0" w:type="dxa"/>
+      </w:tblCellMar>
+    </w:tblPr>
+  </w:style>
 </w:styles>
 </file>
 

</xml_diff>